<commit_message>
change URL to URI
</commit_message>
<xml_diff>
--- a/MicroStrategy/2017MSTRWorldAMLWorkshop.docx
+++ b/MicroStrategy/2017MSTRWorldAMLWorkshop.docx
@@ -1,6 +1,6 @@
 
 <file path=word/document.xml><?xml version="1.0" encoding="utf-8"?>
-<w:document xmlns:wpc="http://schemas.microsoft.com/office/word/2010/wordprocessingCanvas" xmlns:mo="http://schemas.microsoft.com/office/mac/office/2008/main" xmlns:mc="http://schemas.openxmlformats.org/markup-compatibility/2006" xmlns:mv="urn:schemas-microsoft-com:mac:vml" xmlns:o="urn:schemas-microsoft-com:office:office" xmlns:r="http://schemas.openxmlformats.org/officeDocument/2006/relationships" xmlns:m="http://schemas.openxmlformats.org/officeDocument/2006/math" xmlns:v="urn:schemas-microsoft-com:vml" xmlns:wp14="http://schemas.microsoft.com/office/word/2010/wordprocessingDrawing" xmlns:wp="http://schemas.openxmlformats.org/drawingml/2006/wordprocessingDrawing" xmlns:w10="urn:schemas-microsoft-com:office:word" xmlns:w="http://schemas.openxmlformats.org/wordprocessingml/2006/main" xmlns:w14="http://schemas.microsoft.com/office/word/2010/wordml" xmlns:wpg="http://schemas.microsoft.com/office/word/2010/wordprocessingGroup" xmlns:wpi="http://schemas.microsoft.com/office/word/2010/wordprocessingInk" xmlns:wne="http://schemas.microsoft.com/office/word/2006/wordml" xmlns:wps="http://schemas.microsoft.com/office/word/2010/wordprocessingShape" mc:Ignorable="w14 wp14">
+<w:document xmlns:wpc="http://schemas.microsoft.com/office/word/2010/wordprocessingCanvas" xmlns:cx="http://schemas.microsoft.com/office/drawing/2014/chartex" xmlns:cx1="http://schemas.microsoft.com/office/drawing/2015/9/8/chartex" xmlns:cx2="http://schemas.microsoft.com/office/drawing/2015/10/21/chartex" xmlns:cx3="http://schemas.microsoft.com/office/drawing/2016/5/9/chartex" xmlns:cx4="http://schemas.microsoft.com/office/drawing/2016/5/10/chartex" xmlns:cx5="http://schemas.microsoft.com/office/drawing/2016/5/11/chartex" xmlns:mc="http://schemas.openxmlformats.org/markup-compatibility/2006" xmlns:o="urn:schemas-microsoft-com:office:office" xmlns:r="http://schemas.openxmlformats.org/officeDocument/2006/relationships" xmlns:m="http://schemas.openxmlformats.org/officeDocument/2006/math" xmlns:v="urn:schemas-microsoft-com:vml" xmlns:wp14="http://schemas.microsoft.com/office/word/2010/wordprocessingDrawing" xmlns:wp="http://schemas.openxmlformats.org/drawingml/2006/wordprocessingDrawing" xmlns:w10="urn:schemas-microsoft-com:office:word" xmlns:w="http://schemas.openxmlformats.org/wordprocessingml/2006/main" xmlns:w14="http://schemas.microsoft.com/office/word/2010/wordml" xmlns:w15="http://schemas.microsoft.com/office/word/2012/wordml" xmlns:w16se="http://schemas.microsoft.com/office/word/2015/wordml/symex" xmlns:wpg="http://schemas.microsoft.com/office/word/2010/wordprocessingGroup" xmlns:wpi="http://schemas.microsoft.com/office/word/2010/wordprocessingInk" xmlns:wne="http://schemas.microsoft.com/office/word/2006/wordml" xmlns:wps="http://schemas.microsoft.com/office/word/2010/wordprocessingShape" mc:Ignorable="w14 w15 w16se wp14">
   <w:body>
     <w:p>
       <w:pPr>
@@ -45,7 +45,7 @@
                     </pic:cNvPicPr>
                   </pic:nvPicPr>
                   <pic:blipFill>
-                    <a:blip r:embed="rId9">
+                    <a:blip r:embed="rId8">
                       <a:extLst>
                         <a:ext uri="{28A0092B-C50C-407E-A947-70E740481C1C}">
                           <a14:useLocalDpi xmlns:a14="http://schemas.microsoft.com/office/drawing/2010/main" val="0"/>
@@ -326,7 +326,7 @@
                     </pic:cNvPicPr>
                   </pic:nvPicPr>
                   <pic:blipFill>
-                    <a:blip r:embed="rId10">
+                    <a:blip r:embed="rId9">
                       <a:extLst>
                         <a:ext uri="{28A0092B-C50C-407E-A947-70E740481C1C}">
                           <a14:useLocalDpi xmlns:a14="http://schemas.microsoft.com/office/drawing/2010/main" val="0"/>
@@ -1049,70 +1049,42 @@
         <w:rPr>
           <w:rFonts w:eastAsia="Arial"/>
         </w:rPr>
-        <w:t xml:space="preserve">Download "Microsoft Azure </w:t>
-      </w:r>
-      <w:proofErr w:type="spellStart"/>
+        <w:t>Download "Microsoft Azure Workshop.mstr" dashboard file</w:t>
+      </w:r>
       <w:r>
         <w:rPr>
           <w:rFonts w:eastAsia="Arial"/>
         </w:rPr>
-        <w:t>Workshop.mstr</w:t>
-      </w:r>
-      <w:proofErr w:type="spellEnd"/>
+        <w:t>,</w:t>
+      </w:r>
       <w:r>
         <w:rPr>
           <w:rFonts w:eastAsia="Arial"/>
         </w:rPr>
-        <w:t>" dashboard file</w:t>
+        <w:t xml:space="preserve"> </w:t>
       </w:r>
       <w:r>
         <w:rPr>
           <w:rFonts w:eastAsia="Arial"/>
         </w:rPr>
+        <w:t>the</w:t>
+      </w:r>
+      <w:r>
+        <w:rPr>
+          <w:rFonts w:eastAsia="Arial"/>
+        </w:rPr>
+        <w:t xml:space="preserve"> “FlightML.R” script file</w:t>
+      </w:r>
+      <w:r>
+        <w:rPr>
+          <w:rFonts w:eastAsia="Arial"/>
+        </w:rPr>
         <w:t>,</w:t>
       </w:r>
       <w:r>
         <w:rPr>
           <w:rFonts w:eastAsia="Arial"/>
         </w:rPr>
-        <w:t xml:space="preserve"> </w:t>
-      </w:r>
-      <w:r>
-        <w:rPr>
-          <w:rFonts w:eastAsia="Arial"/>
-        </w:rPr>
-        <w:t>the</w:t>
-      </w:r>
-      <w:r>
-        <w:rPr>
-          <w:rFonts w:eastAsia="Arial"/>
-        </w:rPr>
-        <w:t xml:space="preserve"> “</w:t>
-      </w:r>
-      <w:proofErr w:type="spellStart"/>
-      <w:r>
-        <w:rPr>
-          <w:rFonts w:eastAsia="Arial"/>
-        </w:rPr>
-        <w:t>FlightML.R</w:t>
-      </w:r>
-      <w:proofErr w:type="spellEnd"/>
-      <w:r>
-        <w:rPr>
-          <w:rFonts w:eastAsia="Arial"/>
-        </w:rPr>
-        <w:t>” script file</w:t>
-      </w:r>
-      <w:r>
-        <w:rPr>
-          <w:rFonts w:eastAsia="Arial"/>
-        </w:rPr>
-        <w:t>,</w:t>
-      </w:r>
-      <w:r>
-        <w:rPr>
-          <w:rFonts w:eastAsia="Arial"/>
-        </w:rPr>
         <w:t xml:space="preserve"> and the </w:t>
       </w:r>
       <w:r>
@@ -1122,16 +1094,11 @@
         <w:t>R Metrics for Microsoft ML workshop.pdf</w:t>
       </w:r>
       <w:r>
-        <w:t xml:space="preserve"> </w:t>
-      </w:r>
-      <w:proofErr w:type="gramStart"/>
-      <w:r>
-        <w:t xml:space="preserve">that </w:t>
+        <w:t xml:space="preserve"> that </w:t>
       </w:r>
       <w:r>
         <w:t>are</w:t>
       </w:r>
-      <w:proofErr w:type="gramEnd"/>
       <w:r>
         <w:t xml:space="preserve"> available in the supporting files folder. </w:t>
       </w:r>
@@ -1329,7 +1296,7 @@
       <w:r>
         <w:t xml:space="preserve">: </w:t>
       </w:r>
-      <w:hyperlink r:id="rId11">
+      <w:hyperlink r:id="rId10">
         <w:r>
           <w:rPr>
             <w:rStyle w:val="Hyperlink"/>
@@ -1390,7 +1357,7 @@
                     <pic:cNvPicPr/>
                   </pic:nvPicPr>
                   <pic:blipFill>
-                    <a:blip r:embed="rId12">
+                    <a:blip r:embed="rId11">
                       <a:extLst>
                         <a:ext uri="{28A0092B-C50C-407E-A947-70E740481C1C}">
                           <a14:useLocalDpi xmlns:a14="http://schemas.microsoft.com/office/drawing/2010/main" val="0"/>
@@ -1422,15 +1389,7 @@
         <w:pStyle w:val="NumberedListMSTR"/>
       </w:pPr>
       <w:r>
-        <w:t xml:space="preserve">To install Desktop, go to </w:t>
-      </w:r>
-      <w:proofErr w:type="gramStart"/>
-      <w:r>
-        <w:t>your</w:t>
-      </w:r>
-      <w:proofErr w:type="gramEnd"/>
-      <w:r>
-        <w:t xml:space="preserve"> d</w:t>
+        <w:t>To install Desktop, go to your d</w:t>
       </w:r>
       <w:r>
         <w:t>ownloads folder to find the zip file you just downloaded, unzip it and run</w:t>
@@ -1454,15 +1413,7 @@
         <w:t>”</w:t>
       </w:r>
       <w:r>
-        <w:t xml:space="preserve"> for Windows and “MicroStrategy </w:t>
-      </w:r>
-      <w:proofErr w:type="spellStart"/>
-      <w:r>
-        <w:t>Desktop.pkg</w:t>
-      </w:r>
-      <w:proofErr w:type="spellEnd"/>
-      <w:r>
-        <w:t>” for Mac</w:t>
+        <w:t xml:space="preserve"> for Windows and “MicroStrategy Desktop.pkg” for Mac</w:t>
       </w:r>
       <w:r>
         <w:t>.</w:t>
@@ -1546,7 +1497,7 @@
       <w:r>
         <w:t xml:space="preserve">If you are using a Windows laptop, please download the Microsoft R Client from: </w:t>
       </w:r>
-      <w:hyperlink r:id="rId13">
+      <w:hyperlink r:id="rId12">
         <w:r>
           <w:rPr>
             <w:rStyle w:val="Hyperlink"/>
@@ -1558,7 +1509,7 @@
       <w:r>
         <w:t xml:space="preserve">. Alternatively, Windows and Mac can download CRAN R from </w:t>
       </w:r>
-      <w:hyperlink r:id="rId14">
+      <w:hyperlink r:id="rId13">
         <w:r>
           <w:rPr>
             <w:rStyle w:val="Hyperlink"/>
@@ -1644,7 +1595,7 @@
       <w:r>
         <w:t xml:space="preserve">: </w:t>
       </w:r>
-      <w:hyperlink r:id="rId15">
+      <w:hyperlink r:id="rId14">
         <w:r>
           <w:rPr>
             <w:rStyle w:val="Hyperlink"/>
@@ -1712,7 +1663,7 @@
                     <pic:cNvPicPr/>
                   </pic:nvPicPr>
                   <pic:blipFill>
-                    <a:blip r:embed="rId16"/>
+                    <a:blip r:embed="rId15"/>
                     <a:stretch>
                       <a:fillRect/>
                     </a:stretch>
@@ -1875,26 +1826,13 @@
         <w:t>“</w:t>
       </w:r>
       <w:r>
-        <w:t xml:space="preserve">Microsoft Azure </w:t>
-      </w:r>
-      <w:proofErr w:type="spellStart"/>
-      <w:r>
-        <w:t>Workshop.mstr</w:t>
-      </w:r>
-      <w:proofErr w:type="spellEnd"/>
-      <w:r>
-        <w:t xml:space="preserve">” file, </w:t>
+        <w:t xml:space="preserve">Microsoft Azure Workshop.mstr” file, </w:t>
       </w:r>
       <w:r>
         <w:t xml:space="preserve">the </w:t>
       </w:r>
-      <w:proofErr w:type="spellStart"/>
-      <w:r>
-        <w:t>FlightML.R</w:t>
-      </w:r>
-      <w:proofErr w:type="spellEnd"/>
-      <w:r>
-        <w:t xml:space="preserve"> script file, and the </w:t>
+      <w:r>
+        <w:t xml:space="preserve">FlightML.R script file, and the </w:t>
       </w:r>
       <w:r>
         <w:rPr>
@@ -2157,7 +2095,7 @@
         </w:rPr>
         <w:t xml:space="preserve">* </w:t>
       </w:r>
-      <w:hyperlink r:id="rId17">
+      <w:hyperlink r:id="rId16">
         <w:r>
           <w:rPr>
             <w:rStyle w:val="Hyperlink"/>
@@ -2172,7 +2110,7 @@
         </w:rPr>
         <w:t xml:space="preserve"> - </w:t>
       </w:r>
-      <w:hyperlink r:id="rId18">
+      <w:hyperlink r:id="rId17">
         <w:r>
           <w:rPr>
             <w:rStyle w:val="Hyperlink"/>
@@ -2227,7 +2165,7 @@
         </w:rPr>
         <w:t xml:space="preserve">* </w:t>
       </w:r>
-      <w:hyperlink r:id="rId19">
+      <w:hyperlink r:id="rId18">
         <w:r>
           <w:rPr>
             <w:rStyle w:val="Hyperlink"/>
@@ -2242,7 +2180,7 @@
         </w:rPr>
         <w:t xml:space="preserve"> - </w:t>
       </w:r>
-      <w:hyperlink r:id="rId20">
+      <w:hyperlink r:id="rId19">
         <w:r>
           <w:rPr>
             <w:rStyle w:val="Hyperlink"/>
@@ -2429,9 +2367,9 @@
               </wp:anchor>
             </w:drawing>
           </mc:Choice>
-          <mc:Fallback xmlns:w16se="http://schemas.microsoft.com/office/word/2015/wordml/symex" xmlns:w15="http://schemas.microsoft.com/office/word/2012/wordml" xmlns:cx5="http://schemas.microsoft.com/office/drawing/2016/5/11/chartex" xmlns:cx4="http://schemas.microsoft.com/office/drawing/2016/5/10/chartex" xmlns:cx3="http://schemas.microsoft.com/office/drawing/2016/5/9/chartex" xmlns:cx2="http://schemas.microsoft.com/office/drawing/2015/10/21/chartex" xmlns:cx1="http://schemas.microsoft.com/office/drawing/2015/9/8/chartex" xmlns:cx="http://schemas.microsoft.com/office/drawing/2014/chartex">
+          <mc:Fallback>
             <w:pict>
-              <v:rect w14:anchorId="39B562CB" id="Rectangle 43" o:spid="_x0000_s1026" style="position:absolute;margin-left:22.5pt;margin-top:173.65pt;width:54.75pt;height:27pt;z-index:251672064;visibility:visible;mso-wrap-style:square;mso-width-percent:0;mso-height-percent:0;mso-wrap-distance-left:9pt;mso-wrap-distance-top:0;mso-wrap-distance-right:9pt;mso-wrap-distance-bottom:0;mso-position-horizontal:absolute;mso-position-horizontal-relative:text;mso-position-vertical:absolute;mso-position-vertical-relative:text;mso-width-percent:0;mso-height-percent:0;mso-width-relative:margin;mso-height-relative:margin;v-text-anchor:middle" o:gfxdata="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" filled="f" strokecolor="red" strokeweight="2.25pt">
+              <v:rect w14:anchorId="713C19A8" id="Rectangle 43" o:spid="_x0000_s1026" style="position:absolute;margin-left:22.5pt;margin-top:173.65pt;width:54.75pt;height:27pt;z-index:251639808;visibility:visible;mso-wrap-style:square;mso-width-percent:0;mso-height-percent:0;mso-wrap-distance-left:9pt;mso-wrap-distance-top:0;mso-wrap-distance-right:9pt;mso-wrap-distance-bottom:0;mso-position-horizontal:absolute;mso-position-horizontal-relative:text;mso-position-vertical:absolute;mso-position-vertical-relative:text;mso-width-percent:0;mso-height-percent:0;mso-width-relative:margin;mso-height-relative:margin;v-text-anchor:middle" o:gfxdata="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" filled="f" strokecolor="red" strokeweight="2.25pt">
                 <v:shadow on="t" color="black" opacity="22937f" origin=",.5" offset="0,.63889mm"/>
               </v:rect>
             </w:pict>
@@ -2460,7 +2398,7 @@
                     </pic:cNvPicPr>
                   </pic:nvPicPr>
                   <pic:blipFill>
-                    <a:blip r:embed="rId21">
+                    <a:blip r:embed="rId20">
                       <a:extLst>
                         <a:ext uri="{28A0092B-C50C-407E-A947-70E740481C1C}">
                           <a14:useLocalDpi xmlns:a14="http://schemas.microsoft.com/office/drawing/2010/main" val="0"/>
@@ -2648,9 +2586,9 @@
               </wp:anchor>
             </w:drawing>
           </mc:Choice>
-          <mc:Fallback xmlns:w16se="http://schemas.microsoft.com/office/word/2015/wordml/symex" xmlns:w15="http://schemas.microsoft.com/office/word/2012/wordml" xmlns:cx5="http://schemas.microsoft.com/office/drawing/2016/5/11/chartex" xmlns:cx4="http://schemas.microsoft.com/office/drawing/2016/5/10/chartex" xmlns:cx3="http://schemas.microsoft.com/office/drawing/2016/5/9/chartex" xmlns:cx2="http://schemas.microsoft.com/office/drawing/2015/10/21/chartex" xmlns:cx1="http://schemas.microsoft.com/office/drawing/2015/9/8/chartex" xmlns:cx="http://schemas.microsoft.com/office/drawing/2014/chartex">
+          <mc:Fallback>
             <w:pict>
-              <v:rect w14:anchorId="7BBEC1D6" id="Rectangle 1578808680" o:spid="_x0000_s1026" style="position:absolute;margin-left:90pt;margin-top:80.2pt;width:76.5pt;height:101.25pt;z-index:251699712;visibility:visible;mso-wrap-style:square;mso-width-percent:0;mso-height-percent:0;mso-wrap-distance-left:9pt;mso-wrap-distance-top:0;mso-wrap-distance-right:9pt;mso-wrap-distance-bottom:0;mso-position-horizontal:absolute;mso-position-horizontal-relative:text;mso-position-vertical:absolute;mso-position-vertical-relative:text;mso-width-percent:0;mso-height-percent:0;mso-width-relative:margin;mso-height-relative:margin;v-text-anchor:middle" o:gfxdata="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" filled="f" strokecolor="red" strokeweight="2.25pt">
+              <v:rect w14:anchorId="61AF9E40" id="Rectangle 1578808680" o:spid="_x0000_s1026" style="position:absolute;margin-left:90pt;margin-top:80.2pt;width:76.5pt;height:101.25pt;z-index:251651072;visibility:visible;mso-wrap-style:square;mso-width-percent:0;mso-height-percent:0;mso-wrap-distance-left:9pt;mso-wrap-distance-top:0;mso-wrap-distance-right:9pt;mso-wrap-distance-bottom:0;mso-position-horizontal:absolute;mso-position-horizontal-relative:text;mso-position-vertical:absolute;mso-position-vertical-relative:text;mso-width-percent:0;mso-height-percent:0;mso-width-relative:margin;mso-height-relative:margin;v-text-anchor:middle" o:gfxdata="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" filled="f" strokecolor="red" strokeweight="2.25pt">
                 <v:shadow on="t" color="black" opacity="22937f" origin=",.5" offset="0,.63889mm"/>
               </v:rect>
             </w:pict>
@@ -2679,7 +2617,7 @@
                     </pic:cNvPicPr>
                   </pic:nvPicPr>
                   <pic:blipFill>
-                    <a:blip r:embed="rId22">
+                    <a:blip r:embed="rId21">
                       <a:extLst>
                         <a:ext uri="{28A0092B-C50C-407E-A947-70E740481C1C}">
                           <a14:useLocalDpi xmlns:a14="http://schemas.microsoft.com/office/drawing/2010/main" val="0"/>
@@ -2866,9 +2804,9 @@
               </wp:anchor>
             </w:drawing>
           </mc:Choice>
-          <mc:Fallback xmlns:w16se="http://schemas.microsoft.com/office/word/2015/wordml/symex" xmlns:w15="http://schemas.microsoft.com/office/word/2012/wordml" xmlns:cx5="http://schemas.microsoft.com/office/drawing/2016/5/11/chartex" xmlns:cx4="http://schemas.microsoft.com/office/drawing/2016/5/10/chartex" xmlns:cx3="http://schemas.microsoft.com/office/drawing/2016/5/9/chartex" xmlns:cx2="http://schemas.microsoft.com/office/drawing/2015/10/21/chartex" xmlns:cx1="http://schemas.microsoft.com/office/drawing/2015/9/8/chartex" xmlns:cx="http://schemas.microsoft.com/office/drawing/2014/chartex">
+          <mc:Fallback>
             <w:pict>
-              <v:rect w14:anchorId="31C31F25" id="Rectangle 1578808678" o:spid="_x0000_s1026" style="position:absolute;margin-left:132.75pt;margin-top:13.15pt;width:141.75pt;height:25.5pt;z-index:251683328;visibility:visible;mso-wrap-style:square;mso-width-percent:0;mso-height-percent:0;mso-wrap-distance-left:9pt;mso-wrap-distance-top:0;mso-wrap-distance-right:9pt;mso-wrap-distance-bottom:0;mso-position-horizontal:absolute;mso-position-horizontal-relative:text;mso-position-vertical:absolute;mso-position-vertical-relative:text;mso-width-percent:0;mso-height-percent:0;mso-width-relative:margin;mso-height-relative:margin;v-text-anchor:middle" o:gfxdata="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" filled="f" strokecolor="red" strokeweight="2.25pt">
+              <v:rect w14:anchorId="325F126D" id="Rectangle 1578808678" o:spid="_x0000_s1026" style="position:absolute;margin-left:132.75pt;margin-top:13.15pt;width:141.75pt;height:25.5pt;z-index:251648000;visibility:visible;mso-wrap-style:square;mso-width-percent:0;mso-height-percent:0;mso-wrap-distance-left:9pt;mso-wrap-distance-top:0;mso-wrap-distance-right:9pt;mso-wrap-distance-bottom:0;mso-position-horizontal:absolute;mso-position-horizontal-relative:text;mso-position-vertical:absolute;mso-position-vertical-relative:text;mso-width-percent:0;mso-height-percent:0;mso-width-relative:margin;mso-height-relative:margin;v-text-anchor:middle" o:gfxdata="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" filled="f" strokecolor="red" strokeweight="2.25pt">
                 <v:shadow on="t" color="black" opacity="22937f" origin=",.5" offset="0,.63889mm"/>
               </v:rect>
             </w:pict>
@@ -2897,7 +2835,7 @@
                     </pic:cNvPicPr>
                   </pic:nvPicPr>
                   <pic:blipFill>
-                    <a:blip r:embed="rId23">
+                    <a:blip r:embed="rId22">
                       <a:extLst>
                         <a:ext uri="{28A0092B-C50C-407E-A947-70E740481C1C}">
                           <a14:useLocalDpi xmlns:a14="http://schemas.microsoft.com/office/drawing/2010/main" val="0"/>
@@ -3082,9 +3020,9 @@
               </wp:anchor>
             </w:drawing>
           </mc:Choice>
-          <mc:Fallback xmlns:w16se="http://schemas.microsoft.com/office/word/2015/wordml/symex" xmlns:w15="http://schemas.microsoft.com/office/word/2012/wordml" xmlns:cx5="http://schemas.microsoft.com/office/drawing/2016/5/11/chartex" xmlns:cx4="http://schemas.microsoft.com/office/drawing/2016/5/10/chartex" xmlns:cx3="http://schemas.microsoft.com/office/drawing/2016/5/9/chartex" xmlns:cx2="http://schemas.microsoft.com/office/drawing/2015/10/21/chartex" xmlns:cx1="http://schemas.microsoft.com/office/drawing/2015/9/8/chartex" xmlns:cx="http://schemas.microsoft.com/office/drawing/2014/chartex">
+          <mc:Fallback>
             <w:pict>
-              <v:rect w14:anchorId="372412B6" id="Rectangle 1578808683" o:spid="_x0000_s1026" style="position:absolute;margin-left:61.45pt;margin-top:82.1pt;width:80.25pt;height:20.25pt;z-index:251713024;visibility:visible;mso-wrap-style:square;mso-width-percent:0;mso-height-percent:0;mso-wrap-distance-left:9pt;mso-wrap-distance-top:0;mso-wrap-distance-right:9pt;mso-wrap-distance-bottom:0;mso-position-horizontal:absolute;mso-position-horizontal-relative:text;mso-position-vertical:absolute;mso-position-vertical-relative:text;mso-width-percent:0;mso-height-percent:0;mso-width-relative:margin;mso-height-relative:margin;v-text-anchor:middle" o:gfxdata="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" filled="f" strokecolor="red" strokeweight="2.25pt">
+              <v:rect w14:anchorId="5412743D" id="Rectangle 1578808683" o:spid="_x0000_s1026" style="position:absolute;margin-left:61.45pt;margin-top:82.1pt;width:80.25pt;height:20.25pt;z-index:251653120;visibility:visible;mso-wrap-style:square;mso-width-percent:0;mso-height-percent:0;mso-wrap-distance-left:9pt;mso-wrap-distance-top:0;mso-wrap-distance-right:9pt;mso-wrap-distance-bottom:0;mso-position-horizontal:absolute;mso-position-horizontal-relative:text;mso-position-vertical:absolute;mso-position-vertical-relative:text;mso-width-percent:0;mso-height-percent:0;mso-width-relative:margin;mso-height-relative:margin;v-text-anchor:middle" o:gfxdata="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" filled="f" strokecolor="red" strokeweight="2.25pt">
                 <v:shadow on="t" color="black" opacity="22937f" origin=",.5" offset="0,.63889mm"/>
               </v:rect>
             </w:pict>
@@ -3156,9 +3094,9 @@
               </wp:anchor>
             </w:drawing>
           </mc:Choice>
-          <mc:Fallback xmlns:w16se="http://schemas.microsoft.com/office/word/2015/wordml/symex" xmlns:w15="http://schemas.microsoft.com/office/word/2012/wordml" xmlns:cx5="http://schemas.microsoft.com/office/drawing/2016/5/11/chartex" xmlns:cx4="http://schemas.microsoft.com/office/drawing/2016/5/10/chartex" xmlns:cx3="http://schemas.microsoft.com/office/drawing/2016/5/9/chartex" xmlns:cx2="http://schemas.microsoft.com/office/drawing/2015/10/21/chartex" xmlns:cx1="http://schemas.microsoft.com/office/drawing/2015/9/8/chartex" xmlns:cx="http://schemas.microsoft.com/office/drawing/2014/chartex">
+          <mc:Fallback>
             <w:pict>
-              <v:rect w14:anchorId="78E4F3E0" id="Rectangle 1578808682" o:spid="_x0000_s1026" style="position:absolute;margin-left:46.5pt;margin-top:36.1pt;width:96pt;height:21.4pt;z-index:251708928;visibility:visible;mso-wrap-style:square;mso-width-percent:0;mso-height-percent:0;mso-wrap-distance-left:9pt;mso-wrap-distance-top:0;mso-wrap-distance-right:9pt;mso-wrap-distance-bottom:0;mso-position-horizontal:absolute;mso-position-horizontal-relative:text;mso-position-vertical:absolute;mso-position-vertical-relative:text;mso-width-percent:0;mso-height-percent:0;mso-width-relative:margin;mso-height-relative:margin;v-text-anchor:middle" o:gfxdata="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" filled="f" strokecolor="red" strokeweight="2.25pt">
+              <v:rect w14:anchorId="34BC33EF" id="Rectangle 1578808682" o:spid="_x0000_s1026" style="position:absolute;margin-left:46.5pt;margin-top:36.1pt;width:96pt;height:21.4pt;z-index:251652096;visibility:visible;mso-wrap-style:square;mso-width-percent:0;mso-height-percent:0;mso-wrap-distance-left:9pt;mso-wrap-distance-top:0;mso-wrap-distance-right:9pt;mso-wrap-distance-bottom:0;mso-position-horizontal:absolute;mso-position-horizontal-relative:text;mso-position-vertical:absolute;mso-position-vertical-relative:text;mso-width-percent:0;mso-height-percent:0;mso-width-relative:margin;mso-height-relative:margin;v-text-anchor:middle" o:gfxdata="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" filled="f" strokecolor="red" strokeweight="2.25pt">
                 <v:shadow on="t" color="black" opacity="22937f" origin=",.5" offset="0,.63889mm"/>
               </v:rect>
             </w:pict>
@@ -3187,7 +3125,7 @@
                     </pic:cNvPicPr>
                   </pic:nvPicPr>
                   <pic:blipFill>
-                    <a:blip r:embed="rId24">
+                    <a:blip r:embed="rId23">
                       <a:extLst>
                         <a:ext uri="{28A0092B-C50C-407E-A947-70E740481C1C}">
                           <a14:useLocalDpi xmlns:a14="http://schemas.microsoft.com/office/drawing/2010/main" val="0"/>
@@ -3356,9 +3294,9 @@
               </wp:anchor>
             </w:drawing>
           </mc:Choice>
-          <mc:Fallback xmlns:w16se="http://schemas.microsoft.com/office/word/2015/wordml/symex" xmlns:w15="http://schemas.microsoft.com/office/word/2012/wordml" xmlns:cx5="http://schemas.microsoft.com/office/drawing/2016/5/11/chartex" xmlns:cx4="http://schemas.microsoft.com/office/drawing/2016/5/10/chartex" xmlns:cx3="http://schemas.microsoft.com/office/drawing/2016/5/9/chartex" xmlns:cx2="http://schemas.microsoft.com/office/drawing/2015/10/21/chartex" xmlns:cx1="http://schemas.microsoft.com/office/drawing/2015/9/8/chartex" xmlns:cx="http://schemas.microsoft.com/office/drawing/2014/chartex">
+          <mc:Fallback>
             <w:pict>
-              <v:rect w14:anchorId="0029920C" id="Rectangle 1578808686" o:spid="_x0000_s1026" style="position:absolute;margin-left:46.9pt;margin-top:22.9pt;width:90.7pt;height:23.25pt;z-index:251727360;visibility:visible;mso-wrap-style:square;mso-width-percent:0;mso-height-percent:0;mso-wrap-distance-left:9pt;mso-wrap-distance-top:0;mso-wrap-distance-right:9pt;mso-wrap-distance-bottom:0;mso-position-horizontal:absolute;mso-position-horizontal-relative:text;mso-position-vertical:absolute;mso-position-vertical-relative:text;mso-width-percent:0;mso-height-percent:0;mso-width-relative:margin;mso-height-relative:margin;v-text-anchor:middle" o:gfxdata="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" filled="f" strokecolor="red" strokeweight="2.25pt">
+              <v:rect w14:anchorId="1C0E0144" id="Rectangle 1578808686" o:spid="_x0000_s1026" style="position:absolute;margin-left:46.9pt;margin-top:22.9pt;width:90.7pt;height:23.25pt;z-index:251655168;visibility:visible;mso-wrap-style:square;mso-width-percent:0;mso-height-percent:0;mso-wrap-distance-left:9pt;mso-wrap-distance-top:0;mso-wrap-distance-right:9pt;mso-wrap-distance-bottom:0;mso-position-horizontal:absolute;mso-position-horizontal-relative:text;mso-position-vertical:absolute;mso-position-vertical-relative:text;mso-width-percent:0;mso-height-percent:0;mso-width-relative:margin;mso-height-relative:margin;v-text-anchor:middle" o:gfxdata="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" filled="f" strokecolor="red" strokeweight="2.25pt">
                 <v:shadow on="t" color="black" opacity="22937f" origin=",.5" offset="0,.63889mm"/>
               </v:rect>
             </w:pict>
@@ -3430,9 +3368,9 @@
               </wp:anchor>
             </w:drawing>
           </mc:Choice>
-          <mc:Fallback xmlns:w16se="http://schemas.microsoft.com/office/word/2015/wordml/symex" xmlns:w15="http://schemas.microsoft.com/office/word/2012/wordml" xmlns:cx5="http://schemas.microsoft.com/office/drawing/2016/5/11/chartex" xmlns:cx4="http://schemas.microsoft.com/office/drawing/2016/5/10/chartex" xmlns:cx3="http://schemas.microsoft.com/office/drawing/2016/5/9/chartex" xmlns:cx2="http://schemas.microsoft.com/office/drawing/2015/10/21/chartex" xmlns:cx1="http://schemas.microsoft.com/office/drawing/2015/9/8/chartex" xmlns:cx="http://schemas.microsoft.com/office/drawing/2014/chartex">
+          <mc:Fallback>
             <w:pict>
-              <v:rect w14:anchorId="1C290B09" id="Rectangle 1578808685" o:spid="_x0000_s1026" style="position:absolute;margin-left:231pt;margin-top:56pt;width:112.5pt;height:38.25pt;z-index:251721216;visibility:visible;mso-wrap-style:square;mso-width-percent:0;mso-height-percent:0;mso-wrap-distance-left:9pt;mso-wrap-distance-top:0;mso-wrap-distance-right:9pt;mso-wrap-distance-bottom:0;mso-position-horizontal:absolute;mso-position-horizontal-relative:text;mso-position-vertical:absolute;mso-position-vertical-relative:text;mso-width-percent:0;mso-height-percent:0;mso-width-relative:margin;mso-height-relative:margin;v-text-anchor:middle" o:gfxdata="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" filled="f" strokecolor="red" strokeweight="2.25pt">
+              <v:rect w14:anchorId="5FBBB63E" id="Rectangle 1578808685" o:spid="_x0000_s1026" style="position:absolute;margin-left:231pt;margin-top:56pt;width:112.5pt;height:38.25pt;z-index:251654144;visibility:visible;mso-wrap-style:square;mso-width-percent:0;mso-height-percent:0;mso-wrap-distance-left:9pt;mso-wrap-distance-top:0;mso-wrap-distance-right:9pt;mso-wrap-distance-bottom:0;mso-position-horizontal:absolute;mso-position-horizontal-relative:text;mso-position-vertical:absolute;mso-position-vertical-relative:text;mso-width-percent:0;mso-height-percent:0;mso-width-relative:margin;mso-height-relative:margin;v-text-anchor:middle" o:gfxdata="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" filled="f" strokecolor="red" strokeweight="2.25pt">
                 <v:shadow on="t" color="black" opacity="22937f" origin=",.5" offset="0,.63889mm"/>
               </v:rect>
             </w:pict>
@@ -3461,7 +3399,7 @@
                     </pic:cNvPicPr>
                   </pic:nvPicPr>
                   <pic:blipFill>
-                    <a:blip r:embed="rId25">
+                    <a:blip r:embed="rId24">
                       <a:extLst>
                         <a:ext uri="{28A0092B-C50C-407E-A947-70E740481C1C}">
                           <a14:useLocalDpi xmlns:a14="http://schemas.microsoft.com/office/drawing/2010/main" val="0"/>
@@ -3632,9 +3570,9 @@
               </wp:anchor>
             </w:drawing>
           </mc:Choice>
-          <mc:Fallback xmlns:w16se="http://schemas.microsoft.com/office/word/2015/wordml/symex" xmlns:w15="http://schemas.microsoft.com/office/word/2012/wordml" xmlns:cx5="http://schemas.microsoft.com/office/drawing/2016/5/11/chartex" xmlns:cx4="http://schemas.microsoft.com/office/drawing/2016/5/10/chartex" xmlns:cx3="http://schemas.microsoft.com/office/drawing/2016/5/9/chartex" xmlns:cx2="http://schemas.microsoft.com/office/drawing/2015/10/21/chartex" xmlns:cx1="http://schemas.microsoft.com/office/drawing/2015/9/8/chartex" xmlns:cx="http://schemas.microsoft.com/office/drawing/2014/chartex">
+          <mc:Fallback>
             <w:pict>
-              <v:rect w14:anchorId="78424D1B" id="Rectangle 1578808688" o:spid="_x0000_s1026" style="position:absolute;margin-left:344.25pt;margin-top:109.9pt;width:102pt;height:17.25pt;z-index:251728384;visibility:visible;mso-wrap-style:square;mso-width-percent:0;mso-height-percent:0;mso-wrap-distance-left:9pt;mso-wrap-distance-top:0;mso-wrap-distance-right:9pt;mso-wrap-distance-bottom:0;mso-position-horizontal:absolute;mso-position-horizontal-relative:text;mso-position-vertical:absolute;mso-position-vertical-relative:text;mso-width-percent:0;mso-height-percent:0;mso-width-relative:margin;mso-height-relative:margin;v-text-anchor:middle" o:gfxdata="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" filled="f" strokecolor="red" strokeweight="2.25pt">
+              <v:rect w14:anchorId="000E9139" id="Rectangle 1578808688" o:spid="_x0000_s1026" style="position:absolute;margin-left:344.25pt;margin-top:109.9pt;width:102pt;height:17.25pt;z-index:251656192;visibility:visible;mso-wrap-style:square;mso-width-percent:0;mso-height-percent:0;mso-wrap-distance-left:9pt;mso-wrap-distance-top:0;mso-wrap-distance-right:9pt;mso-wrap-distance-bottom:0;mso-position-horizontal:absolute;mso-position-horizontal-relative:text;mso-position-vertical:absolute;mso-position-vertical-relative:text;mso-width-percent:0;mso-height-percent:0;mso-width-relative:margin;mso-height-relative:margin;v-text-anchor:middle" o:gfxdata="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" filled="f" strokecolor="red" strokeweight="2.25pt">
                 <v:shadow on="t" color="black" opacity="22937f" origin=",.5" offset="0,.63889mm"/>
               </v:rect>
             </w:pict>
@@ -3663,7 +3601,7 @@
                     </pic:cNvPicPr>
                   </pic:nvPicPr>
                   <pic:blipFill>
-                    <a:blip r:embed="rId26">
+                    <a:blip r:embed="rId25">
                       <a:extLst>
                         <a:ext uri="{28A0092B-C50C-407E-A947-70E740481C1C}">
                           <a14:useLocalDpi xmlns:a14="http://schemas.microsoft.com/office/drawing/2010/main" val="0"/>
@@ -3797,9 +3735,9 @@
               </wp:anchor>
             </w:drawing>
           </mc:Choice>
-          <mc:Fallback xmlns:w16se="http://schemas.microsoft.com/office/word/2015/wordml/symex" xmlns:w15="http://schemas.microsoft.com/office/word/2012/wordml" xmlns:cx5="http://schemas.microsoft.com/office/drawing/2016/5/11/chartex" xmlns:cx4="http://schemas.microsoft.com/office/drawing/2016/5/10/chartex" xmlns:cx3="http://schemas.microsoft.com/office/drawing/2016/5/9/chartex" xmlns:cx2="http://schemas.microsoft.com/office/drawing/2015/10/21/chartex" xmlns:cx1="http://schemas.microsoft.com/office/drawing/2015/9/8/chartex" xmlns:cx="http://schemas.microsoft.com/office/drawing/2014/chartex">
+          <mc:Fallback>
             <w:pict>
-              <v:line w14:anchorId="1A93322E" id="Straight Connector 186" o:spid="_x0000_s1026" style="position:absolute;z-index:251668992;visibility:visible;mso-wrap-style:square;mso-wrap-distance-left:9pt;mso-wrap-distance-top:0;mso-wrap-distance-right:9pt;mso-wrap-distance-bottom:0;mso-position-horizontal:absolute;mso-position-horizontal-relative:text;mso-position-vertical:absolute;mso-position-vertical-relative:text" from="-12pt,10.55pt" to="480pt,10.55pt" o:gfxdata="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" strokecolor="#d9232e" strokeweight="2pt"/>
+              <v:line w14:anchorId="7E311484" id="Straight Connector 186" o:spid="_x0000_s1026" style="position:absolute;z-index:251636736;visibility:visible;mso-wrap-style:square;mso-wrap-distance-left:9pt;mso-wrap-distance-top:0;mso-wrap-distance-right:9pt;mso-wrap-distance-bottom:0;mso-position-horizontal:absolute;mso-position-horizontal-relative:text;mso-position-vertical:absolute;mso-position-vertical-relative:text" from="-12pt,10.55pt" to="480pt,10.55pt" o:gfxdata="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" strokecolor="#d9232e" strokeweight="2pt"/>
             </w:pict>
           </mc:Fallback>
         </mc:AlternateContent>
@@ -3909,7 +3847,7 @@
           </mc:Choice>
           <mc:Fallback>
             <w:pict>
-              <v:line id="Straight Connector 32" o:spid="_x0000_s1026" style="position:absolute;z-index:251637760;visibility:visible;mso-wrap-style:square;mso-wrap-distance-left:9pt;mso-wrap-distance-top:0;mso-wrap-distance-right:9pt;mso-wrap-distance-bottom:0;mso-position-horizontal:absolute;mso-position-horizontal-relative:text;mso-position-vertical:absolute;mso-position-vertical-relative:text" from="-11.95pt,12pt" to="480.05pt,12pt" o:gfxdata="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" strokecolor="#d9232e" strokeweight="2pt"/>
+              <v:line w14:anchorId="382BDC19" id="Straight Connector 32" o:spid="_x0000_s1026" style="position:absolute;z-index:251637760;visibility:visible;mso-wrap-style:square;mso-wrap-distance-left:9pt;mso-wrap-distance-top:0;mso-wrap-distance-right:9pt;mso-wrap-distance-bottom:0;mso-position-horizontal:absolute;mso-position-horizontal-relative:text;mso-position-vertical:absolute;mso-position-vertical-relative:text" from="-12pt,12pt" to="480pt,12pt" o:gfxdata="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" strokecolor="#d9232e" strokeweight="2pt"/>
             </w:pict>
           </mc:Fallback>
         </mc:AlternateContent>
@@ -3995,9 +3933,9 @@
               </wp:anchor>
             </w:drawing>
           </mc:Choice>
-          <mc:Fallback xmlns:w16se="http://schemas.microsoft.com/office/word/2015/wordml/symex" xmlns:w15="http://schemas.microsoft.com/office/word/2012/wordml" xmlns:cx5="http://schemas.microsoft.com/office/drawing/2016/5/11/chartex" xmlns:cx4="http://schemas.microsoft.com/office/drawing/2016/5/10/chartex" xmlns:cx3="http://schemas.microsoft.com/office/drawing/2016/5/9/chartex" xmlns:cx2="http://schemas.microsoft.com/office/drawing/2015/10/21/chartex" xmlns:cx1="http://schemas.microsoft.com/office/drawing/2015/9/8/chartex" xmlns:cx="http://schemas.microsoft.com/office/drawing/2014/chartex">
+          <mc:Fallback>
             <w:pict>
-              <v:rect w14:anchorId="484E0A58" id="Rectangle 1578808696" o:spid="_x0000_s1026" style="position:absolute;margin-left:442.5pt;margin-top:0;width:36.75pt;height:21pt;z-index:251746816;visibility:visible;mso-wrap-style:square;mso-width-percent:0;mso-height-percent:0;mso-wrap-distance-left:9pt;mso-wrap-distance-top:0;mso-wrap-distance-right:9pt;mso-wrap-distance-bottom:0;mso-position-horizontal:absolute;mso-position-horizontal-relative:text;mso-position-vertical:absolute;mso-position-vertical-relative:text;mso-width-percent:0;mso-height-percent:0;mso-width-relative:margin;mso-height-relative:margin;v-text-anchor:middle" o:gfxdata="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" filled="f" strokecolor="red" strokeweight="2.25pt">
+              <v:rect w14:anchorId="3459B300" id="Rectangle 1578808696" o:spid="_x0000_s1026" style="position:absolute;margin-left:442.5pt;margin-top:0;width:36.75pt;height:21pt;z-index:251659264;visibility:visible;mso-wrap-style:square;mso-width-percent:0;mso-height-percent:0;mso-wrap-distance-left:9pt;mso-wrap-distance-top:0;mso-wrap-distance-right:9pt;mso-wrap-distance-bottom:0;mso-position-horizontal:absolute;mso-position-horizontal-relative:text;mso-position-vertical:absolute;mso-position-vertical-relative:text;mso-width-percent:0;mso-height-percent:0;mso-width-relative:margin;mso-height-relative:margin;v-text-anchor:middle" o:gfxdata="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" filled="f" strokecolor="red" strokeweight="2.25pt">
                 <v:shadow on="t" color="black" opacity="22937f" origin=",.5" offset="0,.63889mm"/>
               </v:rect>
             </w:pict>
@@ -4069,9 +4007,9 @@
               </wp:anchor>
             </w:drawing>
           </mc:Choice>
-          <mc:Fallback xmlns:w16se="http://schemas.microsoft.com/office/word/2015/wordml/symex" xmlns:w15="http://schemas.microsoft.com/office/word/2012/wordml" xmlns:cx5="http://schemas.microsoft.com/office/drawing/2016/5/11/chartex" xmlns:cx4="http://schemas.microsoft.com/office/drawing/2016/5/10/chartex" xmlns:cx3="http://schemas.microsoft.com/office/drawing/2016/5/9/chartex" xmlns:cx2="http://schemas.microsoft.com/office/drawing/2015/10/21/chartex" xmlns:cx1="http://schemas.microsoft.com/office/drawing/2015/9/8/chartex" xmlns:cx="http://schemas.microsoft.com/office/drawing/2014/chartex">
+          <mc:Fallback>
             <w:pict>
-              <v:rect w14:anchorId="150CA95B" id="Rectangle 1578808692" o:spid="_x0000_s1026" style="position:absolute;margin-left:-4.5pt;margin-top:38.4pt;width:280.5pt;height:53.2pt;z-index:251692544;visibility:visible;mso-wrap-style:square;mso-width-percent:0;mso-height-percent:0;mso-wrap-distance-left:9pt;mso-wrap-distance-top:0;mso-wrap-distance-right:9pt;mso-wrap-distance-bottom:0;mso-position-horizontal:absolute;mso-position-horizontal-relative:text;mso-position-vertical:absolute;mso-position-vertical-relative:text;mso-width-percent:0;mso-height-percent:0;mso-width-relative:margin;mso-height-relative:margin;v-text-anchor:middle" o:gfxdata="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" filled="f" strokecolor="red" strokeweight="2.25pt">
+              <v:rect w14:anchorId="5D39B60E" id="Rectangle 1578808692" o:spid="_x0000_s1026" style="position:absolute;margin-left:-4.5pt;margin-top:38.4pt;width:280.5pt;height:53.2pt;z-index:251650048;visibility:visible;mso-wrap-style:square;mso-width-percent:0;mso-height-percent:0;mso-wrap-distance-left:9pt;mso-wrap-distance-top:0;mso-wrap-distance-right:9pt;mso-wrap-distance-bottom:0;mso-position-horizontal:absolute;mso-position-horizontal-relative:text;mso-position-vertical:absolute;mso-position-vertical-relative:text;mso-width-percent:0;mso-height-percent:0;mso-width-relative:margin;mso-height-relative:margin;v-text-anchor:middle" o:gfxdata="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" filled="f" strokecolor="red" strokeweight="2.25pt">
                 <v:shadow on="t" color="black" opacity="22937f" origin=",.5" offset="0,.63889mm"/>
               </v:rect>
             </w:pict>
@@ -4100,7 +4038,7 @@
                     </pic:cNvPicPr>
                   </pic:nvPicPr>
                   <pic:blipFill>
-                    <a:blip r:embed="rId27">
+                    <a:blip r:embed="rId26">
                       <a:extLst>
                         <a:ext uri="{28A0092B-C50C-407E-A947-70E740481C1C}">
                           <a14:useLocalDpi xmlns:a14="http://schemas.microsoft.com/office/drawing/2010/main" val="0"/>
@@ -4204,9 +4142,9 @@
               </wp:anchor>
             </w:drawing>
           </mc:Choice>
-          <mc:Fallback xmlns:w16se="http://schemas.microsoft.com/office/word/2015/wordml/symex" xmlns:w15="http://schemas.microsoft.com/office/word/2012/wordml" xmlns:cx5="http://schemas.microsoft.com/office/drawing/2016/5/11/chartex" xmlns:cx4="http://schemas.microsoft.com/office/drawing/2016/5/10/chartex" xmlns:cx3="http://schemas.microsoft.com/office/drawing/2016/5/9/chartex" xmlns:cx2="http://schemas.microsoft.com/office/drawing/2015/10/21/chartex" xmlns:cx1="http://schemas.microsoft.com/office/drawing/2015/9/8/chartex" xmlns:cx="http://schemas.microsoft.com/office/drawing/2014/chartex">
+          <mc:Fallback>
             <w:pict>
-              <v:line w14:anchorId="786CA812" id="Straight Connector 33" o:spid="_x0000_s1026" style="position:absolute;z-index:251671040;visibility:visible;mso-wrap-style:square;mso-wrap-distance-left:9pt;mso-wrap-distance-top:0;mso-wrap-distance-right:9pt;mso-wrap-distance-bottom:0;mso-position-horizontal:absolute;mso-position-horizontal-relative:text;mso-position-vertical:absolute;mso-position-vertical-relative:text" from="-6pt,8.25pt" to="486pt,8.25pt" o:gfxdata="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" strokecolor="#d9232e" strokeweight="2pt"/>
+              <v:line w14:anchorId="57D33FF8" id="Straight Connector 33" o:spid="_x0000_s1026" style="position:absolute;z-index:251638784;visibility:visible;mso-wrap-style:square;mso-wrap-distance-left:9pt;mso-wrap-distance-top:0;mso-wrap-distance-right:9pt;mso-wrap-distance-bottom:0;mso-position-horizontal:absolute;mso-position-horizontal-relative:text;mso-position-vertical:absolute;mso-position-vertical-relative:text" from="-6pt,8.25pt" to="486pt,8.25pt" o:gfxdata="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" strokecolor="#d9232e" strokeweight="2pt"/>
             </w:pict>
           </mc:Fallback>
         </mc:AlternateContent>
@@ -4290,7 +4228,7 @@
         </w:rPr>
         <w:t xml:space="preserve">You can find the column definitions for this data on the </w:t>
       </w:r>
-      <w:hyperlink r:id="rId28">
+      <w:hyperlink r:id="rId27">
         <w:r>
           <w:rPr>
             <w:rStyle w:val="Hyperlink"/>
@@ -4315,7 +4253,7 @@
         </w:rPr>
         <w:t xml:space="preserve"> </w:t>
       </w:r>
-      <w:hyperlink r:id="rId29" w:history="1">
+      <w:hyperlink r:id="rId28" w:history="1">
         <w:r>
           <w:rPr>
             <w:rStyle w:val="Hyperlink"/>
@@ -4636,9 +4574,9 @@
               </wp:anchor>
             </w:drawing>
           </mc:Choice>
-          <mc:Fallback xmlns:w16se="http://schemas.microsoft.com/office/word/2015/wordml/symex" xmlns:w15="http://schemas.microsoft.com/office/word/2012/wordml" xmlns:cx5="http://schemas.microsoft.com/office/drawing/2016/5/11/chartex" xmlns:cx4="http://schemas.microsoft.com/office/drawing/2016/5/10/chartex" xmlns:cx3="http://schemas.microsoft.com/office/drawing/2016/5/9/chartex" xmlns:cx2="http://schemas.microsoft.com/office/drawing/2015/10/21/chartex" xmlns:cx1="http://schemas.microsoft.com/office/drawing/2015/9/8/chartex" xmlns:cx="http://schemas.microsoft.com/office/drawing/2014/chartex">
+          <mc:Fallback>
             <w:pict>
-              <v:rect w14:anchorId="54663FA9" id="Rectangle 1578808694" o:spid="_x0000_s1026" style="position:absolute;margin-left:45.75pt;margin-top:26.15pt;width:102pt;height:17.25pt;z-index:251736576;visibility:visible;mso-wrap-style:square;mso-width-percent:0;mso-height-percent:0;mso-wrap-distance-left:9pt;mso-wrap-distance-top:0;mso-wrap-distance-right:9pt;mso-wrap-distance-bottom:0;mso-position-horizontal:absolute;mso-position-horizontal-relative:text;mso-position-vertical:absolute;mso-position-vertical-relative:text;mso-width-percent:0;mso-height-percent:0;mso-width-relative:margin;mso-height-relative:margin;v-text-anchor:middle" o:gfxdata="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" filled="f" strokecolor="red" strokeweight="2.25pt">
+              <v:rect w14:anchorId="0F351B7F" id="Rectangle 1578808694" o:spid="_x0000_s1026" style="position:absolute;margin-left:45.75pt;margin-top:26.15pt;width:102pt;height:17.25pt;z-index:251657216;visibility:visible;mso-wrap-style:square;mso-width-percent:0;mso-height-percent:0;mso-wrap-distance-left:9pt;mso-wrap-distance-top:0;mso-wrap-distance-right:9pt;mso-wrap-distance-bottom:0;mso-position-horizontal:absolute;mso-position-horizontal-relative:text;mso-position-vertical:absolute;mso-position-vertical-relative:text;mso-width-percent:0;mso-height-percent:0;mso-width-relative:margin;mso-height-relative:margin;v-text-anchor:middle" o:gfxdata="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" filled="f" strokecolor="red" strokeweight="2.25pt">
                 <v:shadow on="t" color="black" opacity="22937f" origin=",.5" offset="0,.63889mm"/>
               </v:rect>
             </w:pict>
@@ -4710,9 +4648,9 @@
               </wp:anchor>
             </w:drawing>
           </mc:Choice>
-          <mc:Fallback xmlns:w16se="http://schemas.microsoft.com/office/word/2015/wordml/symex" xmlns:w15="http://schemas.microsoft.com/office/word/2012/wordml" xmlns:cx5="http://schemas.microsoft.com/office/drawing/2016/5/11/chartex" xmlns:cx4="http://schemas.microsoft.com/office/drawing/2016/5/10/chartex" xmlns:cx3="http://schemas.microsoft.com/office/drawing/2016/5/9/chartex" xmlns:cx2="http://schemas.microsoft.com/office/drawing/2015/10/21/chartex" xmlns:cx1="http://schemas.microsoft.com/office/drawing/2015/9/8/chartex" xmlns:cx="http://schemas.microsoft.com/office/drawing/2014/chartex">
+          <mc:Fallback>
             <w:pict>
-              <v:rect w14:anchorId="4EA6276D" id="Rectangle 1578808695" o:spid="_x0000_s1026" style="position:absolute;margin-left:222.75pt;margin-top:70.35pt;width:78pt;height:21pt;z-index:251744768;visibility:visible;mso-wrap-style:square;mso-width-percent:0;mso-height-percent:0;mso-wrap-distance-left:9pt;mso-wrap-distance-top:0;mso-wrap-distance-right:9pt;mso-wrap-distance-bottom:0;mso-position-horizontal:absolute;mso-position-horizontal-relative:text;mso-position-vertical:absolute;mso-position-vertical-relative:text;mso-width-percent:0;mso-height-percent:0;mso-width-relative:margin;mso-height-relative:margin;v-text-anchor:middle" o:gfxdata="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" filled="f" strokecolor="red" strokeweight="2.25pt">
+              <v:rect w14:anchorId="21BC0983" id="Rectangle 1578808695" o:spid="_x0000_s1026" style="position:absolute;margin-left:222.75pt;margin-top:70.35pt;width:78pt;height:21pt;z-index:251658240;visibility:visible;mso-wrap-style:square;mso-width-percent:0;mso-height-percent:0;mso-wrap-distance-left:9pt;mso-wrap-distance-top:0;mso-wrap-distance-right:9pt;mso-wrap-distance-bottom:0;mso-position-horizontal:absolute;mso-position-horizontal-relative:text;mso-position-vertical:absolute;mso-position-vertical-relative:text;mso-width-percent:0;mso-height-percent:0;mso-width-relative:margin;mso-height-relative:margin;v-text-anchor:middle" o:gfxdata="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" filled="f" strokecolor="red" strokeweight="2.25pt">
                 <v:shadow on="t" color="black" opacity="22937f" origin=",.5" offset="0,.63889mm"/>
               </v:rect>
             </w:pict>
@@ -4741,7 +4679,7 @@
                     </pic:cNvPicPr>
                   </pic:nvPicPr>
                   <pic:blipFill>
-                    <a:blip r:embed="rId30">
+                    <a:blip r:embed="rId29">
                       <a:extLst>
                         <a:ext uri="{28A0092B-C50C-407E-A947-70E740481C1C}">
                           <a14:useLocalDpi xmlns:a14="http://schemas.microsoft.com/office/drawing/2010/main" val="0"/>
@@ -4962,9 +4900,9 @@
               </wp:anchor>
             </w:drawing>
           </mc:Choice>
-          <mc:Fallback xmlns:w16se="http://schemas.microsoft.com/office/word/2015/wordml/symex" xmlns:w15="http://schemas.microsoft.com/office/word/2012/wordml" xmlns:cx5="http://schemas.microsoft.com/office/drawing/2016/5/11/chartex" xmlns:cx4="http://schemas.microsoft.com/office/drawing/2016/5/10/chartex" xmlns:cx3="http://schemas.microsoft.com/office/drawing/2016/5/9/chartex" xmlns:cx2="http://schemas.microsoft.com/office/drawing/2015/10/21/chartex" xmlns:cx1="http://schemas.microsoft.com/office/drawing/2015/9/8/chartex" xmlns:cx="http://schemas.microsoft.com/office/drawing/2014/chartex">
+          <mc:Fallback>
             <w:pict>
-              <v:rect w14:anchorId="50940AF1" id="Rectangle 1578808699" o:spid="_x0000_s1026" style="position:absolute;margin-left:245.65pt;margin-top:50.1pt;width:27.35pt;height:37.9pt;z-index:251677184;visibility:visible;mso-wrap-style:square;mso-width-percent:0;mso-height-percent:0;mso-wrap-distance-left:9pt;mso-wrap-distance-top:0;mso-wrap-distance-right:9pt;mso-wrap-distance-bottom:0;mso-position-horizontal:absolute;mso-position-horizontal-relative:text;mso-position-vertical:absolute;mso-position-vertical-relative:text;mso-width-percent:0;mso-height-percent:0;mso-width-relative:margin;mso-height-relative:margin;v-text-anchor:middle" o:gfxdata="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" filled="f" strokecolor="red" strokeweight="2.25pt">
+              <v:rect w14:anchorId="4210CC98" id="Rectangle 1578808699" o:spid="_x0000_s1026" style="position:absolute;margin-left:245.65pt;margin-top:50.1pt;width:27.35pt;height:37.9pt;z-index:251643904;visibility:visible;mso-wrap-style:square;mso-width-percent:0;mso-height-percent:0;mso-wrap-distance-left:9pt;mso-wrap-distance-top:0;mso-wrap-distance-right:9pt;mso-wrap-distance-bottom:0;mso-position-horizontal:absolute;mso-position-horizontal-relative:text;mso-position-vertical:absolute;mso-position-vertical-relative:text;mso-width-percent:0;mso-height-percent:0;mso-width-relative:margin;mso-height-relative:margin;v-text-anchor:middle" o:gfxdata="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" filled="f" strokecolor="red" strokeweight="2.25pt">
                 <v:shadow on="t" color="black" opacity="22937f" origin=",.5" offset="0,.63889mm"/>
               </v:rect>
             </w:pict>
@@ -4993,7 +4931,7 @@
                     </pic:cNvPicPr>
                   </pic:nvPicPr>
                   <pic:blipFill>
-                    <a:blip r:embed="rId31">
+                    <a:blip r:embed="rId30">
                       <a:extLst>
                         <a:ext uri="{28A0092B-C50C-407E-A947-70E740481C1C}">
                           <a14:useLocalDpi xmlns:a14="http://schemas.microsoft.com/office/drawing/2010/main" val="0"/>
@@ -5149,9 +5087,9 @@
               </wp:anchor>
             </w:drawing>
           </mc:Choice>
-          <mc:Fallback xmlns:w16se="http://schemas.microsoft.com/office/word/2015/wordml/symex" xmlns:w15="http://schemas.microsoft.com/office/word/2012/wordml" xmlns:cx5="http://schemas.microsoft.com/office/drawing/2016/5/11/chartex" xmlns:cx4="http://schemas.microsoft.com/office/drawing/2016/5/10/chartex" xmlns:cx3="http://schemas.microsoft.com/office/drawing/2016/5/9/chartex" xmlns:cx2="http://schemas.microsoft.com/office/drawing/2015/10/21/chartex" xmlns:cx1="http://schemas.microsoft.com/office/drawing/2015/9/8/chartex" xmlns:cx="http://schemas.microsoft.com/office/drawing/2014/chartex">
+          <mc:Fallback>
             <w:pict>
-              <v:rect w14:anchorId="67306F21" id="Rectangle 1578808701" o:spid="_x0000_s1026" style="position:absolute;margin-left:388.45pt;margin-top:68.55pt;width:72.95pt;height:17.25pt;z-index:251678208;visibility:visible;mso-wrap-style:square;mso-width-percent:0;mso-height-percent:0;mso-wrap-distance-left:9pt;mso-wrap-distance-top:0;mso-wrap-distance-right:9pt;mso-wrap-distance-bottom:0;mso-position-horizontal:absolute;mso-position-horizontal-relative:text;mso-position-vertical:absolute;mso-position-vertical-relative:text;mso-width-percent:0;mso-height-percent:0;mso-width-relative:margin;mso-height-relative:margin;v-text-anchor:middle" o:gfxdata="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" filled="f" strokecolor="red" strokeweight="2.25pt">
+              <v:rect w14:anchorId="2384230D" id="Rectangle 1578808701" o:spid="_x0000_s1026" style="position:absolute;margin-left:388.45pt;margin-top:68.55pt;width:72.95pt;height:17.25pt;z-index:251644928;visibility:visible;mso-wrap-style:square;mso-width-percent:0;mso-height-percent:0;mso-wrap-distance-left:9pt;mso-wrap-distance-top:0;mso-wrap-distance-right:9pt;mso-wrap-distance-bottom:0;mso-position-horizontal:absolute;mso-position-horizontal-relative:text;mso-position-vertical:absolute;mso-position-vertical-relative:text;mso-width-percent:0;mso-height-percent:0;mso-width-relative:margin;mso-height-relative:margin;v-text-anchor:middle" o:gfxdata="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" filled="f" strokecolor="red" strokeweight="2.25pt">
                 <v:shadow on="t" color="black" opacity="22937f" origin=",.5" offset="0,.63889mm"/>
               </v:rect>
             </w:pict>
@@ -5180,7 +5118,7 @@
                     </pic:cNvPicPr>
                   </pic:nvPicPr>
                   <pic:blipFill>
-                    <a:blip r:embed="rId31">
+                    <a:blip r:embed="rId30">
                       <a:extLst>
                         <a:ext uri="{28A0092B-C50C-407E-A947-70E740481C1C}">
                           <a14:useLocalDpi xmlns:a14="http://schemas.microsoft.com/office/drawing/2010/main" val="0"/>
@@ -5285,7 +5223,6 @@
       <w:r>
         <w:t xml:space="preserve">, </w:t>
       </w:r>
-      <w:proofErr w:type="spellStart"/>
       <w:r>
         <w:rPr>
           <w:rStyle w:val="VerbatimChar"/>
@@ -5293,98 +5230,43 @@
         </w:rPr>
         <w:t>OriginAirportID</w:t>
       </w:r>
-      <w:proofErr w:type="spellEnd"/>
-      <w:proofErr w:type="gramStart"/>
       <w:r>
         <w:t xml:space="preserve">, </w:t>
       </w:r>
       <w:r>
         <w:t xml:space="preserve"> </w:t>
       </w:r>
-      <w:proofErr w:type="spellStart"/>
       <w:r>
         <w:rPr>
           <w:rStyle w:val="VerbatimChar"/>
           <w:rFonts w:ascii="Arial" w:hAnsi="Arial"/>
         </w:rPr>
-        <w:t>DestAirportID</w:t>
-      </w:r>
-      <w:proofErr w:type="spellEnd"/>
-      <w:proofErr w:type="gramEnd"/>
+        <w:t xml:space="preserve">DestAirportID, </w:t>
+      </w:r>
       <w:r>
         <w:rPr>
           <w:rStyle w:val="VerbatimChar"/>
           <w:rFonts w:ascii="Arial" w:hAnsi="Arial"/>
         </w:rPr>
-        <w:t xml:space="preserve">, </w:t>
-      </w:r>
-      <w:proofErr w:type="spellStart"/>
+        <w:t>DayofWeek</w:t>
+      </w:r>
+      <w:r>
+        <w:t xml:space="preserve">,  </w:t>
+      </w:r>
       <w:r>
         <w:rPr>
           <w:rStyle w:val="VerbatimChar"/>
           <w:rFonts w:ascii="Arial" w:hAnsi="Arial"/>
         </w:rPr>
-        <w:t>DayofWeek</w:t>
-      </w:r>
-      <w:proofErr w:type="spellEnd"/>
-      <w:r>
-        <w:t xml:space="preserve">,  </w:t>
+        <w:t>ArrDel15</w:t>
       </w:r>
       <w:r>
         <w:rPr>
           <w:rStyle w:val="VerbatimChar"/>
           <w:rFonts w:ascii="Arial" w:hAnsi="Arial"/>
         </w:rPr>
-        <w:t>ArrDel15</w:t>
-      </w:r>
-      <w:r>
-        <w:rPr>
-          <w:rStyle w:val="VerbatimChar"/>
-          <w:rFonts w:ascii="Arial" w:hAnsi="Arial"/>
-        </w:rPr>
-        <w:t xml:space="preserve">, </w:t>
-      </w:r>
-      <w:proofErr w:type="spellStart"/>
-      <w:r>
-        <w:rPr>
-          <w:rStyle w:val="VerbatimChar"/>
-          <w:rFonts w:ascii="Arial" w:hAnsi="Arial"/>
-        </w:rPr>
-        <w:t>CRSDepTime</w:t>
-      </w:r>
-      <w:proofErr w:type="spellEnd"/>
-      <w:r>
-        <w:rPr>
-          <w:rStyle w:val="VerbatimChar"/>
-          <w:rFonts w:ascii="Arial" w:hAnsi="Arial"/>
-        </w:rPr>
-        <w:t xml:space="preserve">, Cancelled, Diverted, </w:t>
-      </w:r>
-      <w:proofErr w:type="spellStart"/>
-      <w:r>
-        <w:rPr>
-          <w:rStyle w:val="VerbatimChar"/>
-          <w:rFonts w:ascii="Arial" w:hAnsi="Arial"/>
-        </w:rPr>
-        <w:t>DepDelay</w:t>
-      </w:r>
-      <w:proofErr w:type="spellEnd"/>
-      <w:r>
-        <w:rPr>
-          <w:rStyle w:val="VerbatimChar"/>
-          <w:rFonts w:ascii="Arial" w:hAnsi="Arial"/>
-        </w:rPr>
-        <w:t xml:space="preserve">, </w:t>
-      </w:r>
-      <w:proofErr w:type="spellStart"/>
-      <w:r>
-        <w:rPr>
-          <w:rStyle w:val="VerbatimChar"/>
-          <w:rFonts w:ascii="Arial" w:hAnsi="Arial"/>
-        </w:rPr>
-        <w:t>DayofMonth</w:t>
-      </w:r>
-      <w:proofErr w:type="spellEnd"/>
+        <w:t>, CRSDepTime, Cancelled, Diverted, DepDelay, DayofMonth</w:t>
+      </w:r>
       <w:r>
         <w:t xml:space="preserve">. </w:t>
       </w:r>
@@ -5463,9 +5345,9 @@
               </wp:anchor>
             </w:drawing>
           </mc:Choice>
-          <mc:Fallback xmlns:w16se="http://schemas.microsoft.com/office/word/2015/wordml/symex" xmlns:w15="http://schemas.microsoft.com/office/word/2012/wordml" xmlns:cx5="http://schemas.microsoft.com/office/drawing/2016/5/11/chartex" xmlns:cx4="http://schemas.microsoft.com/office/drawing/2016/5/10/chartex" xmlns:cx3="http://schemas.microsoft.com/office/drawing/2016/5/9/chartex" xmlns:cx2="http://schemas.microsoft.com/office/drawing/2015/10/21/chartex" xmlns:cx1="http://schemas.microsoft.com/office/drawing/2015/9/8/chartex" xmlns:cx="http://schemas.microsoft.com/office/drawing/2014/chartex">
+          <mc:Fallback>
             <w:pict>
-              <v:rect w14:anchorId="16A102E6" id="Rectangle 83" o:spid="_x0000_s1026" style="position:absolute;margin-left:423.55pt;margin-top:187.35pt;width:31.1pt;height:24.4pt;z-index:251680256;visibility:visible;mso-wrap-style:square;mso-width-percent:0;mso-height-percent:0;mso-wrap-distance-left:9pt;mso-wrap-distance-top:0;mso-wrap-distance-right:9pt;mso-wrap-distance-bottom:0;mso-position-horizontal:absolute;mso-position-horizontal-relative:text;mso-position-vertical:absolute;mso-position-vertical-relative:text;mso-width-percent:0;mso-height-percent:0;mso-width-relative:margin;mso-height-relative:margin;v-text-anchor:middle" o:gfxdata="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" filled="f" strokecolor="red" strokeweight="2.25pt">
+              <v:rect w14:anchorId="13D5EBCD" id="Rectangle 83" o:spid="_x0000_s1026" style="position:absolute;margin-left:423.55pt;margin-top:187.35pt;width:31.1pt;height:24.4pt;z-index:251645952;visibility:visible;mso-wrap-style:square;mso-width-percent:0;mso-height-percent:0;mso-wrap-distance-left:9pt;mso-wrap-distance-top:0;mso-wrap-distance-right:9pt;mso-wrap-distance-bottom:0;mso-position-horizontal:absolute;mso-position-horizontal-relative:text;mso-position-vertical:absolute;mso-position-vertical-relative:text;mso-width-percent:0;mso-height-percent:0;mso-width-relative:margin;mso-height-relative:margin;v-text-anchor:middle" o:gfxdata="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" filled="f" strokecolor="red" strokeweight="2.25pt">
                 <v:shadow on="t" color="black" opacity="22937f" origin=",.5" offset="0,.63889mm"/>
               </v:rect>
             </w:pict>
@@ -5494,7 +5376,7 @@
                     </pic:cNvPicPr>
                   </pic:nvPicPr>
                   <pic:blipFill>
-                    <a:blip r:embed="rId32">
+                    <a:blip r:embed="rId31">
                       <a:extLst>
                         <a:ext uri="{28A0092B-C50C-407E-A947-70E740481C1C}">
                           <a14:useLocalDpi xmlns:a14="http://schemas.microsoft.com/office/drawing/2010/main" val="0"/>
@@ -5879,9 +5761,9 @@
               </wp:anchor>
             </w:drawing>
           </mc:Choice>
-          <mc:Fallback xmlns:w16se="http://schemas.microsoft.com/office/word/2015/wordml/symex" xmlns:w15="http://schemas.microsoft.com/office/word/2012/wordml" xmlns:cx5="http://schemas.microsoft.com/office/drawing/2016/5/11/chartex" xmlns:cx4="http://schemas.microsoft.com/office/drawing/2016/5/10/chartex" xmlns:cx3="http://schemas.microsoft.com/office/drawing/2016/5/9/chartex" xmlns:cx2="http://schemas.microsoft.com/office/drawing/2015/10/21/chartex" xmlns:cx1="http://schemas.microsoft.com/office/drawing/2015/9/8/chartex" xmlns:cx="http://schemas.microsoft.com/office/drawing/2014/chartex">
+          <mc:Fallback>
             <w:pict>
-              <v:rect w14:anchorId="30C3D02B" id="Rectangle 86" o:spid="_x0000_s1026" style="position:absolute;margin-left:213.75pt;margin-top:79.15pt;width:88.7pt;height:21.35pt;z-index:251749888;visibility:visible;mso-wrap-style:square;mso-width-percent:0;mso-height-percent:0;mso-wrap-distance-left:9pt;mso-wrap-distance-top:0;mso-wrap-distance-right:9pt;mso-wrap-distance-bottom:0;mso-position-horizontal:absolute;mso-position-horizontal-relative:text;mso-position-vertical:absolute;mso-position-vertical-relative:text;mso-width-percent:0;mso-height-percent:0;mso-width-relative:margin;mso-height-relative:margin;v-text-anchor:middle" o:gfxdata="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" filled="f" strokecolor="red" strokeweight="2.25pt">
+              <v:rect w14:anchorId="47ECA747" id="Rectangle 86" o:spid="_x0000_s1026" style="position:absolute;margin-left:213.75pt;margin-top:79.15pt;width:88.7pt;height:21.35pt;z-index:251661312;visibility:visible;mso-wrap-style:square;mso-width-percent:0;mso-height-percent:0;mso-wrap-distance-left:9pt;mso-wrap-distance-top:0;mso-wrap-distance-right:9pt;mso-wrap-distance-bottom:0;mso-position-horizontal:absolute;mso-position-horizontal-relative:text;mso-position-vertical:absolute;mso-position-vertical-relative:text;mso-width-percent:0;mso-height-percent:0;mso-width-relative:margin;mso-height-relative:margin;v-text-anchor:middle" o:gfxdata="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" filled="f" strokecolor="red" strokeweight="2.25pt">
                 <v:shadow on="t" color="black" opacity="22937f" origin=",.5" offset="0,.63889mm"/>
               </v:rect>
             </w:pict>
@@ -5953,9 +5835,9 @@
               </wp:anchor>
             </w:drawing>
           </mc:Choice>
-          <mc:Fallback xmlns:w16se="http://schemas.microsoft.com/office/word/2015/wordml/symex" xmlns:w15="http://schemas.microsoft.com/office/word/2012/wordml" xmlns:cx5="http://schemas.microsoft.com/office/drawing/2016/5/11/chartex" xmlns:cx4="http://schemas.microsoft.com/office/drawing/2016/5/10/chartex" xmlns:cx3="http://schemas.microsoft.com/office/drawing/2016/5/9/chartex" xmlns:cx2="http://schemas.microsoft.com/office/drawing/2015/10/21/chartex" xmlns:cx1="http://schemas.microsoft.com/office/drawing/2015/9/8/chartex" xmlns:cx="http://schemas.microsoft.com/office/drawing/2014/chartex">
+          <mc:Fallback>
             <w:pict>
-              <v:rect w14:anchorId="073AF495" id="Rectangle 85" o:spid="_x0000_s1026" style="position:absolute;margin-left:52.5pt;margin-top:25.15pt;width:88.7pt;height:21.35pt;z-index:251748864;visibility:visible;mso-wrap-style:square;mso-width-percent:0;mso-height-percent:0;mso-wrap-distance-left:9pt;mso-wrap-distance-top:0;mso-wrap-distance-right:9pt;mso-wrap-distance-bottom:0;mso-position-horizontal:absolute;mso-position-horizontal-relative:text;mso-position-vertical:absolute;mso-position-vertical-relative:text;mso-width-percent:0;mso-height-percent:0;mso-width-relative:margin;mso-height-relative:margin;v-text-anchor:middle" o:gfxdata="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" filled="f" strokecolor="red" strokeweight="2.25pt">
+              <v:rect w14:anchorId="6673692C" id="Rectangle 85" o:spid="_x0000_s1026" style="position:absolute;margin-left:52.5pt;margin-top:25.15pt;width:88.7pt;height:21.35pt;z-index:251660288;visibility:visible;mso-wrap-style:square;mso-width-percent:0;mso-height-percent:0;mso-wrap-distance-left:9pt;mso-wrap-distance-top:0;mso-wrap-distance-right:9pt;mso-wrap-distance-bottom:0;mso-position-horizontal:absolute;mso-position-horizontal-relative:text;mso-position-vertical:absolute;mso-position-vertical-relative:text;mso-width-percent:0;mso-height-percent:0;mso-width-relative:margin;mso-height-relative:margin;v-text-anchor:middle" o:gfxdata="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" filled="f" strokecolor="red" strokeweight="2.25pt">
                 <v:shadow on="t" color="black" opacity="22937f" origin=",.5" offset="0,.63889mm"/>
               </v:rect>
             </w:pict>
@@ -5984,7 +5866,7 @@
                     </pic:cNvPicPr>
                   </pic:nvPicPr>
                   <pic:blipFill>
-                    <a:blip r:embed="rId33">
+                    <a:blip r:embed="rId32">
                       <a:extLst>
                         <a:ext uri="{28A0092B-C50C-407E-A947-70E740481C1C}">
                           <a14:useLocalDpi xmlns:a14="http://schemas.microsoft.com/office/drawing/2010/main" val="0"/>
@@ -6164,9 +6046,9 @@
               </wp:anchor>
             </w:drawing>
           </mc:Choice>
-          <mc:Fallback xmlns:w16se="http://schemas.microsoft.com/office/word/2015/wordml/symex" xmlns:w15="http://schemas.microsoft.com/office/word/2012/wordml" xmlns:cx5="http://schemas.microsoft.com/office/drawing/2016/5/11/chartex" xmlns:cx4="http://schemas.microsoft.com/office/drawing/2016/5/10/chartex" xmlns:cx3="http://schemas.microsoft.com/office/drawing/2016/5/9/chartex" xmlns:cx2="http://schemas.microsoft.com/office/drawing/2015/10/21/chartex" xmlns:cx1="http://schemas.microsoft.com/office/drawing/2015/9/8/chartex" xmlns:cx="http://schemas.microsoft.com/office/drawing/2014/chartex">
+          <mc:Fallback>
             <w:pict>
-              <v:rect w14:anchorId="39E5502C" id="Rectangle 88" o:spid="_x0000_s1026" style="position:absolute;margin-left:380.25pt;margin-top:61.8pt;width:88.7pt;height:21.35pt;z-index:251757056;visibility:visible;mso-wrap-style:square;mso-width-percent:0;mso-height-percent:0;mso-wrap-distance-left:9pt;mso-wrap-distance-top:0;mso-wrap-distance-right:9pt;mso-wrap-distance-bottom:0;mso-position-horizontal:absolute;mso-position-horizontal-relative:text;mso-position-vertical:absolute;mso-position-vertical-relative:text;mso-width-percent:0;mso-height-percent:0;mso-width-relative:margin;mso-height-relative:margin;v-text-anchor:middle" o:gfxdata="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" filled="f" strokecolor="red" strokeweight="2.25pt">
+              <v:rect w14:anchorId="15467E0F" id="Rectangle 88" o:spid="_x0000_s1026" style="position:absolute;margin-left:380.25pt;margin-top:61.8pt;width:88.7pt;height:21.35pt;z-index:251662336;visibility:visible;mso-wrap-style:square;mso-width-percent:0;mso-height-percent:0;mso-wrap-distance-left:9pt;mso-wrap-distance-top:0;mso-wrap-distance-right:9pt;mso-wrap-distance-bottom:0;mso-position-horizontal:absolute;mso-position-horizontal-relative:text;mso-position-vertical:absolute;mso-position-vertical-relative:text;mso-width-percent:0;mso-height-percent:0;mso-width-relative:margin;mso-height-relative:margin;v-text-anchor:middle" o:gfxdata="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" filled="f" strokecolor="red" strokeweight="2.25pt">
                 <v:shadow on="t" color="black" opacity="22937f" origin=",.5" offset="0,.63889mm"/>
               </v:rect>
             </w:pict>
@@ -6238,9 +6120,9 @@
               </wp:anchor>
             </w:drawing>
           </mc:Choice>
-          <mc:Fallback xmlns:w16se="http://schemas.microsoft.com/office/word/2015/wordml/symex" xmlns:w15="http://schemas.microsoft.com/office/word/2012/wordml" xmlns:cx5="http://schemas.microsoft.com/office/drawing/2016/5/11/chartex" xmlns:cx4="http://schemas.microsoft.com/office/drawing/2016/5/10/chartex" xmlns:cx3="http://schemas.microsoft.com/office/drawing/2016/5/9/chartex" xmlns:cx2="http://schemas.microsoft.com/office/drawing/2015/10/21/chartex" xmlns:cx1="http://schemas.microsoft.com/office/drawing/2015/9/8/chartex" xmlns:cx="http://schemas.microsoft.com/office/drawing/2014/chartex">
+          <mc:Fallback>
             <w:pict>
-              <v:rect w14:anchorId="7F292D66" id="Rectangle 90" o:spid="_x0000_s1026" style="position:absolute;margin-left:380.6pt;margin-top:92.15pt;width:88.7pt;height:21.35pt;z-index:251763200;visibility:visible;mso-wrap-style:square;mso-width-percent:0;mso-height-percent:0;mso-wrap-distance-left:9pt;mso-wrap-distance-top:0;mso-wrap-distance-right:9pt;mso-wrap-distance-bottom:0;mso-position-horizontal:absolute;mso-position-horizontal-relative:text;mso-position-vertical:absolute;mso-position-vertical-relative:text;mso-width-percent:0;mso-height-percent:0;mso-width-relative:margin;mso-height-relative:margin;v-text-anchor:middle" o:gfxdata="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" filled="f" strokecolor="red" strokeweight="2.25pt">
+              <v:rect w14:anchorId="2F82C6C3" id="Rectangle 90" o:spid="_x0000_s1026" style="position:absolute;margin-left:380.6pt;margin-top:92.15pt;width:88.7pt;height:21.35pt;z-index:251663360;visibility:visible;mso-wrap-style:square;mso-width-percent:0;mso-height-percent:0;mso-wrap-distance-left:9pt;mso-wrap-distance-top:0;mso-wrap-distance-right:9pt;mso-wrap-distance-bottom:0;mso-position-horizontal:absolute;mso-position-horizontal-relative:text;mso-position-vertical:absolute;mso-position-vertical-relative:text;mso-width-percent:0;mso-height-percent:0;mso-width-relative:margin;mso-height-relative:margin;v-text-anchor:middle" o:gfxdata="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" filled="f" strokecolor="red" strokeweight="2.25pt">
                 <v:shadow on="t" color="black" opacity="22937f" origin=",.5" offset="0,.63889mm"/>
               </v:rect>
             </w:pict>
@@ -6269,7 +6151,7 @@
                     </pic:cNvPicPr>
                   </pic:nvPicPr>
                   <pic:blipFill>
-                    <a:blip r:embed="rId33">
+                    <a:blip r:embed="rId32">
                       <a:extLst>
                         <a:ext uri="{28A0092B-C50C-407E-A947-70E740481C1C}">
                           <a14:useLocalDpi xmlns:a14="http://schemas.microsoft.com/office/drawing/2010/main" val="0"/>
@@ -6509,9 +6391,9 @@
               </wp:anchor>
             </w:drawing>
           </mc:Choice>
-          <mc:Fallback xmlns:w16se="http://schemas.microsoft.com/office/word/2015/wordml/symex" xmlns:w15="http://schemas.microsoft.com/office/word/2012/wordml" xmlns:cx5="http://schemas.microsoft.com/office/drawing/2016/5/11/chartex" xmlns:cx4="http://schemas.microsoft.com/office/drawing/2016/5/10/chartex" xmlns:cx3="http://schemas.microsoft.com/office/drawing/2016/5/9/chartex" xmlns:cx2="http://schemas.microsoft.com/office/drawing/2015/10/21/chartex" xmlns:cx1="http://schemas.microsoft.com/office/drawing/2015/9/8/chartex" xmlns:cx="http://schemas.microsoft.com/office/drawing/2014/chartex">
+          <mc:Fallback>
             <w:pict>
-              <v:rect w14:anchorId="3FBA3E5C" id="Rectangle 93" o:spid="_x0000_s1026" style="position:absolute;margin-left:260.6pt;margin-top:86.2pt;width:12.2pt;height:25.7pt;z-index:251682304;visibility:visible;mso-wrap-style:square;mso-width-percent:0;mso-height-percent:0;mso-wrap-distance-left:9pt;mso-wrap-distance-top:0;mso-wrap-distance-right:9pt;mso-wrap-distance-bottom:0;mso-position-horizontal:absolute;mso-position-horizontal-relative:text;mso-position-vertical:absolute;mso-position-vertical-relative:text;mso-width-percent:0;mso-height-percent:0;mso-width-relative:margin;mso-height-relative:margin;v-text-anchor:middle" o:gfxdata="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" filled="f" strokecolor="red" strokeweight="2.25pt">
+              <v:rect w14:anchorId="4DAF5837" id="Rectangle 93" o:spid="_x0000_s1026" style="position:absolute;margin-left:260.6pt;margin-top:86.2pt;width:12.2pt;height:25.7pt;z-index:251646976;visibility:visible;mso-wrap-style:square;mso-width-percent:0;mso-height-percent:0;mso-wrap-distance-left:9pt;mso-wrap-distance-top:0;mso-wrap-distance-right:9pt;mso-wrap-distance-bottom:0;mso-position-horizontal:absolute;mso-position-horizontal-relative:text;mso-position-vertical:absolute;mso-position-vertical-relative:text;mso-width-percent:0;mso-height-percent:0;mso-width-relative:margin;mso-height-relative:margin;v-text-anchor:middle" o:gfxdata="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" filled="f" strokecolor="red" strokeweight="2.25pt">
                 <v:shadow on="t" color="black" opacity="22937f" origin=",.5" offset="0,.63889mm"/>
               </v:rect>
             </w:pict>
@@ -6540,7 +6422,7 @@
                     </pic:cNvPicPr>
                   </pic:nvPicPr>
                   <pic:blipFill>
-                    <a:blip r:embed="rId34">
+                    <a:blip r:embed="rId33">
                       <a:extLst>
                         <a:ext uri="{28A0092B-C50C-407E-A947-70E740481C1C}">
                           <a14:useLocalDpi xmlns:a14="http://schemas.microsoft.com/office/drawing/2010/main" val="0"/>
@@ -6787,9 +6669,9 @@
               </wp:anchor>
             </w:drawing>
           </mc:Choice>
-          <mc:Fallback xmlns:w16se="http://schemas.microsoft.com/office/word/2015/wordml/symex" xmlns:w15="http://schemas.microsoft.com/office/word/2012/wordml" xmlns:cx5="http://schemas.microsoft.com/office/drawing/2016/5/11/chartex" xmlns:cx4="http://schemas.microsoft.com/office/drawing/2016/5/10/chartex" xmlns:cx3="http://schemas.microsoft.com/office/drawing/2016/5/9/chartex" xmlns:cx2="http://schemas.microsoft.com/office/drawing/2015/10/21/chartex" xmlns:cx1="http://schemas.microsoft.com/office/drawing/2015/9/8/chartex" xmlns:cx="http://schemas.microsoft.com/office/drawing/2014/chartex">
+          <mc:Fallback>
             <w:pict>
-              <v:rect w14:anchorId="2864675E" id="Rectangle 96" o:spid="_x0000_s1026" style="position:absolute;margin-left:367.9pt;margin-top:61.75pt;width:65.45pt;height:11.6pt;z-index:251683328;visibility:visible;mso-wrap-style:square;mso-width-percent:0;mso-height-percent:0;mso-wrap-distance-left:9pt;mso-wrap-distance-top:0;mso-wrap-distance-right:9pt;mso-wrap-distance-bottom:0;mso-position-horizontal:absolute;mso-position-horizontal-relative:text;mso-position-vertical:absolute;mso-position-vertical-relative:text;mso-width-percent:0;mso-height-percent:0;mso-width-relative:margin;mso-height-relative:margin;v-text-anchor:middle" o:gfxdata="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" filled="f" strokecolor="red" strokeweight="2.25pt">
+              <v:rect w14:anchorId="5E0BF53B" id="Rectangle 96" o:spid="_x0000_s1026" style="position:absolute;margin-left:367.9pt;margin-top:61.75pt;width:65.45pt;height:11.6pt;z-index:251649024;visibility:visible;mso-wrap-style:square;mso-width-percent:0;mso-height-percent:0;mso-wrap-distance-left:9pt;mso-wrap-distance-top:0;mso-wrap-distance-right:9pt;mso-wrap-distance-bottom:0;mso-position-horizontal:absolute;mso-position-horizontal-relative:text;mso-position-vertical:absolute;mso-position-vertical-relative:text;mso-width-percent:0;mso-height-percent:0;mso-width-relative:margin;mso-height-relative:margin;v-text-anchor:middle" o:gfxdata="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" filled="f" strokecolor="red" strokeweight="2.25pt">
                 <v:shadow on="t" color="black" opacity="22937f" origin=",.5" offset="0,.63889mm"/>
               </v:rect>
             </w:pict>
@@ -6861,9 +6743,9 @@
               </wp:anchor>
             </w:drawing>
           </mc:Choice>
-          <mc:Fallback xmlns:w16se="http://schemas.microsoft.com/office/word/2015/wordml/symex" xmlns:w15="http://schemas.microsoft.com/office/word/2012/wordml" xmlns:cx5="http://schemas.microsoft.com/office/drawing/2016/5/11/chartex" xmlns:cx4="http://schemas.microsoft.com/office/drawing/2016/5/10/chartex" xmlns:cx3="http://schemas.microsoft.com/office/drawing/2016/5/9/chartex" xmlns:cx2="http://schemas.microsoft.com/office/drawing/2015/10/21/chartex" xmlns:cx1="http://schemas.microsoft.com/office/drawing/2015/9/8/chartex" xmlns:cx="http://schemas.microsoft.com/office/drawing/2014/chartex">
+          <mc:Fallback>
             <w:pict>
-              <v:rect w14:anchorId="02D8D26E" id="Rectangle 95" o:spid="_x0000_s1026" style="position:absolute;margin-left:250.1pt;margin-top:160.4pt;width:54.2pt;height:7.5pt;z-index:251764224;visibility:visible;mso-wrap-style:square;mso-width-percent:0;mso-height-percent:0;mso-wrap-distance-left:9pt;mso-wrap-distance-top:0;mso-wrap-distance-right:9pt;mso-wrap-distance-bottom:0;mso-position-horizontal:absolute;mso-position-horizontal-relative:text;mso-position-vertical:absolute;mso-position-vertical-relative:text;mso-width-percent:0;mso-height-percent:0;mso-width-relative:margin;mso-height-relative:margin;v-text-anchor:middle" o:gfxdata="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" filled="f" strokecolor="red" strokeweight="2.25pt">
+              <v:rect w14:anchorId="6B611E8E" id="Rectangle 95" o:spid="_x0000_s1026" style="position:absolute;margin-left:250.1pt;margin-top:160.4pt;width:54.2pt;height:7.5pt;z-index:251664384;visibility:visible;mso-wrap-style:square;mso-width-percent:0;mso-height-percent:0;mso-wrap-distance-left:9pt;mso-wrap-distance-top:0;mso-wrap-distance-right:9pt;mso-wrap-distance-bottom:0;mso-position-horizontal:absolute;mso-position-horizontal-relative:text;mso-position-vertical:absolute;mso-position-vertical-relative:text;mso-width-percent:0;mso-height-percent:0;mso-width-relative:margin;mso-height-relative:margin;v-text-anchor:middle" o:gfxdata="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" filled="f" strokecolor="red" strokeweight="2.25pt">
                 <v:shadow on="t" color="black" opacity="22937f" origin=",.5" offset="0,.63889mm"/>
               </v:rect>
             </w:pict>
@@ -6892,7 +6774,7 @@
                     </pic:cNvPicPr>
                   </pic:nvPicPr>
                   <pic:blipFill>
-                    <a:blip r:embed="rId35">
+                    <a:blip r:embed="rId34">
                       <a:extLst>
                         <a:ext uri="{28A0092B-C50C-407E-A947-70E740481C1C}">
                           <a14:useLocalDpi xmlns:a14="http://schemas.microsoft.com/office/drawing/2010/main" val="0"/>
@@ -7091,7 +6973,7 @@
         </w:rPr>
         <w:t xml:space="preserve"> </w:t>
       </w:r>
-      <w:hyperlink r:id="rId36">
+      <w:hyperlink r:id="rId35">
         <w:r>
           <w:rPr>
             <w:rStyle w:val="Hyperlink"/>
@@ -7106,7 +6988,7 @@
         </w:rPr>
         <w:t xml:space="preserve">, </w:t>
       </w:r>
-      <w:hyperlink r:id="rId37">
+      <w:hyperlink r:id="rId36">
         <w:r>
           <w:rPr>
             <w:rStyle w:val="Hyperlink"/>
@@ -7390,9 +7272,9 @@
               </wp:anchor>
             </w:drawing>
           </mc:Choice>
-          <mc:Fallback xmlns:w16se="http://schemas.microsoft.com/office/word/2015/wordml/symex" xmlns:w15="http://schemas.microsoft.com/office/word/2012/wordml" xmlns:cx5="http://schemas.microsoft.com/office/drawing/2016/5/11/chartex" xmlns:cx4="http://schemas.microsoft.com/office/drawing/2016/5/10/chartex" xmlns:cx3="http://schemas.microsoft.com/office/drawing/2016/5/9/chartex" xmlns:cx2="http://schemas.microsoft.com/office/drawing/2015/10/21/chartex" xmlns:cx1="http://schemas.microsoft.com/office/drawing/2015/9/8/chartex" xmlns:cx="http://schemas.microsoft.com/office/drawing/2014/chartex">
+          <mc:Fallback>
             <w:pict>
-              <v:rect w14:anchorId="2E576D7F" id="Rectangle 98" o:spid="_x0000_s1026" style="position:absolute;margin-left:180pt;margin-top:78.35pt;width:71.05pt;height:17.05pt;z-index:251767296;visibility:visible;mso-wrap-style:square;mso-width-percent:0;mso-height-percent:0;mso-wrap-distance-left:9pt;mso-wrap-distance-top:0;mso-wrap-distance-right:9pt;mso-wrap-distance-bottom:0;mso-position-horizontal:absolute;mso-position-horizontal-relative:text;mso-position-vertical:absolute;mso-position-vertical-relative:text;mso-width-percent:0;mso-height-percent:0;mso-width-relative:margin;mso-height-relative:margin;v-text-anchor:middle" o:gfxdata="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" filled="f" strokecolor="red" strokeweight="2.25pt">
+              <v:rect w14:anchorId="0BDA251E" id="Rectangle 98" o:spid="_x0000_s1026" style="position:absolute;margin-left:180pt;margin-top:78.35pt;width:71.05pt;height:17.05pt;z-index:251665408;visibility:visible;mso-wrap-style:square;mso-width-percent:0;mso-height-percent:0;mso-wrap-distance-left:9pt;mso-wrap-distance-top:0;mso-wrap-distance-right:9pt;mso-wrap-distance-bottom:0;mso-position-horizontal:absolute;mso-position-horizontal-relative:text;mso-position-vertical:absolute;mso-position-vertical-relative:text;mso-width-percent:0;mso-height-percent:0;mso-width-relative:margin;mso-height-relative:margin;v-text-anchor:middle" o:gfxdata="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" filled="f" strokecolor="red" strokeweight="2.25pt">
                 <v:shadow on="t" color="black" opacity="22937f" origin=",.5" offset="0,.63889mm"/>
               </v:rect>
             </w:pict>
@@ -7464,9 +7346,9 @@
               </wp:anchor>
             </w:drawing>
           </mc:Choice>
-          <mc:Fallback xmlns:w16se="http://schemas.microsoft.com/office/word/2015/wordml/symex" xmlns:w15="http://schemas.microsoft.com/office/word/2012/wordml" xmlns:cx5="http://schemas.microsoft.com/office/drawing/2016/5/11/chartex" xmlns:cx4="http://schemas.microsoft.com/office/drawing/2016/5/10/chartex" xmlns:cx3="http://schemas.microsoft.com/office/drawing/2016/5/9/chartex" xmlns:cx2="http://schemas.microsoft.com/office/drawing/2015/10/21/chartex" xmlns:cx1="http://schemas.microsoft.com/office/drawing/2015/9/8/chartex" xmlns:cx="http://schemas.microsoft.com/office/drawing/2014/chartex">
+          <mc:Fallback>
             <w:pict>
-              <v:rect w14:anchorId="0F1DDA10" id="Rectangle 99" o:spid="_x0000_s1026" style="position:absolute;margin-left:47.25pt;margin-top:22.85pt;width:77.05pt;height:15.95pt;z-index:251769344;visibility:visible;mso-wrap-style:square;mso-width-percent:0;mso-height-percent:0;mso-wrap-distance-left:9pt;mso-wrap-distance-top:0;mso-wrap-distance-right:9pt;mso-wrap-distance-bottom:0;mso-position-horizontal:absolute;mso-position-horizontal-relative:text;mso-position-vertical:absolute;mso-position-vertical-relative:text;mso-width-percent:0;mso-height-percent:0;mso-width-relative:margin;mso-height-relative:margin;v-text-anchor:middle" o:gfxdata="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" filled="f" strokecolor="red" strokeweight="2.25pt">
+              <v:rect w14:anchorId="6C20BCEC" id="Rectangle 99" o:spid="_x0000_s1026" style="position:absolute;margin-left:47.25pt;margin-top:22.85pt;width:77.05pt;height:15.95pt;z-index:251666432;visibility:visible;mso-wrap-style:square;mso-width-percent:0;mso-height-percent:0;mso-wrap-distance-left:9pt;mso-wrap-distance-top:0;mso-wrap-distance-right:9pt;mso-wrap-distance-bottom:0;mso-position-horizontal:absolute;mso-position-horizontal-relative:text;mso-position-vertical:absolute;mso-position-vertical-relative:text;mso-width-percent:0;mso-height-percent:0;mso-width-relative:margin;mso-height-relative:margin;v-text-anchor:middle" o:gfxdata="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" filled="f" strokecolor="red" strokeweight="2.25pt">
                 <v:shadow on="t" color="black" opacity="22937f" origin=",.5" offset="0,.63889mm"/>
               </v:rect>
             </w:pict>
@@ -7495,7 +7377,7 @@
                     </pic:cNvPicPr>
                   </pic:nvPicPr>
                   <pic:blipFill>
-                    <a:blip r:embed="rId38">
+                    <a:blip r:embed="rId37">
                       <a:extLst>
                         <a:ext uri="{28A0092B-C50C-407E-A947-70E740481C1C}">
                           <a14:useLocalDpi xmlns:a14="http://schemas.microsoft.com/office/drawing/2010/main" val="0"/>
@@ -7570,16 +7452,8 @@
         <w:rPr>
           <w:rFonts w:ascii="Arial" w:hAnsi="Arial" w:cs="Arial"/>
         </w:rPr>
-        <w:t xml:space="preserve"> against the Test </w:t>
-      </w:r>
-      <w:proofErr w:type="gramStart"/>
-      <w:r>
-        <w:rPr>
-          <w:rFonts w:ascii="Arial" w:hAnsi="Arial" w:cs="Arial"/>
-        </w:rPr>
-        <w:t>Data(</w:t>
-      </w:r>
-      <w:proofErr w:type="gramEnd"/>
+        <w:t xml:space="preserve"> against the Test Data(</w:t>
+      </w:r>
       <w:r>
         <w:rPr>
           <w:rFonts w:ascii="Arial" w:hAnsi="Arial" w:cs="Arial"/>
@@ -7802,8 +7676,8 @@
           </mc:Choice>
           <mc:Fallback>
             <w:pict>
-              <v:rect id="Rectangle 102" o:spid="_x0000_s1026" style="position:absolute;margin-left:234pt;margin-top:65.8pt;width:90.2pt;height:80.95pt;z-index:251669504;visibility:visible;mso-wrap-style:square;mso-width-percent:0;mso-height-percent:0;mso-wrap-distance-left:9pt;mso-wrap-distance-top:0;mso-wrap-distance-right:9pt;mso-wrap-distance-bottom:0;mso-position-horizontal:absolute;mso-position-horizontal-relative:text;mso-position-vertical:absolute;mso-position-vertical-relative:text;mso-width-percent:0;mso-height-percent:0;mso-width-relative:margin;mso-height-relative:margin;v-text-anchor:middle" o:gfxdata="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" filled="f" strokecolor="red" strokeweight="2.25pt">
-                <v:shadow on="t" opacity="22937f" mv:blur="40000f" origin=",.5" offset="0,23000emu"/>
+              <v:rect w14:anchorId="3C731177" id="Rectangle 102" o:spid="_x0000_s1026" style="position:absolute;margin-left:234pt;margin-top:65.8pt;width:90.2pt;height:80.95pt;z-index:251669504;visibility:visible;mso-wrap-style:square;mso-width-percent:0;mso-height-percent:0;mso-wrap-distance-left:9pt;mso-wrap-distance-top:0;mso-wrap-distance-right:9pt;mso-wrap-distance-bottom:0;mso-position-horizontal:absolute;mso-position-horizontal-relative:text;mso-position-vertical:absolute;mso-position-vertical-relative:text;mso-width-percent:0;mso-height-percent:0;mso-width-relative:margin;mso-height-relative:margin;v-text-anchor:middle" o:gfxdata="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" filled="f" strokecolor="red" strokeweight="2.25pt">
+                <v:shadow on="t" color="black" opacity="22937f" origin=",.5" offset="0,.63889mm"/>
               </v:rect>
             </w:pict>
           </mc:Fallback>
@@ -7876,8 +7750,8 @@
           </mc:Choice>
           <mc:Fallback>
             <w:pict>
-              <v:rect id="Rectangle 101" o:spid="_x0000_s1026" style="position:absolute;margin-left:46.5pt;margin-top:22.5pt;width:87.95pt;height:17.05pt;z-index:251667456;visibility:visible;mso-wrap-style:square;mso-width-percent:0;mso-height-percent:0;mso-wrap-distance-left:9pt;mso-wrap-distance-top:0;mso-wrap-distance-right:9pt;mso-wrap-distance-bottom:0;mso-position-horizontal:absolute;mso-position-horizontal-relative:text;mso-position-vertical:absolute;mso-position-vertical-relative:text;mso-width-percent:0;mso-height-percent:0;mso-width-relative:margin;mso-height-relative:margin;v-text-anchor:middle" o:gfxdata="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" filled="f" strokecolor="red" strokeweight="2.25pt">
-                <v:shadow on="t" opacity="22937f" mv:blur="40000f" origin=",.5" offset="0,23000emu"/>
+              <v:rect w14:anchorId="39F9E4F4" id="Rectangle 101" o:spid="_x0000_s1026" style="position:absolute;margin-left:46.5pt;margin-top:22.5pt;width:87.95pt;height:17.05pt;z-index:251667456;visibility:visible;mso-wrap-style:square;mso-width-percent:0;mso-height-percent:0;mso-wrap-distance-left:9pt;mso-wrap-distance-top:0;mso-wrap-distance-right:9pt;mso-wrap-distance-bottom:0;mso-position-horizontal:absolute;mso-position-horizontal-relative:text;mso-position-vertical:absolute;mso-position-vertical-relative:text;mso-width-percent:0;mso-height-percent:0;mso-width-relative:margin;mso-height-relative:margin;v-text-anchor:middle" o:gfxdata="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" filled="f" strokecolor="red" strokeweight="2.25pt">
+                <v:shadow on="t" color="black" opacity="22937f" origin=",.5" offset="0,.63889mm"/>
               </v:rect>
             </w:pict>
           </mc:Fallback>
@@ -7905,7 +7779,7 @@
                     </pic:cNvPicPr>
                   </pic:nvPicPr>
                   <pic:blipFill>
-                    <a:blip r:embed="rId39">
+                    <a:blip r:embed="rId38">
                       <a:extLst>
                         <a:ext uri="{28A0092B-C50C-407E-A947-70E740481C1C}">
                           <a14:useLocalDpi xmlns:a14="http://schemas.microsoft.com/office/drawing/2010/main" val="0"/>
@@ -7970,21 +7844,7 @@
         <w:rPr>
           <w:rFonts w:ascii="Arial" w:hAnsi="Arial" w:cs="Arial"/>
         </w:rPr>
-        <w:t xml:space="preserve">Next, the model is evaluated to determine its accuracy. </w:t>
-      </w:r>
-      <w:proofErr w:type="gramStart"/>
-      <w:r>
-        <w:rPr>
-          <w:rFonts w:ascii="Arial" w:hAnsi="Arial" w:cs="Arial"/>
-        </w:rPr>
-        <w:t>This is done by evaluating the trained model using the test data</w:t>
-      </w:r>
-      <w:proofErr w:type="gramEnd"/>
-      <w:r>
-        <w:rPr>
-          <w:rFonts w:ascii="Arial" w:hAnsi="Arial" w:cs="Arial"/>
-        </w:rPr>
-        <w:t>.</w:t>
+        <w:t>Next, the model is evaluated to determine its accuracy. This is done by evaluating the trained model using the test data.</w:t>
       </w:r>
     </w:p>
     <w:p>
@@ -7999,13 +7859,8 @@
       <w:r>
         <w:t xml:space="preserve">: </w:t>
       </w:r>
-      <w:proofErr w:type="gramStart"/>
-      <w:r>
-        <w:t>Type</w:t>
-      </w:r>
-      <w:proofErr w:type="gramEnd"/>
-      <w:r>
-        <w:t xml:space="preserve"> “</w:t>
+      <w:r>
+        <w:t>Type “</w:t>
       </w:r>
       <w:r>
         <w:rPr>
@@ -8162,9 +8017,9 @@
               </wp:anchor>
             </w:drawing>
           </mc:Choice>
-          <mc:Fallback xmlns:w16se="http://schemas.microsoft.com/office/word/2015/wordml/symex" xmlns:w15="http://schemas.microsoft.com/office/word/2012/wordml" xmlns:cx5="http://schemas.microsoft.com/office/drawing/2016/5/11/chartex" xmlns:cx4="http://schemas.microsoft.com/office/drawing/2016/5/10/chartex" xmlns:cx3="http://schemas.microsoft.com/office/drawing/2016/5/9/chartex" xmlns:cx2="http://schemas.microsoft.com/office/drawing/2015/10/21/chartex" xmlns:cx1="http://schemas.microsoft.com/office/drawing/2015/9/8/chartex" xmlns:cx="http://schemas.microsoft.com/office/drawing/2014/chartex">
+          <mc:Fallback>
             <w:pict>
-              <v:rect w14:anchorId="304B61E1" id="Rectangle 105" o:spid="_x0000_s1026" style="position:absolute;margin-left:45.35pt;margin-top:20.2pt;width:80.45pt;height:16.45pt;z-index:251806208;visibility:visible;mso-wrap-style:square;mso-width-percent:0;mso-height-percent:0;mso-wrap-distance-left:9pt;mso-wrap-distance-top:0;mso-wrap-distance-right:9pt;mso-wrap-distance-bottom:0;mso-position-horizontal:absolute;mso-position-horizontal-relative:text;mso-position-vertical:absolute;mso-position-vertical-relative:text;mso-width-percent:0;mso-height-percent:0;mso-width-relative:margin;mso-height-relative:margin;v-text-anchor:middle" o:gfxdata="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" filled="f" strokecolor="red" strokeweight="2.25pt">
+              <v:rect w14:anchorId="2CEA1946" id="Rectangle 105" o:spid="_x0000_s1026" style="position:absolute;margin-left:45.35pt;margin-top:20.2pt;width:80.45pt;height:16.45pt;z-index:251675648;visibility:visible;mso-wrap-style:square;mso-width-percent:0;mso-height-percent:0;mso-wrap-distance-left:9pt;mso-wrap-distance-top:0;mso-wrap-distance-right:9pt;mso-wrap-distance-bottom:0;mso-position-horizontal:absolute;mso-position-horizontal-relative:text;mso-position-vertical:absolute;mso-position-vertical-relative:text;mso-width-percent:0;mso-height-percent:0;mso-width-relative:margin;mso-height-relative:margin;v-text-anchor:middle" o:gfxdata="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" filled="f" strokecolor="red" strokeweight="2.25pt">
                 <v:shadow on="t" color="black" opacity="22937f" origin=",.5" offset="0,.63889mm"/>
               </v:rect>
             </w:pict>
@@ -8236,9 +8091,9 @@
               </wp:anchor>
             </w:drawing>
           </mc:Choice>
-          <mc:Fallback xmlns:w16se="http://schemas.microsoft.com/office/word/2015/wordml/symex" xmlns:w15="http://schemas.microsoft.com/office/word/2012/wordml" xmlns:cx5="http://schemas.microsoft.com/office/drawing/2016/5/11/chartex" xmlns:cx4="http://schemas.microsoft.com/office/drawing/2016/5/10/chartex" xmlns:cx3="http://schemas.microsoft.com/office/drawing/2016/5/9/chartex" xmlns:cx2="http://schemas.microsoft.com/office/drawing/2015/10/21/chartex" xmlns:cx1="http://schemas.microsoft.com/office/drawing/2015/9/8/chartex" xmlns:cx="http://schemas.microsoft.com/office/drawing/2014/chartex">
+          <mc:Fallback>
             <w:pict>
-              <v:rect w14:anchorId="5611A550" id="Rectangle 106" o:spid="_x0000_s1026" style="position:absolute;margin-left:251.75pt;margin-top:142.1pt;width:66.75pt;height:21.4pt;z-index:251812352;visibility:visible;mso-wrap-style:square;mso-width-percent:0;mso-height-percent:0;mso-wrap-distance-left:9pt;mso-wrap-distance-top:0;mso-wrap-distance-right:9pt;mso-wrap-distance-bottom:0;mso-position-horizontal:absolute;mso-position-horizontal-relative:text;mso-position-vertical:absolute;mso-position-vertical-relative:text;mso-width-percent:0;mso-height-percent:0;mso-width-relative:margin;mso-height-relative:margin;v-text-anchor:middle" o:gfxdata="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" filled="f" strokecolor="red" strokeweight="2.25pt">
+              <v:rect w14:anchorId="1FEB5E6A" id="Rectangle 106" o:spid="_x0000_s1026" style="position:absolute;margin-left:251.75pt;margin-top:142.1pt;width:66.75pt;height:21.4pt;z-index:251676672;visibility:visible;mso-wrap-style:square;mso-width-percent:0;mso-height-percent:0;mso-wrap-distance-left:9pt;mso-wrap-distance-top:0;mso-wrap-distance-right:9pt;mso-wrap-distance-bottom:0;mso-position-horizontal:absolute;mso-position-horizontal-relative:text;mso-position-vertical:absolute;mso-position-vertical-relative:text;mso-width-percent:0;mso-height-percent:0;mso-width-relative:margin;mso-height-relative:margin;v-text-anchor:middle" o:gfxdata="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" filled="f" strokecolor="red" strokeweight="2.25pt">
                 <v:shadow on="t" color="black" opacity="22937f" origin=",.5" offset="0,.63889mm"/>
               </v:rect>
             </w:pict>
@@ -8267,7 +8122,7 @@
                     </pic:cNvPicPr>
                   </pic:nvPicPr>
                   <pic:blipFill>
-                    <a:blip r:embed="rId40">
+                    <a:blip r:embed="rId39">
                       <a:extLst>
                         <a:ext uri="{28A0092B-C50C-407E-A947-70E740481C1C}">
                           <a14:useLocalDpi xmlns:a14="http://schemas.microsoft.com/office/drawing/2010/main" val="0"/>
@@ -8477,8 +8332,8 @@
           </mc:Choice>
           <mc:Fallback>
             <w:pict>
-              <v:rect id="Rectangle 108" o:spid="_x0000_s1026" style="position:absolute;margin-left:249.95pt;margin-top:16.9pt;width:26.05pt;height:30pt;z-index:251677696;visibility:visible;mso-wrap-style:square;mso-width-percent:0;mso-height-percent:0;mso-wrap-distance-left:9pt;mso-wrap-distance-top:0;mso-wrap-distance-right:9pt;mso-wrap-distance-bottom:0;mso-position-horizontal:absolute;mso-position-horizontal-relative:text;mso-position-vertical:absolute;mso-position-vertical-relative:text;mso-width-percent:0;mso-height-percent:0;mso-width-relative:margin;mso-height-relative:margin;v-text-anchor:middle" o:gfxdata="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" filled="f" strokecolor="red" strokeweight="2.25pt">
-                <v:shadow on="t" opacity="22937f" mv:blur="40000f" origin=",.5" offset="0,23000emu"/>
+              <v:rect w14:anchorId="2AB611FD" id="Rectangle 108" o:spid="_x0000_s1026" style="position:absolute;margin-left:249.95pt;margin-top:16.9pt;width:26.05pt;height:30pt;z-index:251677696;visibility:visible;mso-wrap-style:square;mso-width-percent:0;mso-height-percent:0;mso-wrap-distance-left:9pt;mso-wrap-distance-top:0;mso-wrap-distance-right:9pt;mso-wrap-distance-bottom:0;mso-position-horizontal:absolute;mso-position-horizontal-relative:text;mso-position-vertical:absolute;mso-position-vertical-relative:text;mso-width-percent:0;mso-height-percent:0;mso-width-relative:margin;mso-height-relative:margin;v-text-anchor:middle" o:gfxdata="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" filled="f" strokecolor="red" strokeweight="2.25pt">
+                <v:shadow on="t" color="black" opacity="22937f" origin=",.5" offset="0,.63889mm"/>
               </v:rect>
             </w:pict>
           </mc:Fallback>
@@ -8514,7 +8369,7 @@
                     </pic:cNvPicPr>
                   </pic:nvPicPr>
                   <pic:blipFill>
-                    <a:blip r:embed="rId41">
+                    <a:blip r:embed="rId40">
                       <a:extLst>
                         <a:ext uri="{28A0092B-C50C-407E-A947-70E740481C1C}">
                           <a14:useLocalDpi xmlns:a14="http://schemas.microsoft.com/office/drawing/2010/main" val="0"/>
@@ -8768,9 +8623,9 @@
               </wp:anchor>
             </w:drawing>
           </mc:Choice>
-          <mc:Fallback xmlns:w16se="http://schemas.microsoft.com/office/word/2015/wordml/symex" xmlns:w15="http://schemas.microsoft.com/office/word/2012/wordml" xmlns:cx5="http://schemas.microsoft.com/office/drawing/2016/5/11/chartex" xmlns:cx4="http://schemas.microsoft.com/office/drawing/2016/5/10/chartex" xmlns:cx3="http://schemas.microsoft.com/office/drawing/2016/5/9/chartex" xmlns:cx2="http://schemas.microsoft.com/office/drawing/2015/10/21/chartex" xmlns:cx1="http://schemas.microsoft.com/office/drawing/2015/9/8/chartex" xmlns:cx="http://schemas.microsoft.com/office/drawing/2014/chartex">
+          <mc:Fallback>
             <w:pict>
-              <v:rect w14:anchorId="2003CCC2" id="Rectangle 111" o:spid="_x0000_s1026" style="position:absolute;margin-left:184.5pt;margin-top:76.7pt;width:67.7pt;height:15.95pt;z-index:251824640;visibility:visible;mso-wrap-style:square;mso-width-percent:0;mso-height-percent:0;mso-wrap-distance-left:9pt;mso-wrap-distance-top:0;mso-wrap-distance-right:9pt;mso-wrap-distance-bottom:0;mso-position-horizontal:absolute;mso-position-horizontal-relative:text;mso-position-vertical:absolute;mso-position-vertical-relative:text;mso-width-percent:0;mso-height-percent:0;mso-width-relative:margin;mso-height-relative:margin;v-text-anchor:middle" o:gfxdata="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" filled="f" strokecolor="red" strokeweight="2.25pt">
+              <v:rect w14:anchorId="476F7BAC" id="Rectangle 111" o:spid="_x0000_s1026" style="position:absolute;margin-left:184.5pt;margin-top:76.7pt;width:67.7pt;height:15.95pt;z-index:251679744;visibility:visible;mso-wrap-style:square;mso-width-percent:0;mso-height-percent:0;mso-wrap-distance-left:9pt;mso-wrap-distance-top:0;mso-wrap-distance-right:9pt;mso-wrap-distance-bottom:0;mso-position-horizontal:absolute;mso-position-horizontal-relative:text;mso-position-vertical:absolute;mso-position-vertical-relative:text;mso-width-percent:0;mso-height-percent:0;mso-width-relative:margin;mso-height-relative:margin;v-text-anchor:middle" o:gfxdata="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" filled="f" strokecolor="red" strokeweight="2.25pt">
                 <v:shadow on="t" color="black" opacity="22937f" origin=",.5" offset="0,.63889mm"/>
               </v:rect>
             </w:pict>
@@ -8842,9 +8697,9 @@
               </wp:anchor>
             </w:drawing>
           </mc:Choice>
-          <mc:Fallback xmlns:w16se="http://schemas.microsoft.com/office/word/2015/wordml/symex" xmlns:w15="http://schemas.microsoft.com/office/word/2012/wordml" xmlns:cx5="http://schemas.microsoft.com/office/drawing/2016/5/11/chartex" xmlns:cx4="http://schemas.microsoft.com/office/drawing/2016/5/10/chartex" xmlns:cx3="http://schemas.microsoft.com/office/drawing/2016/5/9/chartex" xmlns:cx2="http://schemas.microsoft.com/office/drawing/2015/10/21/chartex" xmlns:cx1="http://schemas.microsoft.com/office/drawing/2015/9/8/chartex" xmlns:cx="http://schemas.microsoft.com/office/drawing/2014/chartex">
+          <mc:Fallback>
             <w:pict>
-              <v:rect w14:anchorId="49F438ED" id="Rectangle 110" o:spid="_x0000_s1026" style="position:absolute;margin-left:120.15pt;margin-top:101.85pt;width:61.85pt;height:18.7pt;z-index:251819520;visibility:visible;mso-wrap-style:square;mso-width-percent:0;mso-height-percent:0;mso-wrap-distance-left:9pt;mso-wrap-distance-top:0;mso-wrap-distance-right:9pt;mso-wrap-distance-bottom:0;mso-position-horizontal:absolute;mso-position-horizontal-relative:text;mso-position-vertical:absolute;mso-position-vertical-relative:text;mso-width-percent:0;mso-height-percent:0;mso-width-relative:margin;mso-height-relative:margin;v-text-anchor:middle" o:gfxdata="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" filled="f" strokecolor="red" strokeweight="2.25pt">
+              <v:rect w14:anchorId="5F9B0DAD" id="Rectangle 110" o:spid="_x0000_s1026" style="position:absolute;margin-left:120.15pt;margin-top:101.85pt;width:61.85pt;height:18.7pt;z-index:251678720;visibility:visible;mso-wrap-style:square;mso-width-percent:0;mso-height-percent:0;mso-wrap-distance-left:9pt;mso-wrap-distance-top:0;mso-wrap-distance-right:9pt;mso-wrap-distance-bottom:0;mso-position-horizontal:absolute;mso-position-horizontal-relative:text;mso-position-vertical:absolute;mso-position-vertical-relative:text;mso-width-percent:0;mso-height-percent:0;mso-width-relative:margin;mso-height-relative:margin;v-text-anchor:middle" o:gfxdata="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" filled="f" strokecolor="red" strokeweight="2.25pt">
                 <v:shadow on="t" color="black" opacity="22937f" origin=",.5" offset="0,.63889mm"/>
               </v:rect>
             </w:pict>
@@ -8873,7 +8728,7 @@
                     </pic:cNvPicPr>
                   </pic:nvPicPr>
                   <pic:blipFill>
-                    <a:blip r:embed="rId42">
+                    <a:blip r:embed="rId41">
                       <a:extLst>
                         <a:ext uri="{28A0092B-C50C-407E-A947-70E740481C1C}">
                           <a14:useLocalDpi xmlns:a14="http://schemas.microsoft.com/office/drawing/2010/main" val="0"/>
@@ -8973,21 +8828,7 @@
         <w:rPr>
           <w:rFonts w:ascii="Arial" w:hAnsi="Arial" w:cs="Arial"/>
         </w:rPr>
-        <w:t xml:space="preserve">. This graph is a representation of the Area Under the Curve. A </w:t>
-      </w:r>
-      <w:proofErr w:type="gramStart"/>
-      <w:r>
-        <w:rPr>
-          <w:rFonts w:ascii="Arial" w:hAnsi="Arial" w:cs="Arial"/>
-        </w:rPr>
-        <w:t>45 degree</w:t>
-      </w:r>
-      <w:proofErr w:type="gramEnd"/>
-      <w:r>
-        <w:rPr>
-          <w:rFonts w:ascii="Arial" w:hAnsi="Arial" w:cs="Arial"/>
-        </w:rPr>
-        <w:t xml:space="preserve"> flat line on this chart indicate</w:t>
+        <w:t>. This graph is a representation of the Area Under the Curve. A 45 degree flat line on this chart indicate</w:t>
       </w:r>
       <w:r>
         <w:rPr>
@@ -9019,6 +8860,80 @@
             <wp:extent cx="3664111" cy="2847975"/>
             <wp:effectExtent l="0" t="0" r="0" b="0"/>
             <wp:docPr id="472865509" name="picture"/>
+            <wp:cNvGraphicFramePr>
+              <a:graphicFrameLocks xmlns:a="http://schemas.openxmlformats.org/drawingml/2006/main" noChangeAspect="1"/>
+            </wp:cNvGraphicFramePr>
+            <a:graphic xmlns:a="http://schemas.openxmlformats.org/drawingml/2006/main">
+              <a:graphicData uri="http://schemas.openxmlformats.org/drawingml/2006/picture">
+                <pic:pic xmlns:pic="http://schemas.openxmlformats.org/drawingml/2006/picture">
+                  <pic:nvPicPr>
+                    <pic:cNvPr id="0" name="picture"/>
+                    <pic:cNvPicPr/>
+                  </pic:nvPicPr>
+                  <pic:blipFill>
+                    <a:blip r:embed="rId42">
+                      <a:extLst>
+                        <a:ext uri="{28A0092B-C50C-407E-A947-70E740481C1C}">
+                          <a14:useLocalDpi xmlns:a14="http://schemas.microsoft.com/office/drawing/2010/main" val="0"/>
+                        </a:ext>
+                      </a:extLst>
+                    </a:blip>
+                    <a:stretch>
+                      <a:fillRect/>
+                    </a:stretch>
+                  </pic:blipFill>
+                  <pic:spPr>
+                    <a:xfrm>
+                      <a:off x="0" y="0"/>
+                      <a:ext cx="3664138" cy="2847996"/>
+                    </a:xfrm>
+                    <a:prstGeom prst="rect">
+                      <a:avLst/>
+                    </a:prstGeom>
+                  </pic:spPr>
+                </pic:pic>
+              </a:graphicData>
+            </a:graphic>
+          </wp:inline>
+        </w:drawing>
+      </w:r>
+    </w:p>
+    <w:p>
+      <w:pPr>
+        <w:pStyle w:val="BodyText"/>
+        <w:rPr>
+          <w:rFonts w:ascii="Arial" w:hAnsi="Arial" w:cs="Arial"/>
+          <w:b/>
+          <w:sz w:val="28"/>
+        </w:rPr>
+      </w:pPr>
+      <w:r>
+        <w:rPr>
+          <w:rFonts w:ascii="Arial" w:hAnsi="Arial" w:cs="Arial"/>
+          <w:b/>
+          <w:sz w:val="28"/>
+        </w:rPr>
+        <w:lastRenderedPageBreak/>
+        <w:t xml:space="preserve">    Model Accuracy</w:t>
+      </w:r>
+    </w:p>
+    <w:p>
+      <w:pPr>
+        <w:pStyle w:val="BodyText"/>
+        <w:rPr>
+          <w:rFonts w:ascii="Arial" w:hAnsi="Arial" w:cs="Arial"/>
+        </w:rPr>
+      </w:pPr>
+      <w:r>
+        <w:rPr>
+          <w:rFonts w:ascii="Arial" w:hAnsi="Arial" w:cs="Arial"/>
+          <w:noProof/>
+        </w:rPr>
+        <w:drawing>
+          <wp:inline distT="0" distB="0" distL="0" distR="0" wp14:anchorId="6910B2AF" wp14:editId="25D266A9">
+            <wp:extent cx="1276359" cy="1133483"/>
+            <wp:effectExtent l="0" t="0" r="0" b="9525"/>
+            <wp:docPr id="1173158473" name="picture"/>
             <wp:cNvGraphicFramePr>
               <a:graphicFrameLocks xmlns:a="http://schemas.openxmlformats.org/drawingml/2006/main" noChangeAspect="1"/>
             </wp:cNvGraphicFramePr>
@@ -9044,80 +8959,6 @@
                   <pic:spPr>
                     <a:xfrm>
                       <a:off x="0" y="0"/>
-                      <a:ext cx="3664138" cy="2847996"/>
-                    </a:xfrm>
-                    <a:prstGeom prst="rect">
-                      <a:avLst/>
-                    </a:prstGeom>
-                  </pic:spPr>
-                </pic:pic>
-              </a:graphicData>
-            </a:graphic>
-          </wp:inline>
-        </w:drawing>
-      </w:r>
-    </w:p>
-    <w:p>
-      <w:pPr>
-        <w:pStyle w:val="BodyText"/>
-        <w:rPr>
-          <w:rFonts w:ascii="Arial" w:hAnsi="Arial" w:cs="Arial"/>
-          <w:b/>
-          <w:sz w:val="28"/>
-        </w:rPr>
-      </w:pPr>
-      <w:r>
-        <w:rPr>
-          <w:rFonts w:ascii="Arial" w:hAnsi="Arial" w:cs="Arial"/>
-          <w:b/>
-          <w:sz w:val="28"/>
-        </w:rPr>
-        <w:lastRenderedPageBreak/>
-        <w:t xml:space="preserve">    Model Accuracy</w:t>
-      </w:r>
-    </w:p>
-    <w:p>
-      <w:pPr>
-        <w:pStyle w:val="BodyText"/>
-        <w:rPr>
-          <w:rFonts w:ascii="Arial" w:hAnsi="Arial" w:cs="Arial"/>
-        </w:rPr>
-      </w:pPr>
-      <w:r>
-        <w:rPr>
-          <w:rFonts w:ascii="Arial" w:hAnsi="Arial" w:cs="Arial"/>
-          <w:noProof/>
-        </w:rPr>
-        <w:drawing>
-          <wp:inline distT="0" distB="0" distL="0" distR="0" wp14:anchorId="6910B2AF" wp14:editId="25D266A9">
-            <wp:extent cx="1276359" cy="1133483"/>
-            <wp:effectExtent l="0" t="0" r="0" b="9525"/>
-            <wp:docPr id="1173158473" name="picture"/>
-            <wp:cNvGraphicFramePr>
-              <a:graphicFrameLocks xmlns:a="http://schemas.openxmlformats.org/drawingml/2006/main" noChangeAspect="1"/>
-            </wp:cNvGraphicFramePr>
-            <a:graphic xmlns:a="http://schemas.openxmlformats.org/drawingml/2006/main">
-              <a:graphicData uri="http://schemas.openxmlformats.org/drawingml/2006/picture">
-                <pic:pic xmlns:pic="http://schemas.openxmlformats.org/drawingml/2006/picture">
-                  <pic:nvPicPr>
-                    <pic:cNvPr id="0" name="picture"/>
-                    <pic:cNvPicPr/>
-                  </pic:nvPicPr>
-                  <pic:blipFill>
-                    <a:blip r:embed="rId44">
-                      <a:extLst>
-                        <a:ext uri="{28A0092B-C50C-407E-A947-70E740481C1C}">
-                          <a14:useLocalDpi xmlns:a14="http://schemas.microsoft.com/office/drawing/2010/main" val="0"/>
-                        </a:ext>
-                      </a:extLst>
-                    </a:blip>
-                    <a:stretch>
-                      <a:fillRect/>
-                    </a:stretch>
-                  </pic:blipFill>
-                  <pic:spPr>
-                    <a:xfrm>
-                      <a:off x="0" y="0"/>
                       <a:ext cx="1276359" cy="1133483"/>
                     </a:xfrm>
                     <a:prstGeom prst="rect">
@@ -9144,7 +8985,6 @@
         </w:rPr>
         <w:t xml:space="preserve">If you scroll down you can see the accuracy – Higher accuracy is good! You can also see the number of false and true positive and negative predictions. - </w:t>
       </w:r>
-      <w:proofErr w:type="gramStart"/>
       <w:r>
         <w:rPr>
           <w:rFonts w:ascii="Arial" w:hAnsi="Arial" w:cs="Arial"/>
@@ -9157,15 +8997,7 @@
           <w:rFonts w:ascii="Arial" w:hAnsi="Arial" w:cs="Arial"/>
           <w:b/>
         </w:rPr>
-        <w:t>rue</w:t>
-      </w:r>
-      <w:proofErr w:type="gramEnd"/>
-      <w:r>
-        <w:rPr>
-          <w:rFonts w:ascii="Arial" w:hAnsi="Arial" w:cs="Arial"/>
-          <w:b/>
-        </w:rPr>
-        <w:t xml:space="preserve"> positives</w:t>
+        <w:t>rue positives</w:t>
       </w:r>
       <w:r>
         <w:rPr>
@@ -9258,21 +9090,7 @@
         <w:rPr>
           <w:rFonts w:ascii="Arial" w:hAnsi="Arial" w:cs="Arial"/>
         </w:rPr>
-        <w:t xml:space="preserve">You want higher values for True positives and True </w:t>
-      </w:r>
-      <w:proofErr w:type="gramStart"/>
-      <w:r>
-        <w:rPr>
-          <w:rFonts w:ascii="Arial" w:hAnsi="Arial" w:cs="Arial"/>
-        </w:rPr>
-        <w:t>negatives,</w:t>
-      </w:r>
-      <w:proofErr w:type="gramEnd"/>
-      <w:r>
-        <w:rPr>
-          <w:rFonts w:ascii="Arial" w:hAnsi="Arial" w:cs="Arial"/>
-        </w:rPr>
-        <w:t xml:space="preserve"> you want low values for False Positives and False negatives.</w:t>
+        <w:t>You want higher values for True positives and True negatives, you want low values for False Positives and False negatives.</w:t>
       </w:r>
     </w:p>
     <w:p>
@@ -9349,8 +9167,8 @@
           </mc:Choice>
           <mc:Fallback>
             <w:pict>
-              <v:rect id="Rectangle 126" o:spid="_x0000_s1026" style="position:absolute;margin-left:-5.95pt;margin-top:70.1pt;width:477.75pt;height:63.15pt;z-index:251684864;visibility:visible;mso-wrap-style:square;mso-width-percent:0;mso-height-percent:0;mso-wrap-distance-left:9pt;mso-wrap-distance-top:0;mso-wrap-distance-right:9pt;mso-wrap-distance-bottom:0;mso-position-horizontal:absolute;mso-position-horizontal-relative:text;mso-position-vertical:absolute;mso-position-vertical-relative:text;mso-width-percent:0;mso-height-percent:0;mso-width-relative:margin;mso-height-relative:margin;v-text-anchor:middle" o:gfxdata="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" filled="f" strokecolor="red" strokeweight="2.25pt">
-                <v:shadow on="t" opacity="22937f" mv:blur="40000f" origin=",.5" offset="0,23000emu"/>
+              <v:rect w14:anchorId="23C222CB" id="Rectangle 126" o:spid="_x0000_s1026" style="position:absolute;margin-left:-6pt;margin-top:70.1pt;width:477.75pt;height:63.15pt;z-index:251684864;visibility:visible;mso-wrap-style:square;mso-width-percent:0;mso-height-percent:0;mso-wrap-distance-left:9pt;mso-wrap-distance-top:0;mso-wrap-distance-right:9pt;mso-wrap-distance-bottom:0;mso-position-horizontal:absolute;mso-position-horizontal-relative:text;mso-position-vertical:absolute;mso-position-vertical-relative:text;mso-width-percent:0;mso-height-percent:0;mso-width-relative:margin;mso-height-relative:margin;v-text-anchor:middle" o:gfxdata="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" filled="f" strokecolor="red" strokeweight="2.25pt">
+                <v:shadow on="t" color="black" opacity="22937f" origin=",.5" offset="0,.63889mm"/>
               </v:rect>
             </w:pict>
           </mc:Fallback>
@@ -9390,27 +9208,13 @@
         <w:rPr>
           <w:rFonts w:ascii="Arial" w:hAnsi="Arial" w:cs="Arial"/>
         </w:rPr>
-        <w:t xml:space="preserve"> is good. There are a few false </w:t>
-      </w:r>
-      <w:proofErr w:type="gramStart"/>
-      <w:r>
-        <w:rPr>
-          <w:rFonts w:ascii="Arial" w:hAnsi="Arial" w:cs="Arial"/>
-        </w:rPr>
-        <w:t>n</w:t>
-      </w:r>
-      <w:r>
-        <w:rPr>
-          <w:rFonts w:ascii="Arial" w:hAnsi="Arial" w:cs="Arial"/>
-        </w:rPr>
-        <w:t>egatives which</w:t>
-      </w:r>
-      <w:proofErr w:type="gramEnd"/>
-      <w:r>
-        <w:rPr>
-          <w:rFonts w:ascii="Arial" w:hAnsi="Arial" w:cs="Arial"/>
-        </w:rPr>
-        <w:t xml:space="preserve"> can be considered for future work</w:t>
+        <w:t xml:space="preserve"> is good. There are a few false n</w:t>
+      </w:r>
+      <w:r>
+        <w:rPr>
+          <w:rFonts w:ascii="Arial" w:hAnsi="Arial" w:cs="Arial"/>
+        </w:rPr>
+        <w:t>egatives which can be considered for future work</w:t>
       </w:r>
       <w:r>
         <w:rPr>
@@ -9741,7 +9545,7 @@
         <w:rPr>
           <w:rFonts w:ascii="Arial" w:hAnsi="Arial" w:cs="Arial"/>
         </w:rPr>
-        <w:t>d a URL</w:t>
+        <w:t>d a URI</w:t>
       </w:r>
       <w:r>
         <w:rPr>
@@ -9795,21 +9599,7 @@
         <w:rPr>
           <w:rFonts w:ascii="Arial" w:hAnsi="Arial" w:cs="Arial"/>
         </w:rPr>
-        <w:t xml:space="preserve"> the </w:t>
-      </w:r>
-      <w:proofErr w:type="gramStart"/>
-      <w:r>
-        <w:rPr>
-          <w:rFonts w:ascii="Arial" w:hAnsi="Arial" w:cs="Arial"/>
-        </w:rPr>
-        <w:t>system which</w:t>
-      </w:r>
-      <w:proofErr w:type="gramEnd"/>
-      <w:r>
-        <w:rPr>
-          <w:rFonts w:ascii="Arial" w:hAnsi="Arial" w:cs="Arial"/>
-        </w:rPr>
-        <w:t xml:space="preserve"> will handle the</w:t>
+        <w:t xml:space="preserve"> the system which will handle the</w:t>
       </w:r>
       <w:r>
         <w:rPr>
@@ -9903,9 +9693,9 @@
               </wp:anchor>
             </w:drawing>
           </mc:Choice>
-          <mc:Fallback xmlns:w16se="http://schemas.microsoft.com/office/word/2015/wordml/symex" xmlns:w15="http://schemas.microsoft.com/office/word/2012/wordml" xmlns:cx5="http://schemas.microsoft.com/office/drawing/2016/5/11/chartex" xmlns:cx4="http://schemas.microsoft.com/office/drawing/2016/5/10/chartex" xmlns:cx3="http://schemas.microsoft.com/office/drawing/2016/5/9/chartex" xmlns:cx2="http://schemas.microsoft.com/office/drawing/2015/10/21/chartex" xmlns:cx1="http://schemas.microsoft.com/office/drawing/2015/9/8/chartex" xmlns:cx="http://schemas.microsoft.com/office/drawing/2014/chartex">
+          <mc:Fallback>
             <w:pict>
-              <v:rect w14:anchorId="16C01E48" id="Rectangle 114" o:spid="_x0000_s1026" style="position:absolute;margin-left:36pt;margin-top:-.05pt;width:120.55pt;height:27.75pt;z-index:251826688;visibility:visible;mso-wrap-style:square;mso-width-percent:0;mso-height-percent:0;mso-wrap-distance-left:9pt;mso-wrap-distance-top:0;mso-wrap-distance-right:9pt;mso-wrap-distance-bottom:0;mso-position-horizontal:absolute;mso-position-horizontal-relative:text;mso-position-vertical:absolute;mso-position-vertical-relative:text;mso-width-percent:0;mso-height-percent:0;mso-width-relative:margin;mso-height-relative:margin;v-text-anchor:middle" o:gfxdata="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" filled="f" strokecolor="red" strokeweight="2.25pt">
+              <v:rect w14:anchorId="36840E82" id="Rectangle 114" o:spid="_x0000_s1026" style="position:absolute;margin-left:36pt;margin-top:-.05pt;width:120.55pt;height:27.75pt;z-index:251680768;visibility:visible;mso-wrap-style:square;mso-width-percent:0;mso-height-percent:0;mso-wrap-distance-left:9pt;mso-wrap-distance-top:0;mso-wrap-distance-right:9pt;mso-wrap-distance-bottom:0;mso-position-horizontal:absolute;mso-position-horizontal-relative:text;mso-position-vertical:absolute;mso-position-vertical-relative:text;mso-width-percent:0;mso-height-percent:0;mso-width-relative:margin;mso-height-relative:margin;v-text-anchor:middle" o:gfxdata="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" filled="f" strokecolor="red" strokeweight="2.25pt">
                 <v:shadow on="t" color="black" opacity="22937f" origin=",.5" offset="0,.63889mm"/>
               </v:rect>
             </w:pict>
@@ -9934,7 +9724,7 @@
                     </pic:cNvPicPr>
                   </pic:nvPicPr>
                   <pic:blipFill>
-                    <a:blip r:embed="rId45">
+                    <a:blip r:embed="rId44">
                       <a:extLst>
                         <a:ext uri="{28A0092B-C50C-407E-A947-70E740481C1C}">
                           <a14:useLocalDpi xmlns:a14="http://schemas.microsoft.com/office/drawing/2010/main" val="0"/>
@@ -10049,7 +9839,7 @@
                     <pic:cNvPicPr/>
                   </pic:nvPicPr>
                   <pic:blipFill>
-                    <a:blip r:embed="rId46">
+                    <a:blip r:embed="rId45">
                       <a:extLst>
                         <a:ext uri="{28A0092B-C50C-407E-A947-70E740481C1C}">
                           <a14:useLocalDpi xmlns:a14="http://schemas.microsoft.com/office/drawing/2010/main" val="0"/>
@@ -10167,9 +9957,9 @@
               </wp:anchor>
             </w:drawing>
           </mc:Choice>
-          <mc:Fallback xmlns:w16se="http://schemas.microsoft.com/office/word/2015/wordml/symex" xmlns:w15="http://schemas.microsoft.com/office/word/2012/wordml" xmlns:cx5="http://schemas.microsoft.com/office/drawing/2016/5/11/chartex" xmlns:cx4="http://schemas.microsoft.com/office/drawing/2016/5/10/chartex" xmlns:cx3="http://schemas.microsoft.com/office/drawing/2016/5/9/chartex" xmlns:cx2="http://schemas.microsoft.com/office/drawing/2015/10/21/chartex" xmlns:cx1="http://schemas.microsoft.com/office/drawing/2015/9/8/chartex" xmlns:cx="http://schemas.microsoft.com/office/drawing/2014/chartex">
+          <mc:Fallback>
             <w:pict>
-              <v:rect w14:anchorId="4584CD02" id="Rectangle 116" o:spid="_x0000_s1026" style="position:absolute;margin-left:28.5pt;margin-top:10.6pt;width:95.8pt;height:24pt;z-index:251786752;visibility:visible;mso-wrap-style:square;mso-width-percent:0;mso-height-percent:0;mso-wrap-distance-left:9pt;mso-wrap-distance-top:0;mso-wrap-distance-right:9pt;mso-wrap-distance-bottom:0;mso-position-horizontal:absolute;mso-position-horizontal-relative:text;mso-position-vertical:absolute;mso-position-vertical-relative:text;mso-width-percent:0;mso-height-percent:0;mso-width-relative:margin;mso-height-relative:margin;v-text-anchor:middle" o:gfxdata="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" filled="f" strokecolor="red" strokeweight="2.25pt">
+              <v:rect w14:anchorId="40B29465" id="Rectangle 116" o:spid="_x0000_s1026" style="position:absolute;margin-left:28.5pt;margin-top:10.6pt;width:95.8pt;height:24pt;z-index:251668480;visibility:visible;mso-wrap-style:square;mso-width-percent:0;mso-height-percent:0;mso-wrap-distance-left:9pt;mso-wrap-distance-top:0;mso-wrap-distance-right:9pt;mso-wrap-distance-bottom:0;mso-position-horizontal:absolute;mso-position-horizontal-relative:text;mso-position-vertical:absolute;mso-position-vertical-relative:text;mso-width-percent:0;mso-height-percent:0;mso-width-relative:margin;mso-height-relative:margin;v-text-anchor:middle" o:gfxdata="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" filled="f" strokecolor="red" strokeweight="2.25pt">
                 <v:shadow on="t" color="black" opacity="22937f" origin=",.5" offset="0,.63889mm"/>
               </v:rect>
             </w:pict>
@@ -10198,7 +9988,7 @@
                     </pic:cNvPicPr>
                   </pic:nvPicPr>
                   <pic:blipFill>
-                    <a:blip r:embed="rId47">
+                    <a:blip r:embed="rId46">
                       <a:extLst>
                         <a:ext uri="{28A0092B-C50C-407E-A947-70E740481C1C}">
                           <a14:useLocalDpi xmlns:a14="http://schemas.microsoft.com/office/drawing/2010/main" val="0"/>
@@ -10363,9 +10153,9 @@
               </wp:anchor>
             </w:drawing>
           </mc:Choice>
-          <mc:Fallback xmlns:w16se="http://schemas.microsoft.com/office/word/2015/wordml/symex" xmlns:w15="http://schemas.microsoft.com/office/word/2012/wordml" xmlns:cx5="http://schemas.microsoft.com/office/drawing/2016/5/11/chartex" xmlns:cx4="http://schemas.microsoft.com/office/drawing/2016/5/10/chartex" xmlns:cx3="http://schemas.microsoft.com/office/drawing/2016/5/9/chartex" xmlns:cx2="http://schemas.microsoft.com/office/drawing/2015/10/21/chartex" xmlns:cx1="http://schemas.microsoft.com/office/drawing/2015/9/8/chartex" xmlns:cx="http://schemas.microsoft.com/office/drawing/2014/chartex">
+          <mc:Fallback>
             <w:pict>
-              <v:rect w14:anchorId="7CDD8692" id="Rectangle 118" o:spid="_x0000_s1026" style="position:absolute;margin-left:31.5pt;margin-top:.1pt;width:95.8pt;height:24pt;z-index:251790848;visibility:visible;mso-wrap-style:square;mso-width-percent:0;mso-height-percent:0;mso-wrap-distance-left:9pt;mso-wrap-distance-top:0;mso-wrap-distance-right:9pt;mso-wrap-distance-bottom:0;mso-position-horizontal:absolute;mso-position-horizontal-relative:text;mso-position-vertical:absolute;mso-position-vertical-relative:text;mso-width-percent:0;mso-height-percent:0;mso-width-relative:margin;mso-height-relative:margin;v-text-anchor:middle" o:gfxdata="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" filled="f" strokecolor="red" strokeweight="2.25pt">
+              <v:rect w14:anchorId="3D8A1B95" id="Rectangle 118" o:spid="_x0000_s1026" style="position:absolute;margin-left:31.5pt;margin-top:.1pt;width:95.8pt;height:24pt;z-index:251670528;visibility:visible;mso-wrap-style:square;mso-width-percent:0;mso-height-percent:0;mso-wrap-distance-left:9pt;mso-wrap-distance-top:0;mso-wrap-distance-right:9pt;mso-wrap-distance-bottom:0;mso-position-horizontal:absolute;mso-position-horizontal-relative:text;mso-position-vertical:absolute;mso-position-vertical-relative:text;mso-width-percent:0;mso-height-percent:0;mso-width-relative:margin;mso-height-relative:margin;v-text-anchor:middle" o:gfxdata="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" filled="f" strokecolor="red" strokeweight="2.25pt">
                 <v:shadow on="t" color="black" opacity="22937f" origin=",.5" offset="0,.63889mm"/>
               </v:rect>
             </w:pict>
@@ -10394,7 +10184,7 @@
                     </pic:cNvPicPr>
                   </pic:nvPicPr>
                   <pic:blipFill>
-                    <a:blip r:embed="rId48">
+                    <a:blip r:embed="rId47">
                       <a:extLst>
                         <a:ext uri="{28A0092B-C50C-407E-A947-70E740481C1C}">
                           <a14:useLocalDpi xmlns:a14="http://schemas.microsoft.com/office/drawing/2010/main" val="0"/>
@@ -10447,7 +10237,7 @@
                 <wp:cNvGraphicFramePr/>
                 <a:graphic xmlns:a="http://schemas.openxmlformats.org/drawingml/2006/main">
                   <a:graphicData uri="http://schemas.microsoft.com/office/word/2010/wordprocessingInk">
-                    <w14:contentPart bwMode="auto" r:id="rId49">
+                    <w14:contentPart bwMode="auto" r:id="rId48">
                       <w14:nvContentPartPr>
                         <w14:cNvContentPartPr/>
                       </w14:nvContentPartPr>
@@ -10461,9 +10251,9 @@
               </wp:anchor>
             </w:drawing>
           </mc:Choice>
-          <mc:Fallback xmlns:w16se="http://schemas.microsoft.com/office/word/2015/wordml/symex" xmlns:w15="http://schemas.microsoft.com/office/word/2012/wordml" xmlns:cx5="http://schemas.microsoft.com/office/drawing/2016/5/11/chartex" xmlns:cx4="http://schemas.microsoft.com/office/drawing/2016/5/10/chartex" xmlns:cx3="http://schemas.microsoft.com/office/drawing/2016/5/9/chartex" xmlns:cx2="http://schemas.microsoft.com/office/drawing/2015/10/21/chartex" xmlns:cx1="http://schemas.microsoft.com/office/drawing/2015/9/8/chartex" xmlns:cx="http://schemas.microsoft.com/office/drawing/2014/chartex">
+          <mc:Fallback>
             <w:pict>
-              <v:shapetype w14:anchorId="15160AE9" id="_x0000_t75" coordsize="21600,21600" o:spt="75" o:preferrelative="t" path="m@4@5l@4@11@9@11@9@5xe" filled="f" stroked="f">
+              <v:shapetype w14:anchorId="652D7632" id="_x0000_t75" coordsize="21600,21600" o:spt="75" o:preferrelative="t" path="m@4@5l@4@11@9@11@9@5xe" filled="f" stroked="f">
                 <v:stroke joinstyle="miter"/>
                 <v:formulas>
                   <v:f eqn="if lineDrawn pixelLineWidth 0"/>
@@ -10482,8 +10272,8 @@
                 <v:path o:extrusionok="f" gradientshapeok="t" o:connecttype="rect"/>
                 <o:lock v:ext="edit" aspectratio="t"/>
               </v:shapetype>
-              <v:shape id="Ink 62" o:spid="_x0000_s1026" type="#_x0000_t75" style="position:absolute;margin-left:352.8pt;margin-top:52.85pt;width:.5pt;height:.5pt;z-index:251603456;visibility:visible;mso-wrap-style:square;mso-wrap-distance-left:9pt;mso-wrap-distance-top:0;mso-wrap-distance-right:9pt;mso-wrap-distance-bottom:0;mso-position-horizontal:absolute;mso-position-horizontal-relative:text;mso-position-vertical:absolute;mso-position-vertical-relative:text" o:gfxdata="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">
-                <v:imagedata r:id="rId52" o:title=""/>
+              <v:shape id="Ink 2" o:spid="_x0000_s1026" type="#_x0000_t75" style="position:absolute;margin-left:352.8pt;margin-top:52.85pt;width:.5pt;height:.5pt;z-index:251630592;visibility:visible;mso-wrap-style:square;mso-wrap-distance-left:9pt;mso-wrap-distance-top:0;mso-wrap-distance-right:9pt;mso-wrap-distance-bottom:0;mso-position-horizontal:absolute;mso-position-horizontal-relative:text;mso-position-vertical:absolute;mso-position-vertical-relative:text" o:gfxdata="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">
+                <v:imagedata r:id="rId49" o:title=""/>
               </v:shape>
             </w:pict>
           </mc:Fallback>
@@ -10504,7 +10294,23 @@
           <w:sz w:val="22"/>
           <w:szCs w:val="22"/>
         </w:rPr>
-        <w:t>To consume the model in MicroStrategy, you need both the API Key and URL.</w:t>
+        <w:t>To consume the model in MicroStrategy, y</w:t>
+      </w:r>
+      <w:r>
+        <w:rPr>
+          <w:rFonts w:ascii="Arial" w:hAnsi="Arial" w:cs="Arial"/>
+          <w:sz w:val="22"/>
+          <w:szCs w:val="22"/>
+        </w:rPr>
+        <w:t>ou need both the API Key and URI</w:t>
+      </w:r>
+      <w:r>
+        <w:rPr>
+          <w:rFonts w:ascii="Arial" w:hAnsi="Arial" w:cs="Arial"/>
+          <w:sz w:val="22"/>
+          <w:szCs w:val="22"/>
+        </w:rPr>
+        <w:t>.</w:t>
       </w:r>
     </w:p>
     <w:p>
@@ -10602,7 +10408,7 @@
                     <pic:cNvPicPr/>
                   </pic:nvPicPr>
                   <pic:blipFill>
-                    <a:blip r:embed="rId53"/>
+                    <a:blip r:embed="rId50"/>
                     <a:stretch>
                       <a:fillRect/>
                     </a:stretch>
@@ -10689,8 +10495,8 @@
           </mc:Choice>
           <mc:Fallback>
             <w:pict>
-              <v:rect id="Rectangle 119" o:spid="_x0000_s1026" style="position:absolute;margin-left:132pt;margin-top:121.6pt;width:219.15pt;height:18.55pt;z-index:251671552;visibility:visible;mso-wrap-style:square;mso-width-percent:0;mso-height-percent:0;mso-wrap-distance-left:9pt;mso-wrap-distance-top:0;mso-wrap-distance-right:9pt;mso-wrap-distance-bottom:0;mso-position-horizontal:absolute;mso-position-horizontal-relative:text;mso-position-vertical:absolute;mso-position-vertical-relative:text;mso-width-percent:0;mso-height-percent:0;mso-width-relative:margin;mso-height-relative:margin;v-text-anchor:middle" o:gfxdata="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" filled="f" strokecolor="red" strokeweight="2.25pt">
-                <v:shadow on="t" opacity="22937f" mv:blur="40000f" origin=",.5" offset="0,23000emu"/>
+              <v:rect w14:anchorId="6CDDD597" id="Rectangle 119" o:spid="_x0000_s1026" style="position:absolute;margin-left:132pt;margin-top:121.6pt;width:219.15pt;height:18.55pt;z-index:251671552;visibility:visible;mso-wrap-style:square;mso-width-percent:0;mso-height-percent:0;mso-wrap-distance-left:9pt;mso-wrap-distance-top:0;mso-wrap-distance-right:9pt;mso-wrap-distance-bottom:0;mso-position-horizontal:absolute;mso-position-horizontal-relative:text;mso-position-vertical:absolute;mso-position-vertical-relative:text;mso-width-percent:0;mso-height-percent:0;mso-width-relative:margin;mso-height-relative:margin;v-text-anchor:middle" o:gfxdata="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" filled="f" strokecolor="red" strokeweight="2.25pt">
+                <v:shadow on="t" color="black" opacity="22937f" origin=",.5" offset="0,.63889mm"/>
               </v:rect>
             </w:pict>
           </mc:Fallback>
@@ -10763,8 +10569,8 @@
           </mc:Choice>
           <mc:Fallback>
             <w:pict>
-              <v:rect id="Rectangle 120" o:spid="_x0000_s1026" style="position:absolute;margin-left:29.05pt;margin-top:50.2pt;width:100.85pt;height:32.25pt;z-index:251681792;visibility:visible;mso-wrap-style:square;mso-width-percent:0;mso-height-percent:0;mso-wrap-distance-left:9pt;mso-wrap-distance-top:0;mso-wrap-distance-right:9pt;mso-wrap-distance-bottom:0;mso-position-horizontal:absolute;mso-position-horizontal-relative:text;mso-position-vertical:absolute;mso-position-vertical-relative:text;mso-width-percent:0;mso-height-percent:0;mso-width-relative:margin;mso-height-relative:margin;v-text-anchor:middle" o:gfxdata="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" filled="f" strokecolor="red" strokeweight="2.25pt">
-                <v:shadow on="t" opacity="22937f" mv:blur="40000f" origin=",.5" offset="0,23000emu"/>
+              <v:rect w14:anchorId="16EF2BE7" id="Rectangle 120" o:spid="_x0000_s1026" style="position:absolute;margin-left:29.05pt;margin-top:50.2pt;width:100.85pt;height:32.25pt;z-index:251681792;visibility:visible;mso-wrap-style:square;mso-width-percent:0;mso-height-percent:0;mso-wrap-distance-left:9pt;mso-wrap-distance-top:0;mso-wrap-distance-right:9pt;mso-wrap-distance-bottom:0;mso-position-horizontal:absolute;mso-position-horizontal-relative:text;mso-position-vertical:absolute;mso-position-vertical-relative:text;mso-width-percent:0;mso-height-percent:0;mso-width-relative:margin;mso-height-relative:margin;v-text-anchor:middle" o:gfxdata="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" filled="f" strokecolor="red" strokeweight="2.25pt">
+                <v:shadow on="t" color="black" opacity="22937f" origin=",.5" offset="0,.63889mm"/>
               </v:rect>
             </w:pict>
           </mc:Fallback>
@@ -10791,7 +10597,7 @@
                     <pic:cNvPicPr/>
                   </pic:nvPicPr>
                   <pic:blipFill>
-                    <a:blip r:embed="rId54"/>
+                    <a:blip r:embed="rId51"/>
                     <a:stretch>
                       <a:fillRect/>
                     </a:stretch>
@@ -10827,7 +10633,7 @@
           <w:b/>
           <w:u w:val="single"/>
         </w:rPr>
-        <w:t>URL</w:t>
+        <w:t>URI</w:t>
       </w:r>
     </w:p>
     <w:p>
@@ -10916,9 +10722,9 @@
               </wp:anchor>
             </w:drawing>
           </mc:Choice>
-          <mc:Fallback xmlns:w16se="http://schemas.microsoft.com/office/word/2015/wordml/symex" xmlns:w15="http://schemas.microsoft.com/office/word/2012/wordml" xmlns:cx5="http://schemas.microsoft.com/office/drawing/2016/5/11/chartex" xmlns:cx4="http://schemas.microsoft.com/office/drawing/2016/5/10/chartex" xmlns:cx3="http://schemas.microsoft.com/office/drawing/2016/5/9/chartex" xmlns:cx2="http://schemas.microsoft.com/office/drawing/2015/10/21/chartex" xmlns:cx1="http://schemas.microsoft.com/office/drawing/2015/9/8/chartex" xmlns:cx="http://schemas.microsoft.com/office/drawing/2014/chartex">
+          <mc:Fallback>
             <w:pict>
-              <v:rect w14:anchorId="3EF4B99D" id="Rectangle 124" o:spid="_x0000_s1026" style="position:absolute;margin-left:68.6pt;margin-top:121.1pt;width:233.05pt;height:5.25pt;z-index:251841024;visibility:visible;mso-wrap-style:square;mso-width-percent:0;mso-height-percent:0;mso-wrap-distance-left:9pt;mso-wrap-distance-top:0;mso-wrap-distance-right:9pt;mso-wrap-distance-bottom:0;mso-position-horizontal:absolute;mso-position-horizontal-relative:text;mso-position-vertical:absolute;mso-position-vertical-relative:text;mso-width-percent:0;mso-height-percent:0;mso-width-relative:margin;mso-height-relative:margin;v-text-anchor:middle" o:gfxdata="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" fillcolor="black [3200]" strokecolor="black [3040]">
+              <v:rect w14:anchorId="3747E4FE" id="Rectangle 124" o:spid="_x0000_s1026" style="position:absolute;margin-left:68.6pt;margin-top:121.1pt;width:233.05pt;height:5.25pt;z-index:251683840;visibility:visible;mso-wrap-style:square;mso-width-percent:0;mso-height-percent:0;mso-wrap-distance-left:9pt;mso-wrap-distance-top:0;mso-wrap-distance-right:9pt;mso-wrap-distance-bottom:0;mso-position-horizontal:absolute;mso-position-horizontal-relative:text;mso-position-vertical:absolute;mso-position-vertical-relative:text;mso-width-percent:0;mso-height-percent:0;mso-width-relative:margin;mso-height-relative:margin;v-text-anchor:middle" o:gfxdata="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" fillcolor="black [3200]" strokecolor="black [3040]">
                 <v:fill color2="gray [1616]" rotate="t" angle="180" focus="100%" type="gradient">
                   <o:fill v:ext="view" type="gradientUnscaled"/>
                 </v:fill>
@@ -10993,9 +10799,9 @@
               </wp:anchor>
             </w:drawing>
           </mc:Choice>
-          <mc:Fallback xmlns:w16se="http://schemas.microsoft.com/office/word/2015/wordml/symex" xmlns:w15="http://schemas.microsoft.com/office/word/2012/wordml" xmlns:cx5="http://schemas.microsoft.com/office/drawing/2016/5/11/chartex" xmlns:cx4="http://schemas.microsoft.com/office/drawing/2016/5/10/chartex" xmlns:cx3="http://schemas.microsoft.com/office/drawing/2016/5/9/chartex" xmlns:cx2="http://schemas.microsoft.com/office/drawing/2015/10/21/chartex" xmlns:cx1="http://schemas.microsoft.com/office/drawing/2015/9/8/chartex" xmlns:cx="http://schemas.microsoft.com/office/drawing/2014/chartex">
+          <mc:Fallback>
             <w:pict>
-              <v:rect w14:anchorId="360BF5CE" id="Rectangle 121" o:spid="_x0000_s1026" style="position:absolute;margin-left:27.4pt;margin-top:118.1pt;width:330.95pt;height:18.55pt;z-index:251838976;visibility:visible;mso-wrap-style:square;mso-width-percent:0;mso-height-percent:0;mso-wrap-distance-left:9pt;mso-wrap-distance-top:0;mso-wrap-distance-right:9pt;mso-wrap-distance-bottom:0;mso-position-horizontal:absolute;mso-position-horizontal-relative:text;mso-position-vertical:absolute;mso-position-vertical-relative:text;mso-width-percent:0;mso-height-percent:0;mso-width-relative:margin;mso-height-relative:margin;v-text-anchor:middle" o:gfxdata="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" filled="f" strokecolor="red" strokeweight="2.25pt">
+              <v:rect w14:anchorId="6084D778" id="Rectangle 121" o:spid="_x0000_s1026" style="position:absolute;margin-left:27.4pt;margin-top:118.1pt;width:330.95pt;height:18.55pt;z-index:251682816;visibility:visible;mso-wrap-style:square;mso-width-percent:0;mso-height-percent:0;mso-wrap-distance-left:9pt;mso-wrap-distance-top:0;mso-wrap-distance-right:9pt;mso-wrap-distance-bottom:0;mso-position-horizontal:absolute;mso-position-horizontal-relative:text;mso-position-vertical:absolute;mso-position-vertical-relative:text;mso-width-percent:0;mso-height-percent:0;mso-width-relative:margin;mso-height-relative:margin;v-text-anchor:middle" o:gfxdata="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" filled="f" strokecolor="red" strokeweight="2.25pt">
                 <v:shadow on="t" color="black" opacity="22937f" origin=",.5" offset="0,.63889mm"/>
               </v:rect>
             </w:pict>
@@ -11023,7 +10829,7 @@
                     <pic:cNvPicPr/>
                   </pic:nvPicPr>
                   <pic:blipFill>
-                    <a:blip r:embed="rId55"/>
+                    <a:blip r:embed="rId52"/>
                     <a:stretch>
                       <a:fillRect/>
                     </a:stretch>
@@ -11074,7 +10880,15 @@
         <w:rPr>
           <w:rFonts w:ascii="Arial" w:hAnsi="Arial" w:cs="Arial"/>
         </w:rPr>
-        <w:t>ct API key and web service URL.</w:t>
+        <w:t>ct API key and web service URI</w:t>
+      </w:r>
+      <w:bookmarkStart w:id="34" w:name="_GoBack"/>
+      <w:bookmarkEnd w:id="34"/>
+      <w:r>
+        <w:rPr>
+          <w:rFonts w:ascii="Arial" w:hAnsi="Arial" w:cs="Arial"/>
+        </w:rPr>
+        <w:t>.</w:t>
       </w:r>
     </w:p>
     <w:p>
@@ -11248,8 +11062,8 @@
           </mc:Choice>
           <mc:Fallback>
             <w:pict>
-              <v:rect id="Rectangle 125" o:spid="_x0000_s1026" style="position:absolute;margin-left:52.5pt;margin-top:7.15pt;width:281.8pt;height:18.55pt;z-index:251674624;visibility:visible;mso-wrap-style:square;mso-width-percent:0;mso-height-percent:0;mso-wrap-distance-left:9pt;mso-wrap-distance-top:0;mso-wrap-distance-right:9pt;mso-wrap-distance-bottom:0;mso-position-horizontal:absolute;mso-position-horizontal-relative:text;mso-position-vertical:absolute;mso-position-vertical-relative:text;mso-width-percent:0;mso-height-percent:0;mso-width-relative:margin;mso-height-relative:margin;v-text-anchor:middle" o:gfxdata="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" filled="f" strokecolor="red" strokeweight="2.25pt">
-                <v:shadow on="t" opacity="22937f" mv:blur="40000f" origin=",.5" offset="0,23000emu"/>
+              <v:rect w14:anchorId="68CA8225" id="Rectangle 125" o:spid="_x0000_s1026" style="position:absolute;margin-left:52.5pt;margin-top:7.15pt;width:281.8pt;height:18.55pt;z-index:251674624;visibility:visible;mso-wrap-style:square;mso-width-percent:0;mso-height-percent:0;mso-wrap-distance-left:9pt;mso-wrap-distance-top:0;mso-wrap-distance-right:9pt;mso-wrap-distance-bottom:0;mso-position-horizontal:absolute;mso-position-horizontal-relative:text;mso-position-vertical:absolute;mso-position-vertical-relative:text;mso-width-percent:0;mso-height-percent:0;mso-width-relative:margin;mso-height-relative:margin;v-text-anchor:middle" o:gfxdata="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" filled="f" strokecolor="red" strokeweight="2.25pt">
+                <v:shadow on="t" color="black" opacity="22937f" origin=",.5" offset="0,.63889mm"/>
               </v:rect>
             </w:pict>
           </mc:Fallback>
@@ -11276,7 +11090,7 @@
                     <pic:cNvPicPr/>
                   </pic:nvPicPr>
                   <pic:blipFill>
-                    <a:blip r:embed="rId56"/>
+                    <a:blip r:embed="rId53"/>
                     <a:stretch>
                       <a:fillRect/>
                     </a:stretch>
@@ -11314,21 +11128,7 @@
         <w:rPr>
           <w:rFonts w:ascii="Arial" w:hAnsi="Arial" w:cs="Arial"/>
         </w:rPr>
-        <w:t xml:space="preserve"> you have the R script, you can use the </w:t>
-      </w:r>
-      <w:proofErr w:type="gramStart"/>
-      <w:r>
-        <w:rPr>
-          <w:rFonts w:ascii="Arial" w:hAnsi="Arial" w:cs="Arial"/>
-        </w:rPr>
-        <w:t>deploy(</w:t>
-      </w:r>
-      <w:proofErr w:type="gramEnd"/>
-      <w:r>
-        <w:rPr>
-          <w:rFonts w:ascii="Arial" w:hAnsi="Arial" w:cs="Arial"/>
-        </w:rPr>
-        <w:t xml:space="preserve">) function in </w:t>
+        <w:t xml:space="preserve"> you have the R script, you can use the deploy() function in </w:t>
       </w:r>
       <w:r>
         <w:rPr>
@@ -11346,21 +11146,7 @@
         <w:rPr>
           <w:rFonts w:ascii="Arial" w:hAnsi="Arial" w:cs="Arial"/>
         </w:rPr>
-        <w:t xml:space="preserve"> package “</w:t>
-      </w:r>
-      <w:proofErr w:type="spellStart"/>
-      <w:r>
-        <w:rPr>
-          <w:rFonts w:ascii="Arial" w:hAnsi="Arial" w:cs="Arial"/>
-        </w:rPr>
-        <w:t>MicroStrategyR</w:t>
-      </w:r>
-      <w:proofErr w:type="spellEnd"/>
-      <w:r>
-        <w:rPr>
-          <w:rFonts w:ascii="Arial" w:hAnsi="Arial" w:cs="Arial"/>
-        </w:rPr>
-        <w:t>” to obtain</w:t>
+        <w:t xml:space="preserve"> package “MicroStrategyR” to obtain</w:t>
       </w:r>
       <w:r>
         <w:rPr>
@@ -11444,8 +11230,8 @@
           </mc:Choice>
           <mc:Fallback>
             <w:pict>
-              <v:rect id="Rectangle 3" o:spid="_x0000_s1026" style="position:absolute;margin-left:300pt;margin-top:160.95pt;width:168pt;height:108pt;z-index:251686912;visibility:visible;mso-wrap-style:square;mso-width-percent:0;mso-height-percent:0;mso-wrap-distance-left:9pt;mso-wrap-distance-top:0;mso-wrap-distance-right:9pt;mso-wrap-distance-bottom:0;mso-position-horizontal:absolute;mso-position-horizontal-relative:text;mso-position-vertical:absolute;mso-position-vertical-relative:text;mso-width-percent:0;mso-height-percent:0;mso-width-relative:margin;mso-height-relative:margin;v-text-anchor:middle" o:gfxdata="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" filled="f" strokecolor="red" strokeweight="2.25pt">
-                <v:shadow on="t" opacity="22937f" mv:blur="40000f" origin=",.5" offset="0,23000emu"/>
+              <v:rect w14:anchorId="766F6D40" id="Rectangle 3" o:spid="_x0000_s1026" style="position:absolute;margin-left:300pt;margin-top:160.95pt;width:168pt;height:108pt;z-index:251686912;visibility:visible;mso-wrap-style:square;mso-width-percent:0;mso-height-percent:0;mso-wrap-distance-left:9pt;mso-wrap-distance-top:0;mso-wrap-distance-right:9pt;mso-wrap-distance-bottom:0;mso-position-horizontal:absolute;mso-position-horizontal-relative:text;mso-position-vertical:absolute;mso-position-vertical-relative:text;mso-width-percent:0;mso-height-percent:0;mso-width-relative:margin;mso-height-relative:margin;v-text-anchor:middle" o:gfxdata="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" filled="f" strokecolor="red" strokeweight="2.25pt">
+                <v:shadow on="t" color="black" opacity="22937f" origin=",.5" offset="0,.63889mm"/>
               </v:rect>
             </w:pict>
           </mc:Fallback>
@@ -11472,7 +11258,7 @@
                     <pic:cNvPicPr/>
                   </pic:nvPicPr>
                   <pic:blipFill>
-                    <a:blip r:embed="rId57">
+                    <a:blip r:embed="rId54">
                       <a:extLst>
                         <a:ext uri="{28A0092B-C50C-407E-A947-70E740481C1C}">
                           <a14:useLocalDpi xmlns:a14="http://schemas.microsoft.com/office/drawing/2010/main" val="0"/>
@@ -11662,14 +11448,12 @@
       <w:r>
         <w:t>, please download the R script file “</w:t>
       </w:r>
-      <w:proofErr w:type="spellStart"/>
       <w:r>
         <w:rPr>
           <w:b/>
         </w:rPr>
         <w:t>FlightML.R</w:t>
       </w:r>
-      <w:proofErr w:type="spellEnd"/>
       <w:r>
         <w:t xml:space="preserve">” </w:t>
       </w:r>
@@ -11683,14 +11467,7 @@
         <w:rPr>
           <w:b/>
         </w:rPr>
-        <w:t xml:space="preserve">Microsoft Azure </w:t>
-      </w:r>
-      <w:proofErr w:type="spellStart"/>
-      <w:r>
-        <w:rPr>
-          <w:b/>
-        </w:rPr>
-        <w:t>Worksho</w:t>
+        <w:t>Microsoft Azure Worksho</w:t>
       </w:r>
       <w:r>
         <w:rPr>
@@ -11698,7 +11475,6 @@
         </w:rPr>
         <w:t>p.mstr</w:t>
       </w:r>
-      <w:proofErr w:type="spellEnd"/>
       <w:r>
         <w:t xml:space="preserve">” </w:t>
       </w:r>
@@ -11789,9 +11565,9 @@
               </wp:anchor>
             </w:drawing>
           </mc:Choice>
-          <mc:Fallback xmlns:w16se="http://schemas.microsoft.com/office/word/2015/wordml/symex" xmlns:w15="http://schemas.microsoft.com/office/word/2012/wordml" xmlns:cx5="http://schemas.microsoft.com/office/drawing/2016/5/11/chartex" xmlns:cx4="http://schemas.microsoft.com/office/drawing/2016/5/10/chartex" xmlns:cx3="http://schemas.microsoft.com/office/drawing/2016/5/9/chartex" xmlns:cx2="http://schemas.microsoft.com/office/drawing/2015/10/21/chartex" xmlns:cx1="http://schemas.microsoft.com/office/drawing/2015/9/8/chartex" xmlns:cx="http://schemas.microsoft.com/office/drawing/2014/chartex">
+          <mc:Fallback>
             <w:pict>
-              <v:line w14:anchorId="22AF0DAB" id="Straight Connector 151" o:spid="_x0000_s1026" style="position:absolute;z-index:251664896;visibility:visible;mso-wrap-style:square;mso-wrap-distance-left:9pt;mso-wrap-distance-top:0;mso-wrap-distance-right:9pt;mso-wrap-distance-bottom:0;mso-position-horizontal:absolute;mso-position-horizontal-relative:text;mso-position-vertical:absolute;mso-position-vertical-relative:text" from="-4.95pt,7.55pt" to="487.05pt,7.55pt" o:gfxdata="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" strokecolor="#d9232e" strokeweight="2pt"/>
+              <v:line w14:anchorId="1AE86FAA" id="Straight Connector 151" o:spid="_x0000_s1026" style="position:absolute;z-index:251633664;visibility:visible;mso-wrap-style:square;mso-wrap-distance-left:9pt;mso-wrap-distance-top:0;mso-wrap-distance-right:9pt;mso-wrap-distance-bottom:0;mso-position-horizontal:absolute;mso-position-horizontal-relative:text;mso-position-vertical:absolute;mso-position-vertical-relative:text" from="-4.95pt,7.55pt" to="487.05pt,7.55pt" o:gfxdata="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" strokecolor="#d9232e" strokeweight="2pt"/>
             </w:pict>
           </mc:Fallback>
         </mc:AlternateContent>
@@ -11863,7 +11639,7 @@
         </w:rPr>
         <w:t xml:space="preserve">The current version, Microsoft R Open 3.3.2, is based on (and 100% compatible with) R-3.3.2, the most widely used statistics software in the world, and is therefore fully compatibility with all packages, scripts and applications that work with that version of R. It includes additional capabilities for </w:t>
       </w:r>
-      <w:hyperlink r:id="rId58" w:anchor="intelmkl1" w:history="1">
+      <w:hyperlink r:id="rId55" w:anchor="intelmkl1" w:history="1">
         <w:r>
           <w:rPr>
             <w:rFonts w:ascii="Arial" w:eastAsiaTheme="minorEastAsia" w:hAnsi="Arial" w:cs="Arial"/>
@@ -11883,7 +11659,7 @@
         </w:rPr>
         <w:t xml:space="preserve">, </w:t>
       </w:r>
-      <w:hyperlink r:id="rId59" w:anchor="reproducibility" w:history="1">
+      <w:hyperlink r:id="rId56" w:anchor="reproducibility" w:history="1">
         <w:r>
           <w:rPr>
             <w:rFonts w:ascii="Arial" w:eastAsiaTheme="minorEastAsia" w:hAnsi="Arial" w:cs="Arial"/>
@@ -11903,7 +11679,7 @@
         </w:rPr>
         <w:t xml:space="preserve">, as well as support for </w:t>
       </w:r>
-      <w:hyperlink r:id="rId60" w:anchor="sysreq" w:history="1">
+      <w:hyperlink r:id="rId57" w:anchor="sysreq" w:history="1">
         <w:r>
           <w:rPr>
             <w:rFonts w:ascii="Arial" w:eastAsiaTheme="minorEastAsia" w:hAnsi="Arial" w:cs="Arial"/>
@@ -12015,9 +11791,9 @@
               </wp:anchor>
             </w:drawing>
           </mc:Choice>
-          <mc:Fallback xmlns:w16se="http://schemas.microsoft.com/office/word/2015/wordml/symex" xmlns:w15="http://schemas.microsoft.com/office/word/2012/wordml" xmlns:cx5="http://schemas.microsoft.com/office/drawing/2016/5/11/chartex" xmlns:cx4="http://schemas.microsoft.com/office/drawing/2016/5/10/chartex" xmlns:cx3="http://schemas.microsoft.com/office/drawing/2016/5/9/chartex" xmlns:cx2="http://schemas.microsoft.com/office/drawing/2015/10/21/chartex" xmlns:cx1="http://schemas.microsoft.com/office/drawing/2015/9/8/chartex" xmlns:cx="http://schemas.microsoft.com/office/drawing/2014/chartex">
+          <mc:Fallback>
             <w:pict>
-              <v:line w14:anchorId="07EBBAC7" id="Straight Connector 152" o:spid="_x0000_s1026" style="position:absolute;z-index:251665920;visibility:visible;mso-wrap-style:square;mso-width-percent:0;mso-wrap-distance-left:9pt;mso-wrap-distance-top:0;mso-wrap-distance-right:9pt;mso-wrap-distance-bottom:0;mso-position-horizontal:absolute;mso-position-horizontal-relative:text;mso-position-vertical:absolute;mso-position-vertical-relative:text;mso-width-percent:0;mso-width-relative:margin" from="-5pt,9.55pt" to="487.05pt,9.55pt" o:gfxdata="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" strokecolor="#d9232e" strokeweight="2pt"/>
+              <v:line w14:anchorId="08F74B85" id="Straight Connector 152" o:spid="_x0000_s1026" style="position:absolute;z-index:251634688;visibility:visible;mso-wrap-style:square;mso-width-percent:0;mso-wrap-distance-left:9pt;mso-wrap-distance-top:0;mso-wrap-distance-right:9pt;mso-wrap-distance-bottom:0;mso-position-horizontal:absolute;mso-position-horizontal-relative:text;mso-position-vertical:absolute;mso-position-vertical-relative:text;mso-width-percent:0;mso-width-relative:margin" from="-5pt,9.55pt" to="487.05pt,9.55pt" o:gfxdata="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" strokecolor="#d9232e" strokeweight="2pt"/>
             </w:pict>
           </mc:Fallback>
         </mc:AlternateContent>
@@ -12116,7 +11892,7 @@
                     <pic:cNvPicPr/>
                   </pic:nvPicPr>
                   <pic:blipFill>
-                    <a:blip r:embed="rId61">
+                    <a:blip r:embed="rId58">
                       <a:extLst>
                         <a:ext uri="{28A0092B-C50C-407E-A947-70E740481C1C}">
                           <a14:useLocalDpi xmlns:a14="http://schemas.microsoft.com/office/drawing/2010/main" val="0"/>
@@ -12217,15 +11993,7 @@
         <w:t>pared a dashboard for you</w:t>
       </w:r>
       <w:r>
-        <w:t xml:space="preserve"> that </w:t>
-      </w:r>
-      <w:proofErr w:type="gramStart"/>
-      <w:r>
-        <w:t>is</w:t>
-      </w:r>
-      <w:proofErr w:type="gramEnd"/>
-      <w:r>
-        <w:t xml:space="preserve"> available in the supporting files folder</w:t>
+        <w:t xml:space="preserve"> that is available in the supporting files folder</w:t>
       </w:r>
       <w:r>
         <w:t xml:space="preserve">. </w:t>
@@ -12253,15 +12021,7 @@
         <w:t xml:space="preserve"> “Micr</w:t>
       </w:r>
       <w:r>
-        <w:t xml:space="preserve">osoft Azure </w:t>
-      </w:r>
-      <w:proofErr w:type="spellStart"/>
-      <w:r>
-        <w:t>Workshop.mstr</w:t>
-      </w:r>
-      <w:proofErr w:type="spellEnd"/>
-      <w:r>
-        <w:t xml:space="preserve">” file. This dashboard </w:t>
+        <w:t xml:space="preserve">osoft Azure Workshop.mstr” file. This dashboard </w:t>
       </w:r>
       <w:r>
         <w:t xml:space="preserve">contains data </w:t>
@@ -12352,7 +12112,7 @@
           </mc:Choice>
           <mc:Fallback>
             <w:pict>
-              <v:line id="Straight Connector 79" o:spid="_x0000_s1026" style="position:absolute;z-index:251640832;visibility:visible;mso-wrap-style:square;mso-wrap-distance-left:9pt;mso-wrap-distance-top:0;mso-wrap-distance-right:9pt;mso-wrap-distance-bottom:0;mso-position-horizontal:absolute;mso-position-horizontal-relative:text;mso-position-vertical:absolute;mso-position-vertical-relative:text" from="-5.95pt,3.4pt" to="486.05pt,3.4pt" o:gfxdata="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" strokecolor="#d9232e" strokeweight="2pt"/>
+              <v:line w14:anchorId="6858E1C0" id="Straight Connector 79" o:spid="_x0000_s1026" style="position:absolute;z-index:251640832;visibility:visible;mso-wrap-style:square;mso-wrap-distance-left:9pt;mso-wrap-distance-top:0;mso-wrap-distance-right:9pt;mso-wrap-distance-bottom:0;mso-position-horizontal:absolute;mso-position-horizontal-relative:text;mso-position-vertical:absolute;mso-position-vertical-relative:text" from="-6pt,3.4pt" to="486pt,3.4pt" o:gfxdata="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" strokecolor="#d9232e" strokeweight="2pt"/>
             </w:pict>
           </mc:Fallback>
         </mc:AlternateContent>
@@ -12422,7 +12182,7 @@
           </mc:Choice>
           <mc:Fallback>
             <w:pict>
-              <v:line id="Straight Connector 80" o:spid="_x0000_s1026" style="position:absolute;z-index:251641856;visibility:visible;mso-wrap-style:square;mso-width-percent:0;mso-wrap-distance-left:9pt;mso-wrap-distance-top:0;mso-wrap-distance-right:9pt;mso-wrap-distance-bottom:0;mso-position-horizontal:absolute;mso-position-horizontal-relative:text;mso-position-vertical:absolute;mso-position-vertical-relative:text;mso-width-percent:0;mso-width-relative:margin" from="-5.95pt,48.4pt" to="486.1pt,48.4pt" o:gfxdata="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" strokecolor="#d9232e" strokeweight="2pt"/>
+              <v:line w14:anchorId="3F5C40A0" id="Straight Connector 80" o:spid="_x0000_s1026" style="position:absolute;z-index:251641856;visibility:visible;mso-wrap-style:square;mso-width-percent:0;mso-wrap-distance-left:9pt;mso-wrap-distance-top:0;mso-wrap-distance-right:9pt;mso-wrap-distance-bottom:0;mso-position-horizontal:absolute;mso-position-horizontal-relative:text;mso-position-vertical:absolute;mso-position-vertical-relative:text;mso-width-percent:0;mso-width-relative:margin" from="-6pt,48.4pt" to="486.05pt,48.4pt" o:gfxdata="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" strokecolor="#d9232e" strokeweight="2pt"/>
             </w:pict>
           </mc:Fallback>
         </mc:AlternateContent>
@@ -12510,16 +12270,8 @@
         <w:rPr>
           <w:b/>
         </w:rPr>
-        <w:t xml:space="preserve">rosoft Azure </w:t>
-      </w:r>
-      <w:proofErr w:type="spellStart"/>
-      <w:r>
-        <w:rPr>
-          <w:b/>
-        </w:rPr>
-        <w:t>Workshop.mstr</w:t>
-      </w:r>
-      <w:proofErr w:type="spellEnd"/>
+        <w:t>rosoft Azure Workshop.mstr</w:t>
+      </w:r>
       <w:r>
         <w:t>”</w:t>
       </w:r>
@@ -12557,7 +12309,7 @@
                     <pic:cNvPicPr/>
                   </pic:nvPicPr>
                   <pic:blipFill>
-                    <a:blip r:embed="rId62">
+                    <a:blip r:embed="rId59">
                       <a:extLst>
                         <a:ext uri="{28A0092B-C50C-407E-A947-70E740481C1C}">
                           <a14:useLocalDpi xmlns:a14="http://schemas.microsoft.com/office/drawing/2010/main" val="0"/>
@@ -12668,7 +12420,7 @@
                     <pic:cNvPicPr/>
                   </pic:nvPicPr>
                   <pic:blipFill>
-                    <a:blip r:embed="rId63">
+                    <a:blip r:embed="rId60">
                       <a:extLst>
                         <a:ext uri="{28A0092B-C50C-407E-A947-70E740481C1C}">
                           <a14:useLocalDpi xmlns:a14="http://schemas.microsoft.com/office/drawing/2010/main" val="0"/>
@@ -12821,25 +12573,7 @@
           <w:sz w:val="20"/>
           <w:szCs w:val="20"/>
         </w:rPr>
-        <w:t xml:space="preserve"> to call the Azure Machine Learning </w:t>
-      </w:r>
-      <w:proofErr w:type="gramStart"/>
-      <w:r>
-        <w:rPr>
-          <w:rFonts w:cs="Arial"/>
-          <w:sz w:val="20"/>
-          <w:szCs w:val="20"/>
-        </w:rPr>
-        <w:t>Model which</w:t>
-      </w:r>
-      <w:proofErr w:type="gramEnd"/>
-      <w:r>
-        <w:rPr>
-          <w:rFonts w:cs="Arial"/>
-          <w:sz w:val="20"/>
-          <w:szCs w:val="20"/>
-        </w:rPr>
-        <w:t xml:space="preserve"> will then return the predicted flight status.</w:t>
+        <w:t xml:space="preserve"> to call the Azure Machine Learning Model which will then return the predicted flight status.</w:t>
       </w:r>
     </w:p>
     <w:p>
@@ -12992,8 +12726,8 @@
           </mc:Choice>
           <mc:Fallback>
             <w:pict>
-              <v:rect id="Rectangle 4" o:spid="_x0000_s1026" style="position:absolute;margin-left:30pt;margin-top:57.15pt;width:150pt;height:27pt;z-index:251688960;visibility:visible;mso-wrap-style:square;mso-width-percent:0;mso-height-percent:0;mso-wrap-distance-left:9pt;mso-wrap-distance-top:0;mso-wrap-distance-right:9pt;mso-wrap-distance-bottom:0;mso-position-horizontal:absolute;mso-position-horizontal-relative:text;mso-position-vertical:absolute;mso-position-vertical-relative:text;mso-width-percent:0;mso-height-percent:0;mso-width-relative:margin;mso-height-relative:margin;v-text-anchor:middle" o:gfxdata="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" filled="f" strokecolor="red" strokeweight="2.25pt">
-                <v:shadow on="t" opacity="22937f" mv:blur="40000f" origin=",.5" offset="0,23000emu"/>
+              <v:rect w14:anchorId="3B3B7D23" id="Rectangle 4" o:spid="_x0000_s1026" style="position:absolute;margin-left:30pt;margin-top:57.15pt;width:150pt;height:27pt;z-index:251688960;visibility:visible;mso-wrap-style:square;mso-width-percent:0;mso-height-percent:0;mso-wrap-distance-left:9pt;mso-wrap-distance-top:0;mso-wrap-distance-right:9pt;mso-wrap-distance-bottom:0;mso-position-horizontal:absolute;mso-position-horizontal-relative:text;mso-position-vertical:absolute;mso-position-vertical-relative:text;mso-width-percent:0;mso-height-percent:0;mso-width-relative:margin;mso-height-relative:margin;v-text-anchor:middle" o:gfxdata="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" filled="f" strokecolor="red" strokeweight="2.25pt">
+                <v:shadow on="t" color="black" opacity="22937f" origin=",.5" offset="0,.63889mm"/>
               </v:rect>
             </w:pict>
           </mc:Fallback>
@@ -13019,7 +12753,7 @@
                     <pic:cNvPicPr/>
                   </pic:nvPicPr>
                   <pic:blipFill>
-                    <a:blip r:embed="rId64">
+                    <a:blip r:embed="rId61">
                       <a:extLst>
                         <a:ext uri="{28A0092B-C50C-407E-A947-70E740481C1C}">
                           <a14:useLocalDpi xmlns:a14="http://schemas.microsoft.com/office/drawing/2010/main" val="0"/>
@@ -13165,37 +12899,12 @@
                                 <w:szCs w:val="20"/>
                               </w:rPr>
                             </w:pPr>
-                            <w:proofErr w:type="spellStart"/>
                             <w:r>
                               <w:rPr>
                                 <w:sz w:val="20"/>
                                 <w:szCs w:val="20"/>
                               </w:rPr>
-                              <w:t>RScript</w:t>
-                            </w:r>
-                            <w:proofErr w:type="spellEnd"/>
-                            <w:r>
-                              <w:rPr>
-                                <w:sz w:val="20"/>
-                                <w:szCs w:val="20"/>
-                              </w:rPr>
-                              <w:t>&lt;StringParam1="Scored Labels", _</w:t>
-                            </w:r>
-                            <w:proofErr w:type="spellStart"/>
-                            <w:r>
-                              <w:rPr>
-                                <w:sz w:val="20"/>
-                                <w:szCs w:val="20"/>
-                              </w:rPr>
-                              <w:t>RScriptFile</w:t>
-                            </w:r>
-                            <w:proofErr w:type="spellEnd"/>
-                            <w:r>
-                              <w:rPr>
-                                <w:sz w:val="20"/>
-                                <w:szCs w:val="20"/>
-                              </w:rPr>
-                              <w:t>="</w:t>
+                              <w:t>RScript&lt;StringParam1="Scored Labels", _RScriptFile="</w:t>
                             </w:r>
                             <w:r>
                               <w:rPr>
@@ -13210,183 +12919,7 @@
                                 <w:sz w:val="20"/>
                                 <w:szCs w:val="20"/>
                               </w:rPr>
-                              <w:t>", _</w:t>
-                            </w:r>
-                            <w:proofErr w:type="spellStart"/>
-                            <w:r>
-                              <w:rPr>
-                                <w:sz w:val="20"/>
-                                <w:szCs w:val="20"/>
-                              </w:rPr>
-                              <w:t>InputNames</w:t>
-                            </w:r>
-                            <w:proofErr w:type="spellEnd"/>
-                            <w:r>
-                              <w:rPr>
-                                <w:sz w:val="20"/>
-                                <w:szCs w:val="20"/>
-                              </w:rPr>
-                              <w:t xml:space="preserve">="year, quarter, month, </w:t>
-                            </w:r>
-                            <w:proofErr w:type="spellStart"/>
-                            <w:r>
-                              <w:rPr>
-                                <w:sz w:val="20"/>
-                                <w:szCs w:val="20"/>
-                              </w:rPr>
-                              <w:t>dayofmonth</w:t>
-                            </w:r>
-                            <w:proofErr w:type="spellEnd"/>
-                            <w:r>
-                              <w:rPr>
-                                <w:sz w:val="20"/>
-                                <w:szCs w:val="20"/>
-                              </w:rPr>
-                              <w:t xml:space="preserve">, </w:t>
-                            </w:r>
-                            <w:proofErr w:type="spellStart"/>
-                            <w:r>
-                              <w:rPr>
-                                <w:sz w:val="20"/>
-                                <w:szCs w:val="20"/>
-                              </w:rPr>
-                              <w:t>dayofweek</w:t>
-                            </w:r>
-                            <w:proofErr w:type="spellEnd"/>
-                            <w:r>
-                              <w:rPr>
-                                <w:sz w:val="20"/>
-                                <w:szCs w:val="20"/>
-                              </w:rPr>
-                              <w:t xml:space="preserve">, carrier, </w:t>
-                            </w:r>
-                            <w:proofErr w:type="spellStart"/>
-                            <w:r>
-                              <w:rPr>
-                                <w:sz w:val="20"/>
-                                <w:szCs w:val="20"/>
-                              </w:rPr>
-                              <w:t>originairportid</w:t>
-                            </w:r>
-                            <w:proofErr w:type="spellEnd"/>
-                            <w:r>
-                              <w:rPr>
-                                <w:sz w:val="20"/>
-                                <w:szCs w:val="20"/>
-                              </w:rPr>
-                              <w:t xml:space="preserve">, </w:t>
-                            </w:r>
-                            <w:proofErr w:type="spellStart"/>
-                            <w:r>
-                              <w:rPr>
-                                <w:sz w:val="20"/>
-                                <w:szCs w:val="20"/>
-                              </w:rPr>
-                              <w:t>destairportid</w:t>
-                            </w:r>
-                            <w:proofErr w:type="spellEnd"/>
-                            <w:r>
-                              <w:rPr>
-                                <w:sz w:val="20"/>
-                                <w:szCs w:val="20"/>
-                              </w:rPr>
-                              <w:t xml:space="preserve">, </w:t>
-                            </w:r>
-                            <w:proofErr w:type="spellStart"/>
-                            <w:r>
-                              <w:rPr>
-                                <w:sz w:val="20"/>
-                                <w:szCs w:val="20"/>
-                              </w:rPr>
-                              <w:t>crsdeptime</w:t>
-                            </w:r>
-                            <w:proofErr w:type="spellEnd"/>
-                            <w:r>
-                              <w:rPr>
-                                <w:sz w:val="20"/>
-                                <w:szCs w:val="20"/>
-                              </w:rPr>
-                              <w:t xml:space="preserve">, </w:t>
-                            </w:r>
-                            <w:proofErr w:type="spellStart"/>
-                            <w:r>
-                              <w:rPr>
-                                <w:sz w:val="20"/>
-                                <w:szCs w:val="20"/>
-                              </w:rPr>
-                              <w:t>deptimeblk</w:t>
-                            </w:r>
-                            <w:proofErr w:type="spellEnd"/>
-                            <w:r>
-                              <w:rPr>
-                                <w:sz w:val="20"/>
-                                <w:szCs w:val="20"/>
-                              </w:rPr>
-                              <w:t xml:space="preserve">, </w:t>
-                            </w:r>
-                            <w:proofErr w:type="spellStart"/>
-                            <w:r>
-                              <w:rPr>
-                                <w:sz w:val="20"/>
-                                <w:szCs w:val="20"/>
-                              </w:rPr>
-                              <w:t>depdelay</w:t>
-                            </w:r>
-                            <w:proofErr w:type="spellEnd"/>
-                            <w:r>
-                              <w:rPr>
-                                <w:sz w:val="20"/>
-                                <w:szCs w:val="20"/>
-                              </w:rPr>
-                              <w:t xml:space="preserve">, depdel15, </w:t>
-                            </w:r>
-                            <w:proofErr w:type="spellStart"/>
-                            <w:r>
-                              <w:rPr>
-                                <w:sz w:val="20"/>
-                                <w:szCs w:val="20"/>
-                              </w:rPr>
-                              <w:t>crsarrtime</w:t>
-                            </w:r>
-                            <w:proofErr w:type="spellEnd"/>
-                            <w:r>
-                              <w:rPr>
-                                <w:sz w:val="20"/>
-                                <w:szCs w:val="20"/>
-                              </w:rPr>
-                              <w:t xml:space="preserve">, </w:t>
-                            </w:r>
-                            <w:proofErr w:type="spellStart"/>
-                            <w:r>
-                              <w:rPr>
-                                <w:sz w:val="20"/>
-                                <w:szCs w:val="20"/>
-                              </w:rPr>
-                              <w:t>arrtimeblk</w:t>
-                            </w:r>
-                            <w:proofErr w:type="spellEnd"/>
-                            <w:r>
-                              <w:rPr>
-                                <w:sz w:val="20"/>
-                                <w:szCs w:val="20"/>
-                              </w:rPr>
-                              <w:t xml:space="preserve">, </w:t>
-                            </w:r>
-                            <w:proofErr w:type="spellStart"/>
-                            <w:r>
-                              <w:rPr>
-                                <w:sz w:val="20"/>
-                                <w:szCs w:val="20"/>
-                              </w:rPr>
-                              <w:t>arrdelay</w:t>
-                            </w:r>
-                            <w:proofErr w:type="spellEnd"/>
-                            <w:r>
-                              <w:rPr>
-                                <w:sz w:val="20"/>
-                                <w:szCs w:val="20"/>
-                              </w:rPr>
-                              <w:t xml:space="preserve">, arrdel15, cancelled, </w:t>
+                              <w:t xml:space="preserve">", _InputNames="year, quarter, month, dayofmonth, dayofweek, carrier, originairportid, destairportid, crsdeptime, deptimeblk, depdelay, depdel15, crsarrtime, arrtimeblk, arrdelay, arrdel15, cancelled, </w:t>
                             </w:r>
                             <w:r>
                               <w:rPr>
@@ -13430,11 +12963,11 @@
           </mc:Choice>
           <mc:Fallback>
             <w:pict>
-              <v:shapetype id="_x0000_t202" coordsize="21600,21600" o:spt="202" path="m0,0l0,21600,21600,21600,21600,0xe">
+              <v:shapetype w14:anchorId="3B583D54" id="_x0000_t202" coordsize="21600,21600" o:spt="202" path="m,l,21600r21600,l21600,xe">
                 <v:stroke joinstyle="miter"/>
                 <v:path gradientshapeok="t" o:connecttype="rect"/>
               </v:shapetype>
-              <v:shape id="Text Box 2" o:spid="_x0000_s1026" type="#_x0000_t202" style="position:absolute;left:0;text-align:left;margin-left:25.3pt;margin-top:.9pt;width:444.05pt;height:96.85pt;z-index:251632640;visibility:visible;mso-wrap-style:square;mso-width-percent:0;mso-height-percent:0;mso-wrap-distance-left:9pt;mso-wrap-distance-top:0;mso-wrap-distance-right:9pt;mso-wrap-distance-bottom:0;mso-position-horizontal:absolute;mso-position-horizontal-relative:text;mso-position-vertical:absolute;mso-position-vertical-relative:text;mso-width-percent:0;mso-height-percent:0;mso-width-relative:margin;mso-height-relative:margin;v-text-anchor:top" o:gfxdata="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">
+              <v:shape id="Text Box 2" o:spid="_x0000_s1026" type="#_x0000_t202" style="position:absolute;left:0;text-align:left;margin-left:25.3pt;margin-top:.9pt;width:444.05pt;height:96.85pt;z-index:251632640;visibility:visible;mso-wrap-style:square;mso-width-percent:0;mso-height-percent:0;mso-wrap-distance-left:9pt;mso-wrap-distance-top:0;mso-wrap-distance-right:9pt;mso-wrap-distance-bottom:0;mso-position-horizontal:absolute;mso-position-horizontal-relative:text;mso-position-vertical:absolute;mso-position-vertical-relative:text;mso-width-percent:0;mso-height-percent:0;mso-width-relative:margin;mso-height-relative:margin;v-text-anchor:top" o:gfxdata="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">
                 <v:textbox>
                   <w:txbxContent>
                     <w:p>
@@ -13444,37 +12977,12 @@
                           <w:szCs w:val="20"/>
                         </w:rPr>
                       </w:pPr>
-                      <w:proofErr w:type="spellStart"/>
                       <w:r>
                         <w:rPr>
                           <w:sz w:val="20"/>
                           <w:szCs w:val="20"/>
                         </w:rPr>
-                        <w:t>RScript</w:t>
-                      </w:r>
-                      <w:proofErr w:type="spellEnd"/>
-                      <w:r>
-                        <w:rPr>
-                          <w:sz w:val="20"/>
-                          <w:szCs w:val="20"/>
-                        </w:rPr>
-                        <w:t>&lt;StringParam1="Scored Labels", _</w:t>
-                      </w:r>
-                      <w:proofErr w:type="spellStart"/>
-                      <w:r>
-                        <w:rPr>
-                          <w:sz w:val="20"/>
-                          <w:szCs w:val="20"/>
-                        </w:rPr>
-                        <w:t>RScriptFile</w:t>
-                      </w:r>
-                      <w:proofErr w:type="spellEnd"/>
-                      <w:r>
-                        <w:rPr>
-                          <w:sz w:val="20"/>
-                          <w:szCs w:val="20"/>
-                        </w:rPr>
-                        <w:t>="</w:t>
+                        <w:t>RScript&lt;StringParam1="Scored Labels", _RScriptFile="</w:t>
                       </w:r>
                       <w:r>
                         <w:rPr>
@@ -13489,183 +12997,7 @@
                           <w:sz w:val="20"/>
                           <w:szCs w:val="20"/>
                         </w:rPr>
-                        <w:t>", _</w:t>
-                      </w:r>
-                      <w:proofErr w:type="spellStart"/>
-                      <w:r>
-                        <w:rPr>
-                          <w:sz w:val="20"/>
-                          <w:szCs w:val="20"/>
-                        </w:rPr>
-                        <w:t>InputNames</w:t>
-                      </w:r>
-                      <w:proofErr w:type="spellEnd"/>
-                      <w:r>
-                        <w:rPr>
-                          <w:sz w:val="20"/>
-                          <w:szCs w:val="20"/>
-                        </w:rPr>
-                        <w:t xml:space="preserve">="year, quarter, month, </w:t>
-                      </w:r>
-                      <w:proofErr w:type="spellStart"/>
-                      <w:r>
-                        <w:rPr>
-                          <w:sz w:val="20"/>
-                          <w:szCs w:val="20"/>
-                        </w:rPr>
-                        <w:t>dayofmonth</w:t>
-                      </w:r>
-                      <w:proofErr w:type="spellEnd"/>
-                      <w:r>
-                        <w:rPr>
-                          <w:sz w:val="20"/>
-                          <w:szCs w:val="20"/>
-                        </w:rPr>
-                        <w:t xml:space="preserve">, </w:t>
-                      </w:r>
-                      <w:proofErr w:type="spellStart"/>
-                      <w:r>
-                        <w:rPr>
-                          <w:sz w:val="20"/>
-                          <w:szCs w:val="20"/>
-                        </w:rPr>
-                        <w:t>dayofweek</w:t>
-                      </w:r>
-                      <w:proofErr w:type="spellEnd"/>
-                      <w:r>
-                        <w:rPr>
-                          <w:sz w:val="20"/>
-                          <w:szCs w:val="20"/>
-                        </w:rPr>
-                        <w:t xml:space="preserve">, carrier, </w:t>
-                      </w:r>
-                      <w:proofErr w:type="spellStart"/>
-                      <w:r>
-                        <w:rPr>
-                          <w:sz w:val="20"/>
-                          <w:szCs w:val="20"/>
-                        </w:rPr>
-                        <w:t>originairportid</w:t>
-                      </w:r>
-                      <w:proofErr w:type="spellEnd"/>
-                      <w:r>
-                        <w:rPr>
-                          <w:sz w:val="20"/>
-                          <w:szCs w:val="20"/>
-                        </w:rPr>
-                        <w:t xml:space="preserve">, </w:t>
-                      </w:r>
-                      <w:proofErr w:type="spellStart"/>
-                      <w:r>
-                        <w:rPr>
-                          <w:sz w:val="20"/>
-                          <w:szCs w:val="20"/>
-                        </w:rPr>
-                        <w:t>destairportid</w:t>
-                      </w:r>
-                      <w:proofErr w:type="spellEnd"/>
-                      <w:r>
-                        <w:rPr>
-                          <w:sz w:val="20"/>
-                          <w:szCs w:val="20"/>
-                        </w:rPr>
-                        <w:t xml:space="preserve">, </w:t>
-                      </w:r>
-                      <w:proofErr w:type="spellStart"/>
-                      <w:r>
-                        <w:rPr>
-                          <w:sz w:val="20"/>
-                          <w:szCs w:val="20"/>
-                        </w:rPr>
-                        <w:t>crsdeptime</w:t>
-                      </w:r>
-                      <w:proofErr w:type="spellEnd"/>
-                      <w:r>
-                        <w:rPr>
-                          <w:sz w:val="20"/>
-                          <w:szCs w:val="20"/>
-                        </w:rPr>
-                        <w:t xml:space="preserve">, </w:t>
-                      </w:r>
-                      <w:proofErr w:type="spellStart"/>
-                      <w:r>
-                        <w:rPr>
-                          <w:sz w:val="20"/>
-                          <w:szCs w:val="20"/>
-                        </w:rPr>
-                        <w:t>deptimeblk</w:t>
-                      </w:r>
-                      <w:proofErr w:type="spellEnd"/>
-                      <w:r>
-                        <w:rPr>
-                          <w:sz w:val="20"/>
-                          <w:szCs w:val="20"/>
-                        </w:rPr>
-                        <w:t xml:space="preserve">, </w:t>
-                      </w:r>
-                      <w:proofErr w:type="spellStart"/>
-                      <w:r>
-                        <w:rPr>
-                          <w:sz w:val="20"/>
-                          <w:szCs w:val="20"/>
-                        </w:rPr>
-                        <w:t>depdelay</w:t>
-                      </w:r>
-                      <w:proofErr w:type="spellEnd"/>
-                      <w:r>
-                        <w:rPr>
-                          <w:sz w:val="20"/>
-                          <w:szCs w:val="20"/>
-                        </w:rPr>
-                        <w:t xml:space="preserve">, depdel15, </w:t>
-                      </w:r>
-                      <w:proofErr w:type="spellStart"/>
-                      <w:r>
-                        <w:rPr>
-                          <w:sz w:val="20"/>
-                          <w:szCs w:val="20"/>
-                        </w:rPr>
-                        <w:t>crsarrtime</w:t>
-                      </w:r>
-                      <w:proofErr w:type="spellEnd"/>
-                      <w:r>
-                        <w:rPr>
-                          <w:sz w:val="20"/>
-                          <w:szCs w:val="20"/>
-                        </w:rPr>
-                        <w:t xml:space="preserve">, </w:t>
-                      </w:r>
-                      <w:proofErr w:type="spellStart"/>
-                      <w:r>
-                        <w:rPr>
-                          <w:sz w:val="20"/>
-                          <w:szCs w:val="20"/>
-                        </w:rPr>
-                        <w:t>arrtimeblk</w:t>
-                      </w:r>
-                      <w:proofErr w:type="spellEnd"/>
-                      <w:r>
-                        <w:rPr>
-                          <w:sz w:val="20"/>
-                          <w:szCs w:val="20"/>
-                        </w:rPr>
-                        <w:t xml:space="preserve">, </w:t>
-                      </w:r>
-                      <w:proofErr w:type="spellStart"/>
-                      <w:r>
-                        <w:rPr>
-                          <w:sz w:val="20"/>
-                          <w:szCs w:val="20"/>
-                        </w:rPr>
-                        <w:t>arrdelay</w:t>
-                      </w:r>
-                      <w:proofErr w:type="spellEnd"/>
-                      <w:r>
-                        <w:rPr>
-                          <w:sz w:val="20"/>
-                          <w:szCs w:val="20"/>
-                        </w:rPr>
-                        <w:t xml:space="preserve">, arrdel15, cancelled, </w:t>
+                        <w:t xml:space="preserve">", _InputNames="year, quarter, month, dayofmonth, dayofweek, carrier, originairportid, destairportid, crsdeptime, deptimeblk, depdelay, depdel15, crsarrtime, arrtimeblk, arrdelay, arrdel15, cancelled, </w:t>
                       </w:r>
                       <w:r>
                         <w:rPr>
@@ -13847,7 +13179,7 @@
                     <pic:cNvPicPr/>
                   </pic:nvPicPr>
                   <pic:blipFill>
-                    <a:blip r:embed="rId65">
+                    <a:blip r:embed="rId62">
                       <a:extLst>
                         <a:ext uri="{28A0092B-C50C-407E-A947-70E740481C1C}">
                           <a14:useLocalDpi xmlns:a14="http://schemas.microsoft.com/office/drawing/2010/main" val="0"/>
@@ -14126,7 +13458,7 @@
                     <pic:cNvPicPr/>
                   </pic:nvPicPr>
                   <pic:blipFill>
-                    <a:blip r:embed="rId66">
+                    <a:blip r:embed="rId63">
                       <a:extLst>
                         <a:ext uri="{28A0092B-C50C-407E-A947-70E740481C1C}">
                           <a14:useLocalDpi xmlns:a14="http://schemas.microsoft.com/office/drawing/2010/main" val="0"/>
@@ -14189,23 +13521,7 @@
         <w:t>Predicted Flight Status</w:t>
       </w:r>
       <w:r>
-        <w:t xml:space="preserve"> is 1, it means the flight </w:t>
-      </w:r>
-      <w:proofErr w:type="gramStart"/>
-      <w:r>
-        <w:t>is predicted to be delayed</w:t>
-      </w:r>
-      <w:proofErr w:type="gramEnd"/>
-      <w:r>
-        <w:t xml:space="preserve">. When it is 0, it means the flight is predicted to be </w:t>
-      </w:r>
-      <w:proofErr w:type="gramStart"/>
-      <w:r>
-        <w:t>on-time</w:t>
-      </w:r>
-      <w:proofErr w:type="gramEnd"/>
-      <w:r>
-        <w:t xml:space="preserve">.  </w:t>
+        <w:t xml:space="preserve"> is 1, it means the flight is predicted to be delayed. When it is 0, it means the flight is predicted to be on-time.  </w:t>
       </w:r>
     </w:p>
     <w:p>
@@ -14440,53 +13756,19 @@
                                 <w:szCs w:val="20"/>
                               </w:rPr>
                             </w:pPr>
-                            <w:proofErr w:type="spellStart"/>
-                            <w:proofErr w:type="gramStart"/>
                             <w:r>
                               <w:rPr>
                                 <w:sz w:val="20"/>
                                 <w:szCs w:val="20"/>
                               </w:rPr>
-                              <w:t>CaseV</w:t>
-                            </w:r>
-                            <w:proofErr w:type="spellEnd"/>
-                            <w:r>
-                              <w:rPr>
-                                <w:sz w:val="20"/>
-                                <w:szCs w:val="20"/>
-                              </w:rPr>
-                              <w:t>(</w:t>
-                            </w:r>
-                            <w:proofErr w:type="gramEnd"/>
-                            <w:r>
-                              <w:rPr>
-                                <w:sz w:val="20"/>
-                                <w:szCs w:val="20"/>
-                              </w:rPr>
-                              <w:t xml:space="preserve">[Predicted: Scored Label], "0", </w:t>
+                              <w:t xml:space="preserve">CaseV([Predicted: Scored Label], "0", </w:t>
                             </w:r>
                             <w:r>
                               <w:rPr>
                                 <w:sz w:val="20"/>
                                 <w:szCs w:val="20"/>
                               </w:rPr>
-                              <w:t>"&lt;span style='</w:t>
-                            </w:r>
-                            <w:proofErr w:type="spellStart"/>
-                            <w:r>
-                              <w:rPr>
-                                <w:sz w:val="20"/>
-                                <w:szCs w:val="20"/>
-                              </w:rPr>
-                              <w:t>color:green</w:t>
-                            </w:r>
-                            <w:proofErr w:type="spellEnd"/>
-                            <w:r>
-                              <w:rPr>
-                                <w:sz w:val="20"/>
-                                <w:szCs w:val="20"/>
-                              </w:rPr>
-                              <w:t>'&gt;</w:t>
+                              <w:t>"&lt;span style='color:green'&gt;</w:t>
                             </w:r>
                             <w:r>
                               <w:rPr>
@@ -14500,23 +13782,7 @@
                                 <w:sz w:val="20"/>
                                 <w:szCs w:val="20"/>
                               </w:rPr>
-                              <w:t>&lt;/span&gt;", "&lt;span style='</w:t>
-                            </w:r>
-                            <w:proofErr w:type="spellStart"/>
-                            <w:r>
-                              <w:rPr>
-                                <w:sz w:val="20"/>
-                                <w:szCs w:val="20"/>
-                              </w:rPr>
-                              <w:t>color:red</w:t>
-                            </w:r>
-                            <w:proofErr w:type="spellEnd"/>
-                            <w:r>
-                              <w:rPr>
-                                <w:sz w:val="20"/>
-                                <w:szCs w:val="20"/>
-                              </w:rPr>
-                              <w:t>'&gt;</w:t>
+                              <w:t>&lt;/span&gt;", "&lt;span style='color:red'&gt;</w:t>
                             </w:r>
                             <w:r>
                               <w:rPr>
@@ -14560,7 +13826,7 @@
           </mc:Choice>
           <mc:Fallback>
             <w:pict>
-              <v:shape id="_x0000_s1027" type="#_x0000_t202" style="position:absolute;left:0;text-align:left;margin-left:30pt;margin-top:16.05pt;width:430.7pt;height:37.55pt;z-index:251635712;visibility:visible;mso-wrap-style:square;mso-width-percent:0;mso-height-percent:0;mso-wrap-distance-left:9pt;mso-wrap-distance-top:0;mso-wrap-distance-right:9pt;mso-wrap-distance-bottom:0;mso-position-horizontal:absolute;mso-position-horizontal-relative:text;mso-position-vertical:absolute;mso-position-vertical-relative:text;mso-width-percent:0;mso-height-percent:0;mso-width-relative:margin;mso-height-relative:margin;v-text-anchor:top" o:gfxdata="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">
+              <v:shape w14:anchorId="06C0C650" id="_x0000_s1027" type="#_x0000_t202" style="position:absolute;left:0;text-align:left;margin-left:30pt;margin-top:16.05pt;width:430.7pt;height:37.55pt;z-index:251635712;visibility:visible;mso-wrap-style:square;mso-width-percent:0;mso-height-percent:0;mso-wrap-distance-left:9pt;mso-wrap-distance-top:0;mso-wrap-distance-right:9pt;mso-wrap-distance-bottom:0;mso-position-horizontal:absolute;mso-position-horizontal-relative:text;mso-position-vertical:absolute;mso-position-vertical-relative:text;mso-width-percent:0;mso-height-percent:0;mso-width-relative:margin;mso-height-relative:margin;v-text-anchor:top" o:gfxdata="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">
                 <v:textbox>
                   <w:txbxContent>
                     <w:p>
@@ -14570,53 +13836,19 @@
                           <w:szCs w:val="20"/>
                         </w:rPr>
                       </w:pPr>
-                      <w:proofErr w:type="spellStart"/>
-                      <w:proofErr w:type="gramStart"/>
                       <w:r>
                         <w:rPr>
                           <w:sz w:val="20"/>
                           <w:szCs w:val="20"/>
                         </w:rPr>
-                        <w:t>CaseV</w:t>
-                      </w:r>
-                      <w:proofErr w:type="spellEnd"/>
-                      <w:r>
-                        <w:rPr>
-                          <w:sz w:val="20"/>
-                          <w:szCs w:val="20"/>
-                        </w:rPr>
-                        <w:t>(</w:t>
-                      </w:r>
-                      <w:proofErr w:type="gramEnd"/>
-                      <w:r>
-                        <w:rPr>
-                          <w:sz w:val="20"/>
-                          <w:szCs w:val="20"/>
-                        </w:rPr>
-                        <w:t xml:space="preserve">[Predicted: Scored Label], "0", </w:t>
+                        <w:t xml:space="preserve">CaseV([Predicted: Scored Label], "0", </w:t>
                       </w:r>
                       <w:r>
                         <w:rPr>
                           <w:sz w:val="20"/>
                           <w:szCs w:val="20"/>
                         </w:rPr>
-                        <w:t>"&lt;span style='</w:t>
-                      </w:r>
-                      <w:proofErr w:type="spellStart"/>
-                      <w:r>
-                        <w:rPr>
-                          <w:sz w:val="20"/>
-                          <w:szCs w:val="20"/>
-                        </w:rPr>
-                        <w:t>color:green</w:t>
-                      </w:r>
-                      <w:proofErr w:type="spellEnd"/>
-                      <w:r>
-                        <w:rPr>
-                          <w:sz w:val="20"/>
-                          <w:szCs w:val="20"/>
-                        </w:rPr>
-                        <w:t>'&gt;</w:t>
+                        <w:t>"&lt;span style='color:green'&gt;</w:t>
                       </w:r>
                       <w:r>
                         <w:rPr>
@@ -14630,23 +13862,7 @@
                           <w:sz w:val="20"/>
                           <w:szCs w:val="20"/>
                         </w:rPr>
-                        <w:t>&lt;/span&gt;", "&lt;span style='</w:t>
-                      </w:r>
-                      <w:proofErr w:type="spellStart"/>
-                      <w:r>
-                        <w:rPr>
-                          <w:sz w:val="20"/>
-                          <w:szCs w:val="20"/>
-                        </w:rPr>
-                        <w:t>color:red</w:t>
-                      </w:r>
-                      <w:proofErr w:type="spellEnd"/>
-                      <w:r>
-                        <w:rPr>
-                          <w:sz w:val="20"/>
-                          <w:szCs w:val="20"/>
-                        </w:rPr>
-                        <w:t>'&gt;</w:t>
+                        <w:t>&lt;/span&gt;", "&lt;span style='color:red'&gt;</w:t>
                       </w:r>
                       <w:r>
                         <w:rPr>
@@ -14767,7 +13983,7 @@
                     <pic:cNvPicPr/>
                   </pic:nvPicPr>
                   <pic:blipFill>
-                    <a:blip r:embed="rId67">
+                    <a:blip r:embed="rId64">
                       <a:extLst>
                         <a:ext uri="{28A0092B-C50C-407E-A947-70E740481C1C}">
                           <a14:useLocalDpi xmlns:a14="http://schemas.microsoft.com/office/drawing/2010/main" val="0"/>
@@ -15008,7 +14224,7 @@
                     <pic:cNvPicPr/>
                   </pic:nvPicPr>
                   <pic:blipFill>
-                    <a:blip r:embed="rId68">
+                    <a:blip r:embed="rId65">
                       <a:extLst>
                         <a:ext uri="{28A0092B-C50C-407E-A947-70E740481C1C}">
                           <a14:useLocalDpi xmlns:a14="http://schemas.microsoft.com/office/drawing/2010/main" val="0"/>
@@ -15046,15 +14262,7 @@
         <w:t xml:space="preserve">on the filter </w:t>
       </w:r>
       <w:r>
-        <w:t xml:space="preserve">and you will see both </w:t>
-      </w:r>
-      <w:proofErr w:type="gramStart"/>
-      <w:r>
-        <w:t>on-time</w:t>
-      </w:r>
-      <w:proofErr w:type="gramEnd"/>
-      <w:r>
-        <w:t xml:space="preserve"> and delay predictions for flights</w:t>
+        <w:t>and you will see both on-time and delay predictions for flights</w:t>
       </w:r>
       <w:r>
         <w:t xml:space="preserve">. </w:t>
@@ -15114,7 +14322,7 @@
                     <pic:cNvPicPr/>
                   </pic:nvPicPr>
                   <pic:blipFill>
-                    <a:blip r:embed="rId69">
+                    <a:blip r:embed="rId66">
                       <a:extLst>
                         <a:ext uri="{28A0092B-C50C-407E-A947-70E740481C1C}">
                           <a14:useLocalDpi xmlns:a14="http://schemas.microsoft.com/office/drawing/2010/main" val="0"/>
@@ -15157,12 +14365,7 @@
         <w:t xml:space="preserve">Congratulations! </w:t>
       </w:r>
       <w:r>
-        <w:t xml:space="preserve">You’ve </w:t>
-      </w:r>
-      <w:bookmarkStart w:id="34" w:name="_GoBack"/>
-      <w:bookmarkEnd w:id="34"/>
-      <w:r>
-        <w:t>learned how to use Machine Learning in Azure</w:t>
+        <w:t>You’ve learned how to use Machine Learning in Azure</w:t>
       </w:r>
       <w:r>
         <w:t xml:space="preserve"> to make a flight prediction and visualized</w:t>
@@ -15181,11 +14384,11 @@
       </w:r>
     </w:p>
     <w:sectPr>
-      <w:headerReference w:type="even" r:id="rId70"/>
-      <w:headerReference w:type="default" r:id="rId71"/>
-      <w:footerReference w:type="even" r:id="rId72"/>
-      <w:footerReference w:type="default" r:id="rId73"/>
-      <w:footerReference w:type="first" r:id="rId74"/>
+      <w:headerReference w:type="even" r:id="rId67"/>
+      <w:headerReference w:type="default" r:id="rId68"/>
+      <w:footerReference w:type="even" r:id="rId69"/>
+      <w:footerReference w:type="default" r:id="rId70"/>
+      <w:footerReference w:type="first" r:id="rId71"/>
       <w:pgSz w:w="12240" w:h="15840"/>
       <w:pgMar w:top="1440" w:right="1440" w:bottom="1440" w:left="1440" w:header="720" w:footer="720" w:gutter="0"/>
       <w:cols w:space="720"/>
@@ -15197,7 +14400,7 @@
 </file>
 
 <file path=word/endnotes.xml><?xml version="1.0" encoding="utf-8"?>
-<w:endnotes xmlns:wpc="http://schemas.microsoft.com/office/word/2010/wordprocessingCanvas" xmlns:mo="http://schemas.microsoft.com/office/mac/office/2008/main" xmlns:mc="http://schemas.openxmlformats.org/markup-compatibility/2006" xmlns:mv="urn:schemas-microsoft-com:mac:vml" xmlns:o="urn:schemas-microsoft-com:office:office" xmlns:r="http://schemas.openxmlformats.org/officeDocument/2006/relationships" xmlns:m="http://schemas.openxmlformats.org/officeDocument/2006/math" xmlns:v="urn:schemas-microsoft-com:vml" xmlns:wp14="http://schemas.microsoft.com/office/word/2010/wordprocessingDrawing" xmlns:wp="http://schemas.openxmlformats.org/drawingml/2006/wordprocessingDrawing" xmlns:w10="urn:schemas-microsoft-com:office:word" xmlns:w="http://schemas.openxmlformats.org/wordprocessingml/2006/main" xmlns:w14="http://schemas.microsoft.com/office/word/2010/wordml" xmlns:wpg="http://schemas.microsoft.com/office/word/2010/wordprocessingGroup" xmlns:wpi="http://schemas.microsoft.com/office/word/2010/wordprocessingInk" xmlns:wne="http://schemas.microsoft.com/office/word/2006/wordml" xmlns:wps="http://schemas.microsoft.com/office/word/2010/wordprocessingShape" mc:Ignorable="w14 wp14">
+<w:endnotes xmlns:wpc="http://schemas.microsoft.com/office/word/2010/wordprocessingCanvas" xmlns:cx="http://schemas.microsoft.com/office/drawing/2014/chartex" xmlns:cx1="http://schemas.microsoft.com/office/drawing/2015/9/8/chartex" xmlns:cx2="http://schemas.microsoft.com/office/drawing/2015/10/21/chartex" xmlns:cx3="http://schemas.microsoft.com/office/drawing/2016/5/9/chartex" xmlns:cx4="http://schemas.microsoft.com/office/drawing/2016/5/10/chartex" xmlns:cx5="http://schemas.microsoft.com/office/drawing/2016/5/11/chartex" xmlns:mc="http://schemas.openxmlformats.org/markup-compatibility/2006" xmlns:o="urn:schemas-microsoft-com:office:office" xmlns:r="http://schemas.openxmlformats.org/officeDocument/2006/relationships" xmlns:m="http://schemas.openxmlformats.org/officeDocument/2006/math" xmlns:v="urn:schemas-microsoft-com:vml" xmlns:wp14="http://schemas.microsoft.com/office/word/2010/wordprocessingDrawing" xmlns:wp="http://schemas.openxmlformats.org/drawingml/2006/wordprocessingDrawing" xmlns:w10="urn:schemas-microsoft-com:office:word" xmlns:w="http://schemas.openxmlformats.org/wordprocessingml/2006/main" xmlns:w14="http://schemas.microsoft.com/office/word/2010/wordml" xmlns:w15="http://schemas.microsoft.com/office/word/2012/wordml" xmlns:w16se="http://schemas.microsoft.com/office/word/2015/wordml/symex" xmlns:wpg="http://schemas.microsoft.com/office/word/2010/wordprocessingGroup" xmlns:wpi="http://schemas.microsoft.com/office/word/2010/wordprocessingInk" xmlns:wne="http://schemas.microsoft.com/office/word/2006/wordml" xmlns:wps="http://schemas.microsoft.com/office/word/2010/wordprocessingShape" mc:Ignorable="w14 w15 w16se wp14">
   <w:endnote w:type="separator" w:id="-1">
     <w:p>
       <w:r>
@@ -15221,7 +14424,7 @@
 </file>
 
 <file path=word/footer1.xml><?xml version="1.0" encoding="utf-8"?>
-<w:ftr xmlns:wpc="http://schemas.microsoft.com/office/word/2010/wordprocessingCanvas" xmlns:mo="http://schemas.microsoft.com/office/mac/office/2008/main" xmlns:mc="http://schemas.openxmlformats.org/markup-compatibility/2006" xmlns:mv="urn:schemas-microsoft-com:mac:vml" xmlns:o="urn:schemas-microsoft-com:office:office" xmlns:r="http://schemas.openxmlformats.org/officeDocument/2006/relationships" xmlns:m="http://schemas.openxmlformats.org/officeDocument/2006/math" xmlns:v="urn:schemas-microsoft-com:vml" xmlns:wp14="http://schemas.microsoft.com/office/word/2010/wordprocessingDrawing" xmlns:wp="http://schemas.openxmlformats.org/drawingml/2006/wordprocessingDrawing" xmlns:w10="urn:schemas-microsoft-com:office:word" xmlns:w="http://schemas.openxmlformats.org/wordprocessingml/2006/main" xmlns:w14="http://schemas.microsoft.com/office/word/2010/wordml" xmlns:wpg="http://schemas.microsoft.com/office/word/2010/wordprocessingGroup" xmlns:wpi="http://schemas.microsoft.com/office/word/2010/wordprocessingInk" xmlns:wne="http://schemas.microsoft.com/office/word/2006/wordml" xmlns:wps="http://schemas.microsoft.com/office/word/2010/wordprocessingShape" mc:Ignorable="w14 wp14">
+<w:ftr xmlns:wpc="http://schemas.microsoft.com/office/word/2010/wordprocessingCanvas" xmlns:cx="http://schemas.microsoft.com/office/drawing/2014/chartex" xmlns:cx1="http://schemas.microsoft.com/office/drawing/2015/9/8/chartex" xmlns:cx2="http://schemas.microsoft.com/office/drawing/2015/10/21/chartex" xmlns:cx3="http://schemas.microsoft.com/office/drawing/2016/5/9/chartex" xmlns:cx4="http://schemas.microsoft.com/office/drawing/2016/5/10/chartex" xmlns:cx5="http://schemas.microsoft.com/office/drawing/2016/5/11/chartex" xmlns:mc="http://schemas.openxmlformats.org/markup-compatibility/2006" xmlns:o="urn:schemas-microsoft-com:office:office" xmlns:r="http://schemas.openxmlformats.org/officeDocument/2006/relationships" xmlns:m="http://schemas.openxmlformats.org/officeDocument/2006/math" xmlns:v="urn:schemas-microsoft-com:vml" xmlns:wp14="http://schemas.microsoft.com/office/word/2010/wordprocessingDrawing" xmlns:wp="http://schemas.openxmlformats.org/drawingml/2006/wordprocessingDrawing" xmlns:w10="urn:schemas-microsoft-com:office:word" xmlns:w="http://schemas.openxmlformats.org/wordprocessingml/2006/main" xmlns:w14="http://schemas.microsoft.com/office/word/2010/wordml" xmlns:w15="http://schemas.microsoft.com/office/word/2012/wordml" xmlns:w16se="http://schemas.microsoft.com/office/word/2015/wordml/symex" xmlns:wpg="http://schemas.microsoft.com/office/word/2010/wordprocessingGroup" xmlns:wpi="http://schemas.microsoft.com/office/word/2010/wordprocessingInk" xmlns:wne="http://schemas.microsoft.com/office/word/2006/wordml" xmlns:wps="http://schemas.microsoft.com/office/word/2010/wordprocessingShape" mc:Ignorable="w14 w15 w16se wp14">
   <w:p>
     <w:pPr>
       <w:pStyle w:val="Footer"/>
@@ -15347,7 +14550,7 @@
 </file>
 
 <file path=word/footer2.xml><?xml version="1.0" encoding="utf-8"?>
-<w:ftr xmlns:wpc="http://schemas.microsoft.com/office/word/2010/wordprocessingCanvas" xmlns:mo="http://schemas.microsoft.com/office/mac/office/2008/main" xmlns:mc="http://schemas.openxmlformats.org/markup-compatibility/2006" xmlns:mv="urn:schemas-microsoft-com:mac:vml" xmlns:o="urn:schemas-microsoft-com:office:office" xmlns:r="http://schemas.openxmlformats.org/officeDocument/2006/relationships" xmlns:m="http://schemas.openxmlformats.org/officeDocument/2006/math" xmlns:v="urn:schemas-microsoft-com:vml" xmlns:wp14="http://schemas.microsoft.com/office/word/2010/wordprocessingDrawing" xmlns:wp="http://schemas.openxmlformats.org/drawingml/2006/wordprocessingDrawing" xmlns:w10="urn:schemas-microsoft-com:office:word" xmlns:w="http://schemas.openxmlformats.org/wordprocessingml/2006/main" xmlns:w14="http://schemas.microsoft.com/office/word/2010/wordml" xmlns:wpg="http://schemas.microsoft.com/office/word/2010/wordprocessingGroup" xmlns:wpi="http://schemas.microsoft.com/office/word/2010/wordprocessingInk" xmlns:wne="http://schemas.microsoft.com/office/word/2006/wordml" xmlns:wps="http://schemas.microsoft.com/office/word/2010/wordprocessingShape" mc:Ignorable="w14 wp14">
+<w:ftr xmlns:wpc="http://schemas.microsoft.com/office/word/2010/wordprocessingCanvas" xmlns:cx="http://schemas.microsoft.com/office/drawing/2014/chartex" xmlns:cx1="http://schemas.microsoft.com/office/drawing/2015/9/8/chartex" xmlns:cx2="http://schemas.microsoft.com/office/drawing/2015/10/21/chartex" xmlns:cx3="http://schemas.microsoft.com/office/drawing/2016/5/9/chartex" xmlns:cx4="http://schemas.microsoft.com/office/drawing/2016/5/10/chartex" xmlns:cx5="http://schemas.microsoft.com/office/drawing/2016/5/11/chartex" xmlns:mc="http://schemas.openxmlformats.org/markup-compatibility/2006" xmlns:o="urn:schemas-microsoft-com:office:office" xmlns:r="http://schemas.openxmlformats.org/officeDocument/2006/relationships" xmlns:m="http://schemas.openxmlformats.org/officeDocument/2006/math" xmlns:v="urn:schemas-microsoft-com:vml" xmlns:wp14="http://schemas.microsoft.com/office/word/2010/wordprocessingDrawing" xmlns:wp="http://schemas.openxmlformats.org/drawingml/2006/wordprocessingDrawing" xmlns:w10="urn:schemas-microsoft-com:office:word" xmlns:w="http://schemas.openxmlformats.org/wordprocessingml/2006/main" xmlns:w14="http://schemas.microsoft.com/office/word/2010/wordml" xmlns:w15="http://schemas.microsoft.com/office/word/2012/wordml" xmlns:w16se="http://schemas.microsoft.com/office/word/2015/wordml/symex" xmlns:wpg="http://schemas.microsoft.com/office/word/2010/wordprocessingGroup" xmlns:wpi="http://schemas.microsoft.com/office/word/2010/wordprocessingInk" xmlns:wne="http://schemas.microsoft.com/office/word/2006/wordml" xmlns:wps="http://schemas.microsoft.com/office/word/2010/wordprocessingShape" mc:Ignorable="w14 w15 w16se wp14">
   <w:p>
     <w:pPr>
       <w:pStyle w:val="Footer"/>
@@ -15379,7 +14582,7 @@
         <w:rStyle w:val="PageNumber"/>
         <w:noProof/>
       </w:rPr>
-      <w:t>2</w:t>
+      <w:t>20</w:t>
     </w:r>
     <w:r>
       <w:rPr>
@@ -15548,7 +14751,7 @@
 </file>
 
 <file path=word/footer3.xml><?xml version="1.0" encoding="utf-8"?>
-<w:ftr xmlns:wpc="http://schemas.microsoft.com/office/word/2010/wordprocessingCanvas" xmlns:mo="http://schemas.microsoft.com/office/mac/office/2008/main" xmlns:mc="http://schemas.openxmlformats.org/markup-compatibility/2006" xmlns:mv="urn:schemas-microsoft-com:mac:vml" xmlns:o="urn:schemas-microsoft-com:office:office" xmlns:r="http://schemas.openxmlformats.org/officeDocument/2006/relationships" xmlns:m="http://schemas.openxmlformats.org/officeDocument/2006/math" xmlns:v="urn:schemas-microsoft-com:vml" xmlns:wp14="http://schemas.microsoft.com/office/word/2010/wordprocessingDrawing" xmlns:wp="http://schemas.openxmlformats.org/drawingml/2006/wordprocessingDrawing" xmlns:w10="urn:schemas-microsoft-com:office:word" xmlns:w="http://schemas.openxmlformats.org/wordprocessingml/2006/main" xmlns:w14="http://schemas.microsoft.com/office/word/2010/wordml" xmlns:wpg="http://schemas.microsoft.com/office/word/2010/wordprocessingGroup" xmlns:wpi="http://schemas.microsoft.com/office/word/2010/wordprocessingInk" xmlns:wne="http://schemas.microsoft.com/office/word/2006/wordml" xmlns:wps="http://schemas.microsoft.com/office/word/2010/wordprocessingShape" mc:Ignorable="w14 wp14">
+<w:ftr xmlns:wpc="http://schemas.microsoft.com/office/word/2010/wordprocessingCanvas" xmlns:cx="http://schemas.microsoft.com/office/drawing/2014/chartex" xmlns:cx1="http://schemas.microsoft.com/office/drawing/2015/9/8/chartex" xmlns:cx2="http://schemas.microsoft.com/office/drawing/2015/10/21/chartex" xmlns:cx3="http://schemas.microsoft.com/office/drawing/2016/5/9/chartex" xmlns:cx4="http://schemas.microsoft.com/office/drawing/2016/5/10/chartex" xmlns:cx5="http://schemas.microsoft.com/office/drawing/2016/5/11/chartex" xmlns:mc="http://schemas.openxmlformats.org/markup-compatibility/2006" xmlns:o="urn:schemas-microsoft-com:office:office" xmlns:r="http://schemas.openxmlformats.org/officeDocument/2006/relationships" xmlns:m="http://schemas.openxmlformats.org/officeDocument/2006/math" xmlns:v="urn:schemas-microsoft-com:vml" xmlns:wp14="http://schemas.microsoft.com/office/word/2010/wordprocessingDrawing" xmlns:wp="http://schemas.openxmlformats.org/drawingml/2006/wordprocessingDrawing" xmlns:w10="urn:schemas-microsoft-com:office:word" xmlns:w="http://schemas.openxmlformats.org/wordprocessingml/2006/main" xmlns:w14="http://schemas.microsoft.com/office/word/2010/wordml" xmlns:w15="http://schemas.microsoft.com/office/word/2012/wordml" xmlns:w16se="http://schemas.microsoft.com/office/word/2015/wordml/symex" xmlns:wpg="http://schemas.microsoft.com/office/word/2010/wordprocessingGroup" xmlns:wpi="http://schemas.microsoft.com/office/word/2010/wordprocessingInk" xmlns:wne="http://schemas.microsoft.com/office/word/2006/wordml" xmlns:wps="http://schemas.microsoft.com/office/word/2010/wordprocessingShape" mc:Ignorable="w14 w15 w16se wp14">
   <w:p>
     <w:pPr>
       <w:pStyle w:val="Footer"/>
@@ -15633,7 +14836,7 @@
 </file>
 
 <file path=word/footnotes.xml><?xml version="1.0" encoding="utf-8"?>
-<w:footnotes xmlns:wpc="http://schemas.microsoft.com/office/word/2010/wordprocessingCanvas" xmlns:mo="http://schemas.microsoft.com/office/mac/office/2008/main" xmlns:mc="http://schemas.openxmlformats.org/markup-compatibility/2006" xmlns:mv="urn:schemas-microsoft-com:mac:vml" xmlns:o="urn:schemas-microsoft-com:office:office" xmlns:r="http://schemas.openxmlformats.org/officeDocument/2006/relationships" xmlns:m="http://schemas.openxmlformats.org/officeDocument/2006/math" xmlns:v="urn:schemas-microsoft-com:vml" xmlns:wp14="http://schemas.microsoft.com/office/word/2010/wordprocessingDrawing" xmlns:wp="http://schemas.openxmlformats.org/drawingml/2006/wordprocessingDrawing" xmlns:w10="urn:schemas-microsoft-com:office:word" xmlns:w="http://schemas.openxmlformats.org/wordprocessingml/2006/main" xmlns:w14="http://schemas.microsoft.com/office/word/2010/wordml" xmlns:wpg="http://schemas.microsoft.com/office/word/2010/wordprocessingGroup" xmlns:wpi="http://schemas.microsoft.com/office/word/2010/wordprocessingInk" xmlns:wne="http://schemas.microsoft.com/office/word/2006/wordml" xmlns:wps="http://schemas.microsoft.com/office/word/2010/wordprocessingShape" mc:Ignorable="w14 wp14">
+<w:footnotes xmlns:wpc="http://schemas.microsoft.com/office/word/2010/wordprocessingCanvas" xmlns:cx="http://schemas.microsoft.com/office/drawing/2014/chartex" xmlns:cx1="http://schemas.microsoft.com/office/drawing/2015/9/8/chartex" xmlns:cx2="http://schemas.microsoft.com/office/drawing/2015/10/21/chartex" xmlns:cx3="http://schemas.microsoft.com/office/drawing/2016/5/9/chartex" xmlns:cx4="http://schemas.microsoft.com/office/drawing/2016/5/10/chartex" xmlns:cx5="http://schemas.microsoft.com/office/drawing/2016/5/11/chartex" xmlns:mc="http://schemas.openxmlformats.org/markup-compatibility/2006" xmlns:o="urn:schemas-microsoft-com:office:office" xmlns:r="http://schemas.openxmlformats.org/officeDocument/2006/relationships" xmlns:m="http://schemas.openxmlformats.org/officeDocument/2006/math" xmlns:v="urn:schemas-microsoft-com:vml" xmlns:wp14="http://schemas.microsoft.com/office/word/2010/wordprocessingDrawing" xmlns:wp="http://schemas.openxmlformats.org/drawingml/2006/wordprocessingDrawing" xmlns:w10="urn:schemas-microsoft-com:office:word" xmlns:w="http://schemas.openxmlformats.org/wordprocessingml/2006/main" xmlns:w14="http://schemas.microsoft.com/office/word/2010/wordml" xmlns:w15="http://schemas.microsoft.com/office/word/2012/wordml" xmlns:w16se="http://schemas.microsoft.com/office/word/2015/wordml/symex" xmlns:wpg="http://schemas.microsoft.com/office/word/2010/wordprocessingGroup" xmlns:wpi="http://schemas.microsoft.com/office/word/2010/wordprocessingInk" xmlns:wne="http://schemas.microsoft.com/office/word/2006/wordml" xmlns:wps="http://schemas.microsoft.com/office/word/2010/wordprocessingShape" mc:Ignorable="w14 w15 w16se wp14">
   <w:footnote w:type="separator" w:id="-1">
     <w:p>
       <w:r>
@@ -15657,7 +14860,7 @@
 </file>
 
 <file path=word/header1.xml><?xml version="1.0" encoding="utf-8"?>
-<w:hdr xmlns:wpc="http://schemas.microsoft.com/office/word/2010/wordprocessingCanvas" xmlns:mo="http://schemas.microsoft.com/office/mac/office/2008/main" xmlns:mc="http://schemas.openxmlformats.org/markup-compatibility/2006" xmlns:mv="urn:schemas-microsoft-com:mac:vml" xmlns:o="urn:schemas-microsoft-com:office:office" xmlns:r="http://schemas.openxmlformats.org/officeDocument/2006/relationships" xmlns:m="http://schemas.openxmlformats.org/officeDocument/2006/math" xmlns:v="urn:schemas-microsoft-com:vml" xmlns:wp14="http://schemas.microsoft.com/office/word/2010/wordprocessingDrawing" xmlns:wp="http://schemas.openxmlformats.org/drawingml/2006/wordprocessingDrawing" xmlns:w10="urn:schemas-microsoft-com:office:word" xmlns:w="http://schemas.openxmlformats.org/wordprocessingml/2006/main" xmlns:w14="http://schemas.microsoft.com/office/word/2010/wordml" xmlns:wpg="http://schemas.microsoft.com/office/word/2010/wordprocessingGroup" xmlns:wpi="http://schemas.microsoft.com/office/word/2010/wordprocessingInk" xmlns:wne="http://schemas.microsoft.com/office/word/2006/wordml" xmlns:wps="http://schemas.microsoft.com/office/word/2010/wordprocessingShape" mc:Ignorable="w14 wp14">
+<w:hdr xmlns:wpc="http://schemas.microsoft.com/office/word/2010/wordprocessingCanvas" xmlns:cx="http://schemas.microsoft.com/office/drawing/2014/chartex" xmlns:cx1="http://schemas.microsoft.com/office/drawing/2015/9/8/chartex" xmlns:cx2="http://schemas.microsoft.com/office/drawing/2015/10/21/chartex" xmlns:cx3="http://schemas.microsoft.com/office/drawing/2016/5/9/chartex" xmlns:cx4="http://schemas.microsoft.com/office/drawing/2016/5/10/chartex" xmlns:cx5="http://schemas.microsoft.com/office/drawing/2016/5/11/chartex" xmlns:mc="http://schemas.openxmlformats.org/markup-compatibility/2006" xmlns:o="urn:schemas-microsoft-com:office:office" xmlns:r="http://schemas.openxmlformats.org/officeDocument/2006/relationships" xmlns:m="http://schemas.openxmlformats.org/officeDocument/2006/math" xmlns:v="urn:schemas-microsoft-com:vml" xmlns:wp14="http://schemas.microsoft.com/office/word/2010/wordprocessingDrawing" xmlns:wp="http://schemas.openxmlformats.org/drawingml/2006/wordprocessingDrawing" xmlns:w10="urn:schemas-microsoft-com:office:word" xmlns:w="http://schemas.openxmlformats.org/wordprocessingml/2006/main" xmlns:w14="http://schemas.microsoft.com/office/word/2010/wordml" xmlns:w15="http://schemas.microsoft.com/office/word/2012/wordml" xmlns:w16se="http://schemas.microsoft.com/office/word/2015/wordml/symex" xmlns:wpg="http://schemas.microsoft.com/office/word/2010/wordprocessingGroup" xmlns:wpi="http://schemas.microsoft.com/office/word/2010/wordprocessingInk" xmlns:wne="http://schemas.microsoft.com/office/word/2006/wordml" xmlns:wps="http://schemas.microsoft.com/office/word/2010/wordprocessingShape" mc:Ignorable="w14 w15 w16se wp14">
   <w:p>
     <w:pPr>
       <w:pStyle w:val="Header"/>
@@ -15684,7 +14887,7 @@
 </file>
 
 <file path=word/header2.xml><?xml version="1.0" encoding="utf-8"?>
-<w:hdr xmlns:wpc="http://schemas.microsoft.com/office/word/2010/wordprocessingCanvas" xmlns:mo="http://schemas.microsoft.com/office/mac/office/2008/main" xmlns:mc="http://schemas.openxmlformats.org/markup-compatibility/2006" xmlns:mv="urn:schemas-microsoft-com:mac:vml" xmlns:o="urn:schemas-microsoft-com:office:office" xmlns:r="http://schemas.openxmlformats.org/officeDocument/2006/relationships" xmlns:m="http://schemas.openxmlformats.org/officeDocument/2006/math" xmlns:v="urn:schemas-microsoft-com:vml" xmlns:wp14="http://schemas.microsoft.com/office/word/2010/wordprocessingDrawing" xmlns:wp="http://schemas.openxmlformats.org/drawingml/2006/wordprocessingDrawing" xmlns:w10="urn:schemas-microsoft-com:office:word" xmlns:w="http://schemas.openxmlformats.org/wordprocessingml/2006/main" xmlns:w14="http://schemas.microsoft.com/office/word/2010/wordml" xmlns:wpg="http://schemas.microsoft.com/office/word/2010/wordprocessingGroup" xmlns:wpi="http://schemas.microsoft.com/office/word/2010/wordprocessingInk" xmlns:wne="http://schemas.microsoft.com/office/word/2006/wordml" xmlns:wps="http://schemas.microsoft.com/office/word/2010/wordprocessingShape" mc:Ignorable="w14 wp14">
+<w:hdr xmlns:wpc="http://schemas.microsoft.com/office/word/2010/wordprocessingCanvas" xmlns:cx="http://schemas.microsoft.com/office/drawing/2014/chartex" xmlns:cx1="http://schemas.microsoft.com/office/drawing/2015/9/8/chartex" xmlns:cx2="http://schemas.microsoft.com/office/drawing/2015/10/21/chartex" xmlns:cx3="http://schemas.microsoft.com/office/drawing/2016/5/9/chartex" xmlns:cx4="http://schemas.microsoft.com/office/drawing/2016/5/10/chartex" xmlns:cx5="http://schemas.microsoft.com/office/drawing/2016/5/11/chartex" xmlns:mc="http://schemas.openxmlformats.org/markup-compatibility/2006" xmlns:o="urn:schemas-microsoft-com:office:office" xmlns:r="http://schemas.openxmlformats.org/officeDocument/2006/relationships" xmlns:m="http://schemas.openxmlformats.org/officeDocument/2006/math" xmlns:v="urn:schemas-microsoft-com:vml" xmlns:wp14="http://schemas.microsoft.com/office/word/2010/wordprocessingDrawing" xmlns:wp="http://schemas.openxmlformats.org/drawingml/2006/wordprocessingDrawing" xmlns:w10="urn:schemas-microsoft-com:office:word" xmlns:w="http://schemas.openxmlformats.org/wordprocessingml/2006/main" xmlns:w14="http://schemas.microsoft.com/office/word/2010/wordml" xmlns:w15="http://schemas.microsoft.com/office/word/2012/wordml" xmlns:w16se="http://schemas.microsoft.com/office/word/2015/wordml/symex" xmlns:wpg="http://schemas.microsoft.com/office/word/2010/wordprocessingGroup" xmlns:wpi="http://schemas.microsoft.com/office/word/2010/wordprocessingInk" xmlns:wne="http://schemas.microsoft.com/office/word/2006/wordml" xmlns:wps="http://schemas.microsoft.com/office/word/2010/wordprocessingShape" mc:Ignorable="w14 w15 w16se wp14">
   <w:p>
     <w:pPr>
       <w:pStyle w:val="Header"/>
@@ -15724,8 +14927,8 @@
 </file>
 
 <file path=word/numbering.xml><?xml version="1.0" encoding="utf-8"?>
-<w:numbering xmlns:wpc="http://schemas.microsoft.com/office/word/2010/wordprocessingCanvas" xmlns:mo="http://schemas.microsoft.com/office/mac/office/2008/main" xmlns:mc="http://schemas.openxmlformats.org/markup-compatibility/2006" xmlns:mv="urn:schemas-microsoft-com:mac:vml" xmlns:o="urn:schemas-microsoft-com:office:office" xmlns:r="http://schemas.openxmlformats.org/officeDocument/2006/relationships" xmlns:m="http://schemas.openxmlformats.org/officeDocument/2006/math" xmlns:v="urn:schemas-microsoft-com:vml" xmlns:wp14="http://schemas.microsoft.com/office/word/2010/wordprocessingDrawing" xmlns:wp="http://schemas.openxmlformats.org/drawingml/2006/wordprocessingDrawing" xmlns:w10="urn:schemas-microsoft-com:office:word" xmlns:w="http://schemas.openxmlformats.org/wordprocessingml/2006/main" xmlns:w14="http://schemas.microsoft.com/office/word/2010/wordml" xmlns:wpg="http://schemas.microsoft.com/office/word/2010/wordprocessingGroup" xmlns:wpi="http://schemas.microsoft.com/office/word/2010/wordprocessingInk" xmlns:wne="http://schemas.microsoft.com/office/word/2006/wordml" xmlns:wps="http://schemas.microsoft.com/office/word/2010/wordprocessingShape" mc:Ignorable="w14 wp14">
-  <w:abstractNum w:abstractNumId="0">
+<w:numbering xmlns:wpc="http://schemas.microsoft.com/office/word/2010/wordprocessingCanvas" xmlns:cx="http://schemas.microsoft.com/office/drawing/2014/chartex" xmlns:cx1="http://schemas.microsoft.com/office/drawing/2015/9/8/chartex" xmlns:cx2="http://schemas.microsoft.com/office/drawing/2015/10/21/chartex" xmlns:cx3="http://schemas.microsoft.com/office/drawing/2016/5/9/chartex" xmlns:cx4="http://schemas.microsoft.com/office/drawing/2016/5/10/chartex" xmlns:cx5="http://schemas.microsoft.com/office/drawing/2016/5/11/chartex" xmlns:mc="http://schemas.openxmlformats.org/markup-compatibility/2006" xmlns:o="urn:schemas-microsoft-com:office:office" xmlns:r="http://schemas.openxmlformats.org/officeDocument/2006/relationships" xmlns:m="http://schemas.openxmlformats.org/officeDocument/2006/math" xmlns:v="urn:schemas-microsoft-com:vml" xmlns:wp14="http://schemas.microsoft.com/office/word/2010/wordprocessingDrawing" xmlns:wp="http://schemas.openxmlformats.org/drawingml/2006/wordprocessingDrawing" xmlns:w10="urn:schemas-microsoft-com:office:word" xmlns:w="http://schemas.openxmlformats.org/wordprocessingml/2006/main" xmlns:w14="http://schemas.microsoft.com/office/word/2010/wordml" xmlns:w15="http://schemas.microsoft.com/office/word/2012/wordml" xmlns:w16se="http://schemas.microsoft.com/office/word/2015/wordml/symex" xmlns:wpg="http://schemas.microsoft.com/office/word/2010/wordprocessingGroup" xmlns:wpi="http://schemas.microsoft.com/office/word/2010/wordprocessingInk" xmlns:wne="http://schemas.microsoft.com/office/word/2006/wordml" xmlns:wps="http://schemas.microsoft.com/office/word/2010/wordprocessingShape" mc:Ignorable="w14 w15 w16se wp14">
+  <w:abstractNum w:abstractNumId="0" w15:restartNumberingAfterBreak="0">
     <w:nsid w:val="0FCC350E"/>
     <w:multiLevelType w:val="hybridMultilevel"/>
     <w:tmpl w:val="362823B6"/>
@@ -15811,7 +15014,7 @@
       </w:pPr>
     </w:lvl>
   </w:abstractNum>
-  <w:abstractNum w:abstractNumId="1">
+  <w:abstractNum w:abstractNumId="1" w15:restartNumberingAfterBreak="0">
     <w:nsid w:val="13B534B1"/>
     <w:multiLevelType w:val="hybridMultilevel"/>
     <w:tmpl w:val="61624730"/>
@@ -15924,7 +15127,7 @@
       </w:rPr>
     </w:lvl>
   </w:abstractNum>
-  <w:abstractNum w:abstractNumId="2">
+  <w:abstractNum w:abstractNumId="2" w15:restartNumberingAfterBreak="0">
     <w:nsid w:val="13F673BB"/>
     <w:multiLevelType w:val="hybridMultilevel"/>
     <w:tmpl w:val="41C22944"/>
@@ -16013,7 +15216,7 @@
       </w:pPr>
     </w:lvl>
   </w:abstractNum>
-  <w:abstractNum w:abstractNumId="3">
+  <w:abstractNum w:abstractNumId="3" w15:restartNumberingAfterBreak="0">
     <w:nsid w:val="14786B38"/>
     <w:multiLevelType w:val="hybridMultilevel"/>
     <w:tmpl w:val="40B01C56"/>
@@ -16106,7 +15309,7 @@
       </w:pPr>
     </w:lvl>
   </w:abstractNum>
-  <w:abstractNum w:abstractNumId="4">
+  <w:abstractNum w:abstractNumId="4" w15:restartNumberingAfterBreak="0">
     <w:nsid w:val="270B09CC"/>
     <w:multiLevelType w:val="hybridMultilevel"/>
     <w:tmpl w:val="F8E4D67E"/>
@@ -16192,7 +15395,7 @@
       </w:pPr>
     </w:lvl>
   </w:abstractNum>
-  <w:abstractNum w:abstractNumId="5">
+  <w:abstractNum w:abstractNumId="5" w15:restartNumberingAfterBreak="0">
     <w:nsid w:val="316B0E68"/>
     <w:multiLevelType w:val="hybridMultilevel"/>
     <w:tmpl w:val="40B01C56"/>
@@ -16285,7 +15488,7 @@
       </w:pPr>
     </w:lvl>
   </w:abstractNum>
-  <w:abstractNum w:abstractNumId="6">
+  <w:abstractNum w:abstractNumId="6" w15:restartNumberingAfterBreak="0">
     <w:nsid w:val="4ED054C8"/>
     <w:multiLevelType w:val="multilevel"/>
     <w:tmpl w:val="1D06C0EE"/>
@@ -16406,7 +15609,7 @@
       </w:rPr>
     </w:lvl>
   </w:abstractNum>
-  <w:abstractNum w:abstractNumId="7">
+  <w:abstractNum w:abstractNumId="7" w15:restartNumberingAfterBreak="0">
     <w:nsid w:val="519A598C"/>
     <w:multiLevelType w:val="hybridMultilevel"/>
     <w:tmpl w:val="FFAE464A"/>
@@ -16498,7 +15701,7 @@
       </w:pPr>
     </w:lvl>
   </w:abstractNum>
-  <w:abstractNum w:abstractNumId="8">
+  <w:abstractNum w:abstractNumId="8" w15:restartNumberingAfterBreak="0">
     <w:nsid w:val="63950AF2"/>
     <w:multiLevelType w:val="hybridMultilevel"/>
     <w:tmpl w:val="40B01C56"/>
@@ -16591,7 +15794,7 @@
       </w:pPr>
     </w:lvl>
   </w:abstractNum>
-  <w:abstractNum w:abstractNumId="9">
+  <w:abstractNum w:abstractNumId="9" w15:restartNumberingAfterBreak="0">
     <w:nsid w:val="72F33505"/>
     <w:multiLevelType w:val="hybridMultilevel"/>
     <w:tmpl w:val="7104006A"/>
@@ -16677,7 +15880,7 @@
       </w:pPr>
     </w:lvl>
   </w:abstractNum>
-  <w:abstractNum w:abstractNumId="10">
+  <w:abstractNum w:abstractNumId="10" w15:restartNumberingAfterBreak="0">
     <w:nsid w:val="75575636"/>
     <w:multiLevelType w:val="hybridMultilevel"/>
     <w:tmpl w:val="7F0A45EC"/>
@@ -16766,7 +15969,7 @@
       </w:pPr>
     </w:lvl>
   </w:abstractNum>
-  <w:abstractNum w:abstractNumId="11">
+  <w:abstractNum w:abstractNumId="11" w15:restartNumberingAfterBreak="0">
     <w:nsid w:val="7940658F"/>
     <w:multiLevelType w:val="hybridMultilevel"/>
     <w:tmpl w:val="ED7E7B0A"/>
@@ -17070,7 +16273,7 @@
 </file>
 
 <file path=word/styles.xml><?xml version="1.0" encoding="utf-8"?>
-<w:styles xmlns:mc="http://schemas.openxmlformats.org/markup-compatibility/2006" xmlns:r="http://schemas.openxmlformats.org/officeDocument/2006/relationships" xmlns:w="http://schemas.openxmlformats.org/wordprocessingml/2006/main" xmlns:w14="http://schemas.microsoft.com/office/word/2010/wordml" mc:Ignorable="w14">
+<w:styles xmlns:mc="http://schemas.openxmlformats.org/markup-compatibility/2006" xmlns:r="http://schemas.openxmlformats.org/officeDocument/2006/relationships" xmlns:w="http://schemas.openxmlformats.org/wordprocessingml/2006/main" xmlns:w14="http://schemas.microsoft.com/office/word/2010/wordml" xmlns:w15="http://schemas.microsoft.com/office/word/2012/wordml" xmlns:w16se="http://schemas.microsoft.com/office/word/2015/wordml/symex" mc:Ignorable="w14 w15 w16se">
   <w:docDefaults>
     <w:rPrDefault>
       <w:rPr>
@@ -17082,881 +16285,375 @@
     </w:rPrDefault>
     <w:pPrDefault/>
   </w:docDefaults>
-  <w:latentStyles w:defLockedState="0" w:defUIPriority="99" w:defSemiHidden="1" w:defUnhideWhenUsed="1" w:defQFormat="0" w:count="276">
-    <w:lsdException w:name="Normal" w:semiHidden="0" w:uiPriority="0" w:unhideWhenUsed="0" w:qFormat="1"/>
-    <w:lsdException w:name="heading 1" w:semiHidden="0" w:uiPriority="9" w:unhideWhenUsed="0" w:qFormat="1"/>
-    <w:lsdException w:name="heading 2" w:uiPriority="9"/>
-    <w:lsdException w:name="heading 3" w:uiPriority="9" w:qFormat="1"/>
-    <w:lsdException w:name="heading 4" w:uiPriority="9" w:qFormat="1"/>
-    <w:lsdException w:name="heading 5" w:uiPriority="9" w:qFormat="1"/>
-    <w:lsdException w:name="heading 6" w:uiPriority="9" w:qFormat="1"/>
-    <w:lsdException w:name="heading 7" w:uiPriority="9" w:qFormat="1"/>
-    <w:lsdException w:name="heading 8" w:uiPriority="9" w:qFormat="1"/>
-    <w:lsdException w:name="heading 9" w:uiPriority="9" w:qFormat="1"/>
-    <w:lsdException w:name="toc 1" w:uiPriority="39"/>
-    <w:lsdException w:name="toc 2" w:uiPriority="39"/>
-    <w:lsdException w:name="toc 3" w:uiPriority="39"/>
-    <w:lsdException w:name="toc 4" w:uiPriority="39"/>
-    <w:lsdException w:name="toc 5" w:uiPriority="39"/>
-    <w:lsdException w:name="toc 6" w:uiPriority="39"/>
-    <w:lsdException w:name="toc 7" w:uiPriority="39"/>
-    <w:lsdException w:name="toc 8" w:uiPriority="39"/>
-    <w:lsdException w:name="toc 9" w:uiPriority="39"/>
-    <w:lsdException w:name="caption" w:uiPriority="35" w:qFormat="1"/>
-    <w:lsdException w:name="Title" w:semiHidden="0" w:uiPriority="10" w:unhideWhenUsed="0"/>
-    <w:lsdException w:name="Default Paragraph Font" w:uiPriority="1"/>
-    <w:lsdException w:name="Body Text" w:uiPriority="0" w:qFormat="1"/>
-    <w:lsdException w:name="Subtitle" w:semiHidden="0" w:uiPriority="11" w:unhideWhenUsed="0"/>
-    <w:lsdException w:name="Strong" w:semiHidden="0" w:uiPriority="22" w:unhideWhenUsed="0"/>
-    <w:lsdException w:name="Emphasis" w:semiHidden="0" w:uiPriority="20" w:unhideWhenUsed="0"/>
-    <w:lsdException w:name="Table Grid" w:semiHidden="0" w:uiPriority="59" w:unhideWhenUsed="0"/>
-    <w:lsdException w:name="Note Level 1" w:semiHidden="0" w:unhideWhenUsed="0"/>
-    <w:lsdException w:name="Note Level 2" w:semiHidden="0" w:unhideWhenUsed="0"/>
-    <w:lsdException w:name="Note Level 3" w:semiHidden="0" w:unhideWhenUsed="0"/>
-    <w:lsdException w:name="Note Level 4" w:semiHidden="0" w:unhideWhenUsed="0"/>
-    <w:lsdException w:name="Note Level 5" w:semiHidden="0" w:unhideWhenUsed="0"/>
-    <w:lsdException w:name="Note Level 6" w:semiHidden="0" w:unhideWhenUsed="0"/>
-    <w:lsdException w:name="Note Level 7" w:semiHidden="0" w:unhideWhenUsed="0"/>
-    <w:lsdException w:name="Note Level 8" w:semiHidden="0" w:unhideWhenUsed="0"/>
-    <w:lsdException w:name="Note Level 9" w:semiHidden="0" w:unhideWhenUsed="0"/>
-    <w:lsdException w:name="Placeholder Text" w:unhideWhenUsed="0"/>
-    <w:lsdException w:name="No Spacing" w:semiHidden="0" w:uiPriority="1" w:unhideWhenUsed="0" w:qFormat="1"/>
-    <w:lsdException w:name="Light Shading" w:semiHidden="0" w:uiPriority="60" w:unhideWhenUsed="0"/>
-    <w:lsdException w:name="Light List" w:semiHidden="0" w:uiPriority="61" w:unhideWhenUsed="0"/>
-    <w:lsdException w:name="Light Grid" w:semiHidden="0" w:uiPriority="62" w:unhideWhenUsed="0"/>
-    <w:lsdException w:name="Medium Shading 1" w:semiHidden="0" w:uiPriority="63" w:unhideWhenUsed="0"/>
-    <w:lsdException w:name="Medium Shading 2" w:semiHidden="0" w:uiPriority="64" w:unhideWhenUsed="0"/>
-    <w:lsdException w:name="Medium List 1" w:semiHidden="0" w:uiPriority="65" w:unhideWhenUsed="0"/>
-    <w:lsdException w:name="Medium List 2" w:semiHidden="0" w:uiPriority="66" w:unhideWhenUsed="0"/>
-    <w:lsdException w:name="Medium Grid 1" w:semiHidden="0" w:uiPriority="67" w:unhideWhenUsed="0"/>
-    <w:lsdException w:name="Medium Grid 2" w:semiHidden="0" w:uiPriority="68" w:unhideWhenUsed="0"/>
-    <w:lsdException w:name="Medium Grid 3" w:semiHidden="0" w:uiPriority="69" w:unhideWhenUsed="0"/>
-    <w:lsdException w:name="Dark List" w:semiHidden="0" w:uiPriority="70" w:unhideWhenUsed="0"/>
-    <w:lsdException w:name="Colorful Shading" w:semiHidden="0" w:uiPriority="71" w:unhideWhenUsed="0"/>
-    <w:lsdException w:name="Colorful List" w:semiHidden="0" w:uiPriority="72" w:unhideWhenUsed="0"/>
-    <w:lsdException w:name="Colorful Grid" w:semiHidden="0" w:uiPriority="73" w:unhideWhenUsed="0"/>
-    <w:lsdException w:name="Light Shading Accent 1" w:semiHidden="0" w:uiPriority="60" w:unhideWhenUsed="0"/>
-    <w:lsdException w:name="Light List Accent 1" w:semiHidden="0" w:uiPriority="61" w:unhideWhenUsed="0"/>
-    <w:lsdException w:name="Light Grid Accent 1" w:semiHidden="0" w:uiPriority="62" w:unhideWhenUsed="0"/>
-    <w:lsdException w:name="Medium Shading 1 Accent 1" w:semiHidden="0" w:uiPriority="63" w:unhideWhenUsed="0"/>
-    <w:lsdException w:name="Medium Shading 2 Accent 1" w:semiHidden="0" w:uiPriority="64" w:unhideWhenUsed="0"/>
-    <w:lsdException w:name="Medium List 1 Accent 1" w:semiHidden="0" w:uiPriority="65" w:unhideWhenUsed="0"/>
-    <w:lsdException w:name="Revision" w:unhideWhenUsed="0"/>
-    <w:lsdException w:name="List Paragraph" w:semiHidden="0" w:uiPriority="34" w:unhideWhenUsed="0" w:qFormat="1"/>
-    <w:lsdException w:name="Quote" w:semiHidden="0" w:uiPriority="29" w:unhideWhenUsed="0"/>
-    <w:lsdException w:name="Intense Quote" w:semiHidden="0" w:uiPriority="30" w:unhideWhenUsed="0"/>
-    <w:lsdException w:name="Medium List 2 Accent 1" w:semiHidden="0" w:uiPriority="66" w:unhideWhenUsed="0"/>
-    <w:lsdException w:name="Medium Grid 1 Accent 1" w:semiHidden="0" w:uiPriority="67" w:unhideWhenUsed="0"/>
-    <w:lsdException w:name="Medium Grid 2 Accent 1" w:semiHidden="0" w:uiPriority="68" w:unhideWhenUsed="0"/>
-    <w:lsdException w:name="Medium Grid 3 Accent 1" w:semiHidden="0" w:uiPriority="69" w:unhideWhenUsed="0"/>
-    <w:lsdException w:name="Dark List Accent 1" w:semiHidden="0" w:uiPriority="70" w:unhideWhenUsed="0"/>
-    <w:lsdException w:name="Colorful Shading Accent 1" w:semiHidden="0" w:uiPriority="71" w:unhideWhenUsed="0"/>
-    <w:lsdException w:name="Colorful List Accent 1" w:semiHidden="0" w:uiPriority="72" w:unhideWhenUsed="0"/>
-    <w:lsdException w:name="Colorful Grid Accent 1" w:semiHidden="0" w:uiPriority="73" w:unhideWhenUsed="0"/>
-    <w:lsdException w:name="Light Shading Accent 2" w:semiHidden="0" w:uiPriority="60" w:unhideWhenUsed="0"/>
-    <w:lsdException w:name="Light List Accent 2" w:semiHidden="0" w:uiPriority="61" w:unhideWhenUsed="0"/>
-    <w:lsdException w:name="Light Grid Accent 2" w:semiHidden="0" w:uiPriority="62" w:unhideWhenUsed="0"/>
-    <w:lsdException w:name="Medium Shading 1 Accent 2" w:semiHidden="0" w:uiPriority="63" w:unhideWhenUsed="0"/>
-    <w:lsdException w:name="Medium Shading 2 Accent 2" w:semiHidden="0" w:uiPriority="64" w:unhideWhenUsed="0"/>
-    <w:lsdException w:name="Medium List 1 Accent 2" w:semiHidden="0" w:uiPriority="65" w:unhideWhenUsed="0"/>
-    <w:lsdException w:name="Medium List 2 Accent 2" w:semiHidden="0" w:uiPriority="66" w:unhideWhenUsed="0"/>
-    <w:lsdException w:name="Medium Grid 1 Accent 2" w:semiHidden="0" w:uiPriority="67" w:unhideWhenUsed="0"/>
-    <w:lsdException w:name="Medium Grid 2 Accent 2" w:semiHidden="0" w:uiPriority="68" w:unhideWhenUsed="0"/>
-    <w:lsdException w:name="Medium Grid 3 Accent 2" w:semiHidden="0" w:uiPriority="69" w:unhideWhenUsed="0"/>
-    <w:lsdException w:name="Dark List Accent 2" w:semiHidden="0" w:uiPriority="70" w:unhideWhenUsed="0"/>
-    <w:lsdException w:name="Colorful Shading Accent 2" w:semiHidden="0" w:uiPriority="71" w:unhideWhenUsed="0"/>
-    <w:lsdException w:name="Colorful List Accent 2" w:semiHidden="0" w:uiPriority="72" w:unhideWhenUsed="0"/>
-    <w:lsdException w:name="Colorful Grid Accent 2" w:semiHidden="0" w:uiPriority="73" w:unhideWhenUsed="0"/>
-    <w:lsdException w:name="Light Shading Accent 3" w:semiHidden="0" w:uiPriority="60" w:unhideWhenUsed="0"/>
-    <w:lsdException w:name="Light List Accent 3" w:semiHidden="0" w:uiPriority="61" w:unhideWhenUsed="0"/>
-    <w:lsdException w:name="Light Grid Accent 3" w:semiHidden="0" w:uiPriority="62" w:unhideWhenUsed="0"/>
-    <w:lsdException w:name="Medium Shading 1 Accent 3" w:semiHidden="0" w:uiPriority="63" w:unhideWhenUsed="0"/>
-    <w:lsdException w:name="Medium Shading 2 Accent 3" w:semiHidden="0" w:uiPriority="64" w:unhideWhenUsed="0"/>
-    <w:lsdException w:name="Medium List 1 Accent 3" w:semiHidden="0" w:uiPriority="65" w:unhideWhenUsed="0"/>
-    <w:lsdException w:name="Medium List 2 Accent 3" w:semiHidden="0" w:uiPriority="66" w:unhideWhenUsed="0"/>
-    <w:lsdException w:name="Medium Grid 1 Accent 3" w:semiHidden="0" w:uiPriority="67" w:unhideWhenUsed="0"/>
-    <w:lsdException w:name="Medium Grid 2 Accent 3" w:semiHidden="0" w:uiPriority="68" w:unhideWhenUsed="0"/>
-    <w:lsdException w:name="Medium Grid 3 Accent 3" w:semiHidden="0" w:uiPriority="69" w:unhideWhenUsed="0"/>
-    <w:lsdException w:name="Dark List Accent 3" w:semiHidden="0" w:uiPriority="70" w:unhideWhenUsed="0"/>
-    <w:lsdException w:name="Colorful Shading Accent 3" w:semiHidden="0" w:uiPriority="71" w:unhideWhenUsed="0"/>
-    <w:lsdException w:name="Colorful List Accent 3" w:semiHidden="0" w:uiPriority="72" w:unhideWhenUsed="0"/>
-    <w:lsdException w:name="Colorful Grid Accent 3" w:semiHidden="0" w:uiPriority="73" w:unhideWhenUsed="0"/>
-    <w:lsdException w:name="Light Shading Accent 4" w:semiHidden="0" w:uiPriority="60" w:unhideWhenUsed="0"/>
-    <w:lsdException w:name="Light List Accent 4" w:semiHidden="0" w:uiPriority="61" w:unhideWhenUsed="0"/>
-    <w:lsdException w:name="Light Grid Accent 4" w:semiHidden="0" w:uiPriority="62" w:unhideWhenUsed="0"/>
-    <w:lsdException w:name="Medium Shading 1 Accent 4" w:semiHidden="0" w:uiPriority="63" w:unhideWhenUsed="0"/>
-    <w:lsdException w:name="Medium Shading 2 Accent 4" w:semiHidden="0" w:uiPriority="64" w:unhideWhenUsed="0"/>
-    <w:lsdException w:name="Medium List 1 Accent 4" w:semiHidden="0" w:uiPriority="65" w:unhideWhenUsed="0"/>
-    <w:lsdException w:name="Medium List 2 Accent 4" w:semiHidden="0" w:uiPriority="66" w:unhideWhenUsed="0"/>
-    <w:lsdException w:name="Medium Grid 1 Accent 4" w:semiHidden="0" w:uiPriority="67" w:unhideWhenUsed="0"/>
-    <w:lsdException w:name="Medium Grid 2 Accent 4" w:semiHidden="0" w:uiPriority="68" w:unhideWhenUsed="0"/>
-    <w:lsdException w:name="Medium Grid 3 Accent 4" w:semiHidden="0" w:uiPriority="69" w:unhideWhenUsed="0"/>
-    <w:lsdException w:name="Dark List Accent 4" w:semiHidden="0" w:uiPriority="70" w:unhideWhenUsed="0"/>
-    <w:lsdException w:name="Colorful Shading Accent 4" w:semiHidden="0" w:uiPriority="71" w:unhideWhenUsed="0"/>
-    <w:lsdException w:name="Colorful List Accent 4" w:semiHidden="0" w:uiPriority="72" w:unhideWhenUsed="0"/>
-    <w:lsdException w:name="Colorful Grid Accent 4" w:semiHidden="0" w:uiPriority="73" w:unhideWhenUsed="0"/>
-    <w:lsdException w:name="Light Shading Accent 5" w:semiHidden="0" w:uiPriority="60" w:unhideWhenUsed="0"/>
-    <w:lsdException w:name="Light List Accent 5" w:semiHidden="0" w:uiPriority="61" w:unhideWhenUsed="0"/>
-    <w:lsdException w:name="Light Grid Accent 5" w:semiHidden="0" w:uiPriority="62" w:unhideWhenUsed="0"/>
-    <w:lsdException w:name="Medium Shading 1 Accent 5" w:semiHidden="0" w:uiPriority="63" w:unhideWhenUsed="0"/>
-    <w:lsdException w:name="Medium Shading 2 Accent 5" w:semiHidden="0" w:uiPriority="64" w:unhideWhenUsed="0"/>
-    <w:lsdException w:name="Medium List 1 Accent 5" w:semiHidden="0" w:uiPriority="65" w:unhideWhenUsed="0"/>
-    <w:lsdException w:name="Medium List 2 Accent 5" w:semiHidden="0" w:uiPriority="66" w:unhideWhenUsed="0"/>
-    <w:lsdException w:name="Medium Grid 1 Accent 5" w:semiHidden="0" w:uiPriority="67" w:unhideWhenUsed="0"/>
-    <w:lsdException w:name="Medium Grid 2 Accent 5" w:semiHidden="0" w:uiPriority="68" w:unhideWhenUsed="0"/>
-    <w:lsdException w:name="Medium Grid 3 Accent 5" w:semiHidden="0" w:uiPriority="69" w:unhideWhenUsed="0"/>
-    <w:lsdException w:name="Dark List Accent 5" w:semiHidden="0" w:uiPriority="70" w:unhideWhenUsed="0"/>
-    <w:lsdException w:name="Colorful Shading Accent 5" w:semiHidden="0" w:uiPriority="71" w:unhideWhenUsed="0"/>
-    <w:lsdException w:name="Colorful List Accent 5" w:semiHidden="0" w:uiPriority="72" w:unhideWhenUsed="0"/>
-    <w:lsdException w:name="Colorful Grid Accent 5" w:semiHidden="0" w:uiPriority="73" w:unhideWhenUsed="0"/>
-    <w:lsdException w:name="Light Shading Accent 6" w:semiHidden="0" w:uiPriority="60" w:unhideWhenUsed="0"/>
-    <w:lsdException w:name="Light List Accent 6" w:semiHidden="0" w:uiPriority="61" w:unhideWhenUsed="0"/>
-    <w:lsdException w:name="Light Grid Accent 6" w:semiHidden="0" w:uiPriority="62" w:unhideWhenUsed="0"/>
-    <w:lsdException w:name="Medium Shading 1 Accent 6" w:semiHidden="0" w:uiPriority="63" w:unhideWhenUsed="0"/>
-    <w:lsdException w:name="Medium Shading 2 Accent 6" w:semiHidden="0" w:uiPriority="64" w:unhideWhenUsed="0"/>
-    <w:lsdException w:name="Medium List 1 Accent 6" w:semiHidden="0" w:uiPriority="65" w:unhideWhenUsed="0"/>
-    <w:lsdException w:name="Medium List 2 Accent 6" w:semiHidden="0" w:uiPriority="66" w:unhideWhenUsed="0"/>
-    <w:lsdException w:name="Medium Grid 1 Accent 6" w:semiHidden="0" w:uiPriority="67" w:unhideWhenUsed="0"/>
-    <w:lsdException w:name="Medium Grid 2 Accent 6" w:semiHidden="0" w:uiPriority="68" w:unhideWhenUsed="0"/>
-    <w:lsdException w:name="Medium Grid 3 Accent 6" w:semiHidden="0" w:uiPriority="69" w:unhideWhenUsed="0"/>
-    <w:lsdException w:name="Dark List Accent 6" w:semiHidden="0" w:uiPriority="70" w:unhideWhenUsed="0"/>
-    <w:lsdException w:name="Colorful Shading Accent 6" w:semiHidden="0" w:uiPriority="71" w:unhideWhenUsed="0"/>
-    <w:lsdException w:name="Colorful List Accent 6" w:semiHidden="0" w:uiPriority="72" w:unhideWhenUsed="0"/>
-    <w:lsdException w:name="Colorful Grid Accent 6" w:semiHidden="0" w:uiPriority="73" w:unhideWhenUsed="0"/>
-    <w:lsdException w:name="Subtle Emphasis" w:semiHidden="0" w:uiPriority="19" w:unhideWhenUsed="0"/>
-    <w:lsdException w:name="Intense Emphasis" w:semiHidden="0" w:uiPriority="21" w:unhideWhenUsed="0"/>
-    <w:lsdException w:name="Subtle Reference" w:semiHidden="0" w:uiPriority="31" w:unhideWhenUsed="0"/>
-    <w:lsdException w:name="Intense Reference" w:semiHidden="0" w:uiPriority="32" w:unhideWhenUsed="0"/>
-    <w:lsdException w:name="Book Title" w:semiHidden="0" w:uiPriority="33" w:unhideWhenUsed="0"/>
-    <w:lsdException w:name="Bibliography" w:uiPriority="37"/>
-    <w:lsdException w:name="TOC Heading" w:uiPriority="39" w:qFormat="1"/>
-  </w:latentStyles>
-  <w:style w:type="paragraph" w:default="1" w:styleId="Normal">
-    <w:name w:val="Normal"/>
-    <w:qFormat/>
-    <w:rsid w:val="00480C1A"/>
-  </w:style>
-  <w:style w:type="paragraph" w:styleId="Heading1">
-    <w:name w:val="heading 1"/>
-    <w:basedOn w:val="Normal"/>
-    <w:next w:val="BodyText"/>
-    <w:link w:val="Heading1Char"/>
-    <w:uiPriority w:val="9"/>
-    <w:qFormat/>
-    <w:rsid w:val="00040A6A"/>
-    <w:pPr>
-      <w:keepNext/>
-      <w:keepLines/>
-      <w:spacing w:before="480" w:line="259" w:lineRule="auto"/>
-      <w:outlineLvl w:val="0"/>
-    </w:pPr>
-    <w:rPr>
-      <w:rFonts w:asciiTheme="majorHAnsi" w:eastAsiaTheme="majorEastAsia" w:hAnsiTheme="majorHAnsi" w:cstheme="majorBidi"/>
-      <w:b/>
-      <w:bCs/>
-      <w:color w:val="345A8A" w:themeColor="accent1" w:themeShade="B5"/>
-      <w:sz w:val="32"/>
-      <w:szCs w:val="32"/>
-    </w:rPr>
-  </w:style>
-  <w:style w:type="paragraph" w:styleId="Heading2">
-    <w:name w:val="heading 2"/>
-    <w:basedOn w:val="Normal"/>
-    <w:next w:val="Normal"/>
-    <w:link w:val="Heading2Char"/>
-    <w:uiPriority w:val="9"/>
-    <w:semiHidden/>
-    <w:unhideWhenUsed/>
-    <w:rsid w:val="00040A6A"/>
-    <w:pPr>
-      <w:keepNext/>
-      <w:keepLines/>
-      <w:spacing w:before="40"/>
-      <w:outlineLvl w:val="1"/>
-    </w:pPr>
-    <w:rPr>
-      <w:rFonts w:asciiTheme="majorHAnsi" w:eastAsiaTheme="majorEastAsia" w:hAnsiTheme="majorHAnsi" w:cstheme="majorBidi"/>
-      <w:color w:val="365F91" w:themeColor="accent1" w:themeShade="BF"/>
-      <w:sz w:val="26"/>
-      <w:szCs w:val="26"/>
-    </w:rPr>
-  </w:style>
-  <w:style w:type="paragraph" w:styleId="Heading3">
-    <w:name w:val="heading 3"/>
-    <w:basedOn w:val="Normal"/>
-    <w:next w:val="Normal"/>
-    <w:link w:val="Heading3Char"/>
-    <w:uiPriority w:val="9"/>
-    <w:semiHidden/>
-    <w:unhideWhenUsed/>
-    <w:qFormat/>
-    <w:rsid w:val="00040A6A"/>
-    <w:pPr>
-      <w:keepNext/>
-      <w:keepLines/>
-      <w:spacing w:before="40"/>
-      <w:outlineLvl w:val="2"/>
-    </w:pPr>
-    <w:rPr>
-      <w:rFonts w:asciiTheme="majorHAnsi" w:eastAsiaTheme="majorEastAsia" w:hAnsiTheme="majorHAnsi" w:cstheme="majorBidi"/>
-      <w:color w:val="243F60" w:themeColor="accent1" w:themeShade="7F"/>
-    </w:rPr>
-  </w:style>
-  <w:style w:type="character" w:default="1" w:styleId="DefaultParagraphFont">
-    <w:name w:val="Default Paragraph Font"/>
-    <w:uiPriority w:val="1"/>
-    <w:semiHidden/>
-    <w:unhideWhenUsed/>
-  </w:style>
-  <w:style w:type="table" w:default="1" w:styleId="TableNormal">
-    <w:name w:val="Normal Table"/>
-    <w:uiPriority w:val="99"/>
-    <w:semiHidden/>
-    <w:unhideWhenUsed/>
-    <w:tblPr>
-      <w:tblInd w:w="0" w:type="dxa"/>
-      <w:tblCellMar>
-        <w:top w:w="0" w:type="dxa"/>
-        <w:left w:w="108" w:type="dxa"/>
-        <w:bottom w:w="0" w:type="dxa"/>
-        <w:right w:w="108" w:type="dxa"/>
-      </w:tblCellMar>
-    </w:tblPr>
-  </w:style>
-  <w:style w:type="numbering" w:default="1" w:styleId="NoList">
-    <w:name w:val="No List"/>
-    <w:uiPriority w:val="99"/>
-    <w:semiHidden/>
-    <w:unhideWhenUsed/>
-  </w:style>
-  <w:style w:type="paragraph" w:customStyle="1" w:styleId="SectionSubheadCopyMSTR">
-    <w:name w:val="Section Subhead Copy_MSTR"/>
-    <w:basedOn w:val="Normal"/>
-    <w:qFormat/>
-    <w:rsid w:val="00355AA7"/>
-    <w:pPr>
-      <w:spacing w:line="360" w:lineRule="auto"/>
-      <w:ind w:left="720"/>
-    </w:pPr>
-    <w:rPr>
-      <w:rFonts w:ascii="Arial" w:hAnsi="Arial"/>
-    </w:rPr>
-  </w:style>
-  <w:style w:type="paragraph" w:styleId="BalloonText">
-    <w:name w:val="Balloon Text"/>
-    <w:basedOn w:val="Normal"/>
-    <w:link w:val="BalloonTextChar"/>
-    <w:uiPriority w:val="99"/>
-    <w:semiHidden/>
-    <w:unhideWhenUsed/>
-    <w:rsid w:val="00584F2E"/>
-    <w:rPr>
-      <w:rFonts w:ascii="Lucida Grande" w:hAnsi="Lucida Grande" w:cs="Lucida Grande"/>
-      <w:sz w:val="18"/>
-      <w:szCs w:val="18"/>
-    </w:rPr>
-  </w:style>
-  <w:style w:type="character" w:customStyle="1" w:styleId="BalloonTextChar">
-    <w:name w:val="Balloon Text Char"/>
-    <w:basedOn w:val="DefaultParagraphFont"/>
-    <w:link w:val="BalloonText"/>
-    <w:uiPriority w:val="99"/>
-    <w:semiHidden/>
-    <w:rsid w:val="00584F2E"/>
-    <w:rPr>
-      <w:rFonts w:ascii="Lucida Grande" w:hAnsi="Lucida Grande" w:cs="Lucida Grande"/>
-      <w:sz w:val="18"/>
-      <w:szCs w:val="18"/>
-    </w:rPr>
-  </w:style>
-  <w:style w:type="character" w:styleId="PageNumber">
-    <w:name w:val="page number"/>
-    <w:basedOn w:val="DefaultParagraphFont"/>
-    <w:uiPriority w:val="99"/>
-    <w:semiHidden/>
-    <w:unhideWhenUsed/>
-    <w:rsid w:val="00B8432D"/>
-  </w:style>
-  <w:style w:type="paragraph" w:customStyle="1" w:styleId="CoverSubtitleMSTR">
-    <w:name w:val="Cover Subtitle_MSTR"/>
-    <w:basedOn w:val="Normal"/>
-    <w:qFormat/>
-    <w:rsid w:val="00EB6C90"/>
-    <w:rPr>
-      <w:rFonts w:ascii="Arial" w:hAnsi="Arial"/>
-      <w:color w:val="999999"/>
-      <w:sz w:val="32"/>
-      <w:szCs w:val="32"/>
-    </w:rPr>
-  </w:style>
-  <w:style w:type="paragraph" w:customStyle="1" w:styleId="CoverTitleMSTR">
-    <w:name w:val="Cover Title_MSTR"/>
-    <w:next w:val="Normal"/>
-    <w:qFormat/>
-    <w:rsid w:val="00217795"/>
-    <w:pPr>
-      <w:pBdr>
-        <w:bottom w:val="single" w:sz="36" w:space="1" w:color="D9232E"/>
-      </w:pBdr>
-    </w:pPr>
-    <w:rPr>
-      <w:rFonts w:ascii="Arial" w:hAnsi="Arial"/>
-      <w:b/>
-      <w:caps/>
-      <w:color w:val="D9232E"/>
-      <w:sz w:val="60"/>
-      <w:szCs w:val="60"/>
-      <w14:textOutline w14:w="9525" w14:cap="rnd" w14:cmpd="sng" w14:algn="ctr">
-        <w14:noFill/>
-        <w14:prstDash w14:val="solid"/>
-        <w14:bevel/>
-      </w14:textOutline>
-    </w:rPr>
-  </w:style>
-  <w:style w:type="paragraph" w:customStyle="1" w:styleId="TOCHeadingMSTR">
-    <w:name w:val="TOC Heading_MSTR"/>
-    <w:basedOn w:val="Normal"/>
-    <w:qFormat/>
-    <w:rsid w:val="00EB6C90"/>
-    <w:pPr>
-      <w:pBdr>
-        <w:bottom w:val="single" w:sz="36" w:space="1" w:color="D9232E"/>
-      </w:pBdr>
-    </w:pPr>
-    <w:rPr>
-      <w:rFonts w:ascii="Arial" w:hAnsi="Arial"/>
-      <w:color w:val="D9232E"/>
-      <w:sz w:val="40"/>
-      <w:szCs w:val="40"/>
-      <w14:textOutline w14:w="9525" w14:cap="rnd" w14:cmpd="sng" w14:algn="ctr">
-        <w14:noFill/>
-        <w14:prstDash w14:val="solid"/>
-        <w14:bevel/>
-      </w14:textOutline>
-    </w:rPr>
-  </w:style>
-  <w:style w:type="paragraph" w:customStyle="1" w:styleId="TOCSectionHeaderMSTR">
-    <w:name w:val="TOC Section Header_MSTR"/>
-    <w:basedOn w:val="Normal"/>
-    <w:qFormat/>
-    <w:rsid w:val="00EB6C90"/>
-    <w:pPr>
-      <w:spacing w:line="360" w:lineRule="auto"/>
-    </w:pPr>
-    <w:rPr>
-      <w:rFonts w:ascii="Arial" w:hAnsi="Arial"/>
-      <w:b/>
-      <w:color w:val="D9232E"/>
-    </w:rPr>
-  </w:style>
-  <w:style w:type="paragraph" w:customStyle="1" w:styleId="TOCSectionSubheadMSTR">
-    <w:name w:val="TOC Section Subhead_MSTR"/>
-    <w:basedOn w:val="Normal"/>
-    <w:qFormat/>
-    <w:rsid w:val="00EB6C90"/>
-    <w:pPr>
-      <w:spacing w:line="360" w:lineRule="auto"/>
-      <w:ind w:firstLine="720"/>
-    </w:pPr>
-    <w:rPr>
-      <w:rFonts w:ascii="Arial" w:hAnsi="Arial"/>
-      <w:color w:val="999999"/>
-    </w:rPr>
-  </w:style>
-  <w:style w:type="paragraph" w:customStyle="1" w:styleId="SectionHeaderMSTR">
-    <w:name w:val="Section Header_MSTR"/>
-    <w:basedOn w:val="Normal"/>
-    <w:qFormat/>
-    <w:rsid w:val="00EB6C90"/>
-    <w:rPr>
-      <w:rFonts w:ascii="Arial" w:hAnsi="Arial"/>
-      <w:b/>
-      <w:color w:val="D9232E"/>
-      <w:sz w:val="28"/>
-      <w:szCs w:val="28"/>
-      <w:u w:val="single"/>
-    </w:rPr>
-  </w:style>
-  <w:style w:type="paragraph" w:customStyle="1" w:styleId="SectionCopyMSTR">
-    <w:name w:val="Section Copy_MSTR"/>
-    <w:basedOn w:val="Normal"/>
-    <w:qFormat/>
-    <w:rsid w:val="00EB6C90"/>
-    <w:pPr>
-      <w:spacing w:line="360" w:lineRule="auto"/>
-    </w:pPr>
-    <w:rPr>
-      <w:rFonts w:ascii="Arial" w:hAnsi="Arial"/>
-    </w:rPr>
-  </w:style>
-  <w:style w:type="paragraph" w:customStyle="1" w:styleId="SectionSubheadMSTR">
-    <w:name w:val="Section Subhead_MSTR"/>
-    <w:basedOn w:val="Normal"/>
-    <w:qFormat/>
-    <w:rsid w:val="00EB6C90"/>
-    <w:pPr>
-      <w:spacing w:line="360" w:lineRule="auto"/>
-      <w:ind w:left="720"/>
-    </w:pPr>
-    <w:rPr>
-      <w:rFonts w:ascii="Arial" w:hAnsi="Arial"/>
-      <w:b/>
-    </w:rPr>
-  </w:style>
-  <w:style w:type="paragraph" w:customStyle="1" w:styleId="ImageCaptionMSTR">
-    <w:name w:val="Image Caption_MSTR"/>
-    <w:basedOn w:val="Normal"/>
-    <w:qFormat/>
-    <w:rsid w:val="00EB6C90"/>
-    <w:rPr>
-      <w:rFonts w:ascii="Arial" w:hAnsi="Arial"/>
-      <w:i/>
-      <w:color w:val="808080" w:themeColor="background1" w:themeShade="80"/>
-      <w:sz w:val="20"/>
-      <w:szCs w:val="20"/>
-    </w:rPr>
-  </w:style>
-  <w:style w:type="paragraph" w:customStyle="1" w:styleId="NumberedListMSTR">
-    <w:name w:val="Numbered List_MSTR"/>
-    <w:basedOn w:val="ListParagraph"/>
-    <w:qFormat/>
-    <w:rsid w:val="00A24A91"/>
-    <w:pPr>
-      <w:numPr>
-        <w:ilvl w:val="1"/>
-        <w:numId w:val="3"/>
-      </w:numPr>
-      <w:spacing w:line="360" w:lineRule="auto"/>
-    </w:pPr>
-    <w:rPr>
-      <w:rFonts w:ascii="Arial" w:eastAsia="Calibri" w:hAnsi="Arial" w:cs="Arial"/>
-      <w:sz w:val="22"/>
-      <w:szCs w:val="22"/>
-    </w:rPr>
-  </w:style>
-  <w:style w:type="paragraph" w:styleId="ListParagraph">
-    <w:name w:val="List Paragraph"/>
-    <w:basedOn w:val="Normal"/>
-    <w:uiPriority w:val="34"/>
-    <w:qFormat/>
-    <w:rsid w:val="00A24A91"/>
-    <w:pPr>
-      <w:ind w:left="720"/>
-      <w:contextualSpacing/>
-    </w:pPr>
-  </w:style>
-  <w:style w:type="paragraph" w:styleId="Header">
-    <w:name w:val="header"/>
-    <w:basedOn w:val="Normal"/>
-    <w:link w:val="HeaderChar"/>
-    <w:uiPriority w:val="99"/>
-    <w:unhideWhenUsed/>
-    <w:rsid w:val="007E1FBC"/>
-    <w:pPr>
-      <w:tabs>
-        <w:tab w:val="center" w:pos="4680"/>
-        <w:tab w:val="right" w:pos="9360"/>
-      </w:tabs>
-    </w:pPr>
-  </w:style>
-  <w:style w:type="character" w:customStyle="1" w:styleId="HeaderChar">
-    <w:name w:val="Header Char"/>
-    <w:basedOn w:val="DefaultParagraphFont"/>
-    <w:link w:val="Header"/>
-    <w:uiPriority w:val="99"/>
-    <w:rsid w:val="007E1FBC"/>
-  </w:style>
-  <w:style w:type="paragraph" w:styleId="Footer">
-    <w:name w:val="footer"/>
-    <w:basedOn w:val="Normal"/>
-    <w:link w:val="FooterChar"/>
-    <w:uiPriority w:val="99"/>
-    <w:unhideWhenUsed/>
-    <w:rsid w:val="007E1FBC"/>
-    <w:pPr>
-      <w:tabs>
-        <w:tab w:val="center" w:pos="4680"/>
-        <w:tab w:val="right" w:pos="9360"/>
-      </w:tabs>
-    </w:pPr>
-  </w:style>
-  <w:style w:type="character" w:customStyle="1" w:styleId="FooterChar">
-    <w:name w:val="Footer Char"/>
-    <w:basedOn w:val="DefaultParagraphFont"/>
-    <w:link w:val="Footer"/>
-    <w:uiPriority w:val="99"/>
-    <w:rsid w:val="007E1FBC"/>
-  </w:style>
-  <w:style w:type="paragraph" w:customStyle="1" w:styleId="Default">
-    <w:name w:val="Default"/>
-    <w:rsid w:val="004D1CD4"/>
-    <w:pPr>
-      <w:autoSpaceDE w:val="0"/>
-      <w:autoSpaceDN w:val="0"/>
-      <w:adjustRightInd w:val="0"/>
-    </w:pPr>
-    <w:rPr>
-      <w:rFonts w:ascii="Arial" w:eastAsia="Calibri" w:hAnsi="Arial" w:cs="Arial"/>
-      <w:color w:val="000000"/>
-      <w:lang w:val="en-IN"/>
-    </w:rPr>
-  </w:style>
-  <w:style w:type="paragraph" w:styleId="CommentText">
-    <w:name w:val="annotation text"/>
-    <w:basedOn w:val="Normal"/>
-    <w:link w:val="CommentTextChar"/>
-    <w:uiPriority w:val="99"/>
-    <w:unhideWhenUsed/>
-    <w:rsid w:val="0062662C"/>
-    <w:rPr>
-      <w:rFonts w:ascii="Cambria" w:eastAsia="MS Mincho" w:hAnsi="Cambria" w:cs="Times New Roman"/>
-      <w:sz w:val="20"/>
-      <w:szCs w:val="20"/>
-    </w:rPr>
-  </w:style>
-  <w:style w:type="character" w:customStyle="1" w:styleId="CommentTextChar">
-    <w:name w:val="Comment Text Char"/>
-    <w:basedOn w:val="DefaultParagraphFont"/>
-    <w:link w:val="CommentText"/>
-    <w:uiPriority w:val="99"/>
-    <w:rsid w:val="0062662C"/>
-    <w:rPr>
-      <w:rFonts w:ascii="Cambria" w:eastAsia="MS Mincho" w:hAnsi="Cambria" w:cs="Times New Roman"/>
-      <w:sz w:val="20"/>
-      <w:szCs w:val="20"/>
-    </w:rPr>
-  </w:style>
-  <w:style w:type="character" w:customStyle="1" w:styleId="mstrmojo-token">
-    <w:name w:val="mstrmojo-token"/>
-    <w:rsid w:val="005E63A0"/>
-  </w:style>
-  <w:style w:type="character" w:styleId="Hyperlink">
-    <w:name w:val="Hyperlink"/>
-    <w:uiPriority w:val="99"/>
-    <w:rsid w:val="00404CC5"/>
-    <w:rPr>
-      <w:color w:val="0000FF"/>
-      <w:u w:val="single"/>
-    </w:rPr>
-  </w:style>
-  <w:style w:type="paragraph" w:styleId="NoSpacing">
-    <w:name w:val="No Spacing"/>
-    <w:link w:val="NoSpacingChar"/>
-    <w:uiPriority w:val="1"/>
-    <w:qFormat/>
-    <w:rsid w:val="0077547F"/>
-    <w:rPr>
-      <w:sz w:val="22"/>
-      <w:szCs w:val="22"/>
-      <w:lang w:eastAsia="zh-CN"/>
-    </w:rPr>
-  </w:style>
-  <w:style w:type="character" w:customStyle="1" w:styleId="NoSpacingChar">
-    <w:name w:val="No Spacing Char"/>
-    <w:basedOn w:val="DefaultParagraphFont"/>
-    <w:link w:val="NoSpacing"/>
-    <w:uiPriority w:val="1"/>
-    <w:rsid w:val="0077547F"/>
-    <w:rPr>
-      <w:sz w:val="22"/>
-      <w:szCs w:val="22"/>
-      <w:lang w:eastAsia="zh-CN"/>
-    </w:rPr>
-  </w:style>
-  <w:style w:type="character" w:customStyle="1" w:styleId="Heading1Char">
-    <w:name w:val="Heading 1 Char"/>
-    <w:basedOn w:val="DefaultParagraphFont"/>
-    <w:link w:val="Heading1"/>
-    <w:uiPriority w:val="9"/>
-    <w:rsid w:val="00040A6A"/>
-    <w:rPr>
-      <w:rFonts w:asciiTheme="majorHAnsi" w:eastAsiaTheme="majorEastAsia" w:hAnsiTheme="majorHAnsi" w:cstheme="majorBidi"/>
-      <w:b/>
-      <w:bCs/>
-      <w:color w:val="345A8A" w:themeColor="accent1" w:themeShade="B5"/>
-      <w:sz w:val="32"/>
-      <w:szCs w:val="32"/>
-    </w:rPr>
-  </w:style>
-  <w:style w:type="paragraph" w:styleId="BodyText">
-    <w:name w:val="Body Text"/>
-    <w:basedOn w:val="Normal"/>
-    <w:link w:val="BodyTextChar"/>
-    <w:qFormat/>
-    <w:rsid w:val="00040A6A"/>
-    <w:pPr>
-      <w:spacing w:before="180" w:after="180" w:line="259" w:lineRule="auto"/>
-    </w:pPr>
-    <w:rPr>
-      <w:rFonts w:eastAsiaTheme="minorHAnsi"/>
-      <w:sz w:val="22"/>
-      <w:szCs w:val="22"/>
-    </w:rPr>
-  </w:style>
-  <w:style w:type="character" w:customStyle="1" w:styleId="BodyTextChar">
-    <w:name w:val="Body Text Char"/>
-    <w:basedOn w:val="DefaultParagraphFont"/>
-    <w:link w:val="BodyText"/>
-    <w:rsid w:val="00040A6A"/>
-    <w:rPr>
-      <w:rFonts w:eastAsiaTheme="minorHAnsi"/>
-      <w:sz w:val="22"/>
-      <w:szCs w:val="22"/>
-    </w:rPr>
-  </w:style>
-  <w:style w:type="paragraph" w:customStyle="1" w:styleId="FirstParagraph">
-    <w:name w:val="First Paragraph"/>
-    <w:basedOn w:val="BodyText"/>
-    <w:next w:val="BodyText"/>
-    <w:qFormat/>
-    <w:rsid w:val="00040A6A"/>
-  </w:style>
-  <w:style w:type="character" w:customStyle="1" w:styleId="Heading2Char">
-    <w:name w:val="Heading 2 Char"/>
-    <w:basedOn w:val="DefaultParagraphFont"/>
-    <w:link w:val="Heading2"/>
-    <w:uiPriority w:val="9"/>
-    <w:semiHidden/>
-    <w:rsid w:val="00040A6A"/>
-    <w:rPr>
-      <w:rFonts w:asciiTheme="majorHAnsi" w:eastAsiaTheme="majorEastAsia" w:hAnsiTheme="majorHAnsi" w:cstheme="majorBidi"/>
-      <w:color w:val="365F91" w:themeColor="accent1" w:themeShade="BF"/>
-      <w:sz w:val="26"/>
-      <w:szCs w:val="26"/>
-    </w:rPr>
-  </w:style>
-  <w:style w:type="character" w:customStyle="1" w:styleId="Heading3Char">
-    <w:name w:val="Heading 3 Char"/>
-    <w:basedOn w:val="DefaultParagraphFont"/>
-    <w:link w:val="Heading3"/>
-    <w:uiPriority w:val="9"/>
-    <w:semiHidden/>
-    <w:rsid w:val="00040A6A"/>
-    <w:rPr>
-      <w:rFonts w:asciiTheme="majorHAnsi" w:eastAsiaTheme="majorEastAsia" w:hAnsiTheme="majorHAnsi" w:cstheme="majorBidi"/>
-      <w:color w:val="243F60" w:themeColor="accent1" w:themeShade="7F"/>
-    </w:rPr>
-  </w:style>
-  <w:style w:type="character" w:customStyle="1" w:styleId="VerbatimChar">
-    <w:name w:val="Verbatim Char"/>
-    <w:basedOn w:val="DefaultParagraphFont"/>
-    <w:link w:val="SourceCode"/>
-    <w:rsid w:val="00040A6A"/>
-    <w:rPr>
-      <w:rFonts w:ascii="Consolas" w:hAnsi="Consolas"/>
-      <w:sz w:val="22"/>
-    </w:rPr>
-  </w:style>
-  <w:style w:type="paragraph" w:customStyle="1" w:styleId="SourceCode">
-    <w:name w:val="Source Code"/>
-    <w:basedOn w:val="Normal"/>
-    <w:link w:val="VerbatimChar"/>
-    <w:rsid w:val="00040A6A"/>
-    <w:pPr>
-      <w:wordWrap w:val="0"/>
-      <w:spacing w:after="160" w:line="259" w:lineRule="auto"/>
-    </w:pPr>
-    <w:rPr>
-      <w:rFonts w:ascii="Consolas" w:hAnsi="Consolas"/>
-      <w:sz w:val="22"/>
-    </w:rPr>
-  </w:style>
-  <w:style w:type="character" w:styleId="FollowedHyperlink">
-    <w:name w:val="FollowedHyperlink"/>
-    <w:basedOn w:val="DefaultParagraphFont"/>
-    <w:uiPriority w:val="99"/>
-    <w:semiHidden/>
-    <w:unhideWhenUsed/>
-    <w:rsid w:val="00C3397F"/>
-    <w:rPr>
-      <w:color w:val="800080" w:themeColor="followedHyperlink"/>
-      <w:u w:val="single"/>
-    </w:rPr>
-  </w:style>
-  <w:style w:type="paragraph" w:styleId="NormalWeb">
-    <w:name w:val="Normal (Web)"/>
-    <w:basedOn w:val="Normal"/>
-    <w:uiPriority w:val="99"/>
-    <w:unhideWhenUsed/>
-    <w:rsid w:val="00E15703"/>
-    <w:pPr>
-      <w:spacing w:before="100" w:beforeAutospacing="1" w:after="100" w:afterAutospacing="1"/>
-    </w:pPr>
-    <w:rPr>
-      <w:rFonts w:ascii="Times New Roman" w:eastAsia="Times New Roman" w:hAnsi="Times New Roman" w:cs="Times New Roman"/>
-    </w:rPr>
-  </w:style>
-  <w:style w:type="paragraph" w:styleId="Revision">
-    <w:name w:val="Revision"/>
-    <w:hidden/>
-    <w:uiPriority w:val="99"/>
-    <w:semiHidden/>
-    <w:rsid w:val="001F4F7A"/>
-  </w:style>
-</w:styles>
-</file>
-
-<file path=word/stylesWithEffects.xml><?xml version="1.0" encoding="utf-8"?>
-<w:styles xmlns:wpc="http://schemas.microsoft.com/office/word/2010/wordprocessingCanvas" xmlns:mo="http://schemas.microsoft.com/office/mac/office/2008/main" xmlns:mc="http://schemas.openxmlformats.org/markup-compatibility/2006" xmlns:mv="urn:schemas-microsoft-com:mac:vml" xmlns:o="urn:schemas-microsoft-com:office:office" xmlns:r="http://schemas.openxmlformats.org/officeDocument/2006/relationships" xmlns:m="http://schemas.openxmlformats.org/officeDocument/2006/math" xmlns:v="urn:schemas-microsoft-com:vml" xmlns:wp14="http://schemas.microsoft.com/office/word/2010/wordprocessingDrawing" xmlns:wp="http://schemas.openxmlformats.org/drawingml/2006/wordprocessingDrawing" xmlns:w10="urn:schemas-microsoft-com:office:word" xmlns:w="http://schemas.openxmlformats.org/wordprocessingml/2006/main" xmlns:w14="http://schemas.microsoft.com/office/word/2010/wordml" xmlns:wpg="http://schemas.microsoft.com/office/word/2010/wordprocessingGroup" xmlns:wpi="http://schemas.microsoft.com/office/word/2010/wordprocessingInk" xmlns:wne="http://schemas.microsoft.com/office/word/2006/wordml" xmlns:wps="http://schemas.microsoft.com/office/word/2010/wordprocessingShape" mc:Ignorable="w14 wp14">
-  <w:docDefaults>
-    <w:rPrDefault>
-      <w:rPr>
-        <w:rFonts w:asciiTheme="minorHAnsi" w:eastAsiaTheme="minorEastAsia" w:hAnsiTheme="minorHAnsi" w:cstheme="minorBidi"/>
-        <w:sz w:val="24"/>
-        <w:szCs w:val="24"/>
-        <w:lang w:val="en-US" w:eastAsia="en-US" w:bidi="ar-SA"/>
-      </w:rPr>
-    </w:rPrDefault>
-    <w:pPrDefault/>
-  </w:docDefaults>
-  <w:latentStyles w:defLockedState="0" w:defUIPriority="99" w:defSemiHidden="1" w:defUnhideWhenUsed="1" w:defQFormat="0" w:count="276">
-    <w:lsdException w:name="Normal" w:semiHidden="0" w:uiPriority="0" w:unhideWhenUsed="0" w:qFormat="1"/>
-    <w:lsdException w:name="heading 1" w:semiHidden="0" w:uiPriority="9" w:unhideWhenUsed="0" w:qFormat="1"/>
-    <w:lsdException w:name="heading 2" w:uiPriority="9"/>
-    <w:lsdException w:name="heading 3" w:uiPriority="9" w:qFormat="1"/>
-    <w:lsdException w:name="heading 4" w:uiPriority="9" w:qFormat="1"/>
-    <w:lsdException w:name="heading 5" w:uiPriority="9" w:qFormat="1"/>
-    <w:lsdException w:name="heading 6" w:uiPriority="9" w:qFormat="1"/>
-    <w:lsdException w:name="heading 7" w:uiPriority="9" w:qFormat="1"/>
-    <w:lsdException w:name="heading 8" w:uiPriority="9" w:qFormat="1"/>
-    <w:lsdException w:name="heading 9" w:uiPriority="9" w:qFormat="1"/>
-    <w:lsdException w:name="toc 1" w:uiPriority="39"/>
-    <w:lsdException w:name="toc 2" w:uiPriority="39"/>
-    <w:lsdException w:name="toc 3" w:uiPriority="39"/>
-    <w:lsdException w:name="toc 4" w:uiPriority="39"/>
-    <w:lsdException w:name="toc 5" w:uiPriority="39"/>
-    <w:lsdException w:name="toc 6" w:uiPriority="39"/>
-    <w:lsdException w:name="toc 7" w:uiPriority="39"/>
-    <w:lsdException w:name="toc 8" w:uiPriority="39"/>
-    <w:lsdException w:name="toc 9" w:uiPriority="39"/>
-    <w:lsdException w:name="caption" w:uiPriority="35" w:qFormat="1"/>
-    <w:lsdException w:name="Title" w:semiHidden="0" w:uiPriority="10" w:unhideWhenUsed="0"/>
-    <w:lsdException w:name="Default Paragraph Font" w:uiPriority="1"/>
-    <w:lsdException w:name="Body Text" w:uiPriority="0" w:qFormat="1"/>
-    <w:lsdException w:name="Subtitle" w:semiHidden="0" w:uiPriority="11" w:unhideWhenUsed="0"/>
-    <w:lsdException w:name="Strong" w:semiHidden="0" w:uiPriority="22" w:unhideWhenUsed="0"/>
-    <w:lsdException w:name="Emphasis" w:semiHidden="0" w:uiPriority="20" w:unhideWhenUsed="0"/>
-    <w:lsdException w:name="Table Grid" w:semiHidden="0" w:uiPriority="59" w:unhideWhenUsed="0"/>
-    <w:lsdException w:name="Note Level 1" w:semiHidden="0" w:unhideWhenUsed="0"/>
-    <w:lsdException w:name="Note Level 2" w:semiHidden="0" w:unhideWhenUsed="0"/>
-    <w:lsdException w:name="Note Level 3" w:semiHidden="0" w:unhideWhenUsed="0"/>
-    <w:lsdException w:name="Note Level 4" w:semiHidden="0" w:unhideWhenUsed="0"/>
-    <w:lsdException w:name="Note Level 5" w:semiHidden="0" w:unhideWhenUsed="0"/>
-    <w:lsdException w:name="Note Level 6" w:semiHidden="0" w:unhideWhenUsed="0"/>
-    <w:lsdException w:name="Note Level 7" w:semiHidden="0" w:unhideWhenUsed="0"/>
-    <w:lsdException w:name="Note Level 8" w:semiHidden="0" w:unhideWhenUsed="0"/>
-    <w:lsdException w:name="Note Level 9" w:semiHidden="0" w:unhideWhenUsed="0"/>
-    <w:lsdException w:name="Placeholder Text" w:unhideWhenUsed="0"/>
-    <w:lsdException w:name="No Spacing" w:semiHidden="0" w:uiPriority="1" w:unhideWhenUsed="0" w:qFormat="1"/>
-    <w:lsdException w:name="Light Shading" w:semiHidden="0" w:uiPriority="60" w:unhideWhenUsed="0"/>
-    <w:lsdException w:name="Light List" w:semiHidden="0" w:uiPriority="61" w:unhideWhenUsed="0"/>
-    <w:lsdException w:name="Light Grid" w:semiHidden="0" w:uiPriority="62" w:unhideWhenUsed="0"/>
-    <w:lsdException w:name="Medium Shading 1" w:semiHidden="0" w:uiPriority="63" w:unhideWhenUsed="0"/>
-    <w:lsdException w:name="Medium Shading 2" w:semiHidden="0" w:uiPriority="64" w:unhideWhenUsed="0"/>
-    <w:lsdException w:name="Medium List 1" w:semiHidden="0" w:uiPriority="65" w:unhideWhenUsed="0"/>
-    <w:lsdException w:name="Medium List 2" w:semiHidden="0" w:uiPriority="66" w:unhideWhenUsed="0"/>
-    <w:lsdException w:name="Medium Grid 1" w:semiHidden="0" w:uiPriority="67" w:unhideWhenUsed="0"/>
-    <w:lsdException w:name="Medium Grid 2" w:semiHidden="0" w:uiPriority="68" w:unhideWhenUsed="0"/>
-    <w:lsdException w:name="Medium Grid 3" w:semiHidden="0" w:uiPriority="69" w:unhideWhenUsed="0"/>
-    <w:lsdException w:name="Dark List" w:semiHidden="0" w:uiPriority="70" w:unhideWhenUsed="0"/>
-    <w:lsdException w:name="Colorful Shading" w:semiHidden="0" w:uiPriority="71" w:unhideWhenUsed="0"/>
-    <w:lsdException w:name="Colorful List" w:semiHidden="0" w:uiPriority="72" w:unhideWhenUsed="0"/>
-    <w:lsdException w:name="Colorful Grid" w:semiHidden="0" w:uiPriority="73" w:unhideWhenUsed="0"/>
-    <w:lsdException w:name="Light Shading Accent 1" w:semiHidden="0" w:uiPriority="60" w:unhideWhenUsed="0"/>
-    <w:lsdException w:name="Light List Accent 1" w:semiHidden="0" w:uiPriority="61" w:unhideWhenUsed="0"/>
-    <w:lsdException w:name="Light Grid Accent 1" w:semiHidden="0" w:uiPriority="62" w:unhideWhenUsed="0"/>
-    <w:lsdException w:name="Medium Shading 1 Accent 1" w:semiHidden="0" w:uiPriority="63" w:unhideWhenUsed="0"/>
-    <w:lsdException w:name="Medium Shading 2 Accent 1" w:semiHidden="0" w:uiPriority="64" w:unhideWhenUsed="0"/>
-    <w:lsdException w:name="Medium List 1 Accent 1" w:semiHidden="0" w:uiPriority="65" w:unhideWhenUsed="0"/>
-    <w:lsdException w:name="Revision" w:unhideWhenUsed="0"/>
-    <w:lsdException w:name="List Paragraph" w:semiHidden="0" w:uiPriority="34" w:unhideWhenUsed="0" w:qFormat="1"/>
-    <w:lsdException w:name="Quote" w:semiHidden="0" w:uiPriority="29" w:unhideWhenUsed="0"/>
-    <w:lsdException w:name="Intense Quote" w:semiHidden="0" w:uiPriority="30" w:unhideWhenUsed="0"/>
-    <w:lsdException w:name="Medium List 2 Accent 1" w:semiHidden="0" w:uiPriority="66" w:unhideWhenUsed="0"/>
-    <w:lsdException w:name="Medium Grid 1 Accent 1" w:semiHidden="0" w:uiPriority="67" w:unhideWhenUsed="0"/>
-    <w:lsdException w:name="Medium Grid 2 Accent 1" w:semiHidden="0" w:uiPriority="68" w:unhideWhenUsed="0"/>
-    <w:lsdException w:name="Medium Grid 3 Accent 1" w:semiHidden="0" w:uiPriority="69" w:unhideWhenUsed="0"/>
-    <w:lsdException w:name="Dark List Accent 1" w:semiHidden="0" w:uiPriority="70" w:unhideWhenUsed="0"/>
-    <w:lsdException w:name="Colorful Shading Accent 1" w:semiHidden="0" w:uiPriority="71" w:unhideWhenUsed="0"/>
-    <w:lsdException w:name="Colorful List Accent 1" w:semiHidden="0" w:uiPriority="72" w:unhideWhenUsed="0"/>
-    <w:lsdException w:name="Colorful Grid Accent 1" w:semiHidden="0" w:uiPriority="73" w:unhideWhenUsed="0"/>
-    <w:lsdException w:name="Light Shading Accent 2" w:semiHidden="0" w:uiPriority="60" w:unhideWhenUsed="0"/>
-    <w:lsdException w:name="Light List Accent 2" w:semiHidden="0" w:uiPriority="61" w:unhideWhenUsed="0"/>
-    <w:lsdException w:name="Light Grid Accent 2" w:semiHidden="0" w:uiPriority="62" w:unhideWhenUsed="0"/>
-    <w:lsdException w:name="Medium Shading 1 Accent 2" w:semiHidden="0" w:uiPriority="63" w:unhideWhenUsed="0"/>
-    <w:lsdException w:name="Medium Shading 2 Accent 2" w:semiHidden="0" w:uiPriority="64" w:unhideWhenUsed="0"/>
-    <w:lsdException w:name="Medium List 1 Accent 2" w:semiHidden="0" w:uiPriority="65" w:unhideWhenUsed="0"/>
-    <w:lsdException w:name="Medium List 2 Accent 2" w:semiHidden="0" w:uiPriority="66" w:unhideWhenUsed="0"/>
-    <w:lsdException w:name="Medium Grid 1 Accent 2" w:semiHidden="0" w:uiPriority="67" w:unhideWhenUsed="0"/>
-    <w:lsdException w:name="Medium Grid 2 Accent 2" w:semiHidden="0" w:uiPriority="68" w:unhideWhenUsed="0"/>
-    <w:lsdException w:name="Medium Grid 3 Accent 2" w:semiHidden="0" w:uiPriority="69" w:unhideWhenUsed="0"/>
-    <w:lsdException w:name="Dark List Accent 2" w:semiHidden="0" w:uiPriority="70" w:unhideWhenUsed="0"/>
-    <w:lsdException w:name="Colorful Shading Accent 2" w:semiHidden="0" w:uiPriority="71" w:unhideWhenUsed="0"/>
-    <w:lsdException w:name="Colorful List Accent 2" w:semiHidden="0" w:uiPriority="72" w:unhideWhenUsed="0"/>
-    <w:lsdException w:name="Colorful Grid Accent 2" w:semiHidden="0" w:uiPriority="73" w:unhideWhenUsed="0"/>
-    <w:lsdException w:name="Light Shading Accent 3" w:semiHidden="0" w:uiPriority="60" w:unhideWhenUsed="0"/>
-    <w:lsdException w:name="Light List Accent 3" w:semiHidden="0" w:uiPriority="61" w:unhideWhenUsed="0"/>
-    <w:lsdException w:name="Light Grid Accent 3" w:semiHidden="0" w:uiPriority="62" w:unhideWhenUsed="0"/>
-    <w:lsdException w:name="Medium Shading 1 Accent 3" w:semiHidden="0" w:uiPriority="63" w:unhideWhenUsed="0"/>
-    <w:lsdException w:name="Medium Shading 2 Accent 3" w:semiHidden="0" w:uiPriority="64" w:unhideWhenUsed="0"/>
-    <w:lsdException w:name="Medium List 1 Accent 3" w:semiHidden="0" w:uiPriority="65" w:unhideWhenUsed="0"/>
-    <w:lsdException w:name="Medium List 2 Accent 3" w:semiHidden="0" w:uiPriority="66" w:unhideWhenUsed="0"/>
-    <w:lsdException w:name="Medium Grid 1 Accent 3" w:semiHidden="0" w:uiPriority="67" w:unhideWhenUsed="0"/>
-    <w:lsdException w:name="Medium Grid 2 Accent 3" w:semiHidden="0" w:uiPriority="68" w:unhideWhenUsed="0"/>
-    <w:lsdException w:name="Medium Grid 3 Accent 3" w:semiHidden="0" w:uiPriority="69" w:unhideWhenUsed="0"/>
-    <w:lsdException w:name="Dark List Accent 3" w:semiHidden="0" w:uiPriority="70" w:unhideWhenUsed="0"/>
-    <w:lsdException w:name="Colorful Shading Accent 3" w:semiHidden="0" w:uiPriority="71" w:unhideWhenUsed="0"/>
-    <w:lsdException w:name="Colorful List Accent 3" w:semiHidden="0" w:uiPriority="72" w:unhideWhenUsed="0"/>
-    <w:lsdException w:name="Colorful Grid Accent 3" w:semiHidden="0" w:uiPriority="73" w:unhideWhenUsed="0"/>
-    <w:lsdException w:name="Light Shading Accent 4" w:semiHidden="0" w:uiPriority="60" w:unhideWhenUsed="0"/>
-    <w:lsdException w:name="Light List Accent 4" w:semiHidden="0" w:uiPriority="61" w:unhideWhenUsed="0"/>
-    <w:lsdException w:name="Light Grid Accent 4" w:semiHidden="0" w:uiPriority="62" w:unhideWhenUsed="0"/>
-    <w:lsdException w:name="Medium Shading 1 Accent 4" w:semiHidden="0" w:uiPriority="63" w:unhideWhenUsed="0"/>
-    <w:lsdException w:name="Medium Shading 2 Accent 4" w:semiHidden="0" w:uiPriority="64" w:unhideWhenUsed="0"/>
-    <w:lsdException w:name="Medium List 1 Accent 4" w:semiHidden="0" w:uiPriority="65" w:unhideWhenUsed="0"/>
-    <w:lsdException w:name="Medium List 2 Accent 4" w:semiHidden="0" w:uiPriority="66" w:unhideWhenUsed="0"/>
-    <w:lsdException w:name="Medium Grid 1 Accent 4" w:semiHidden="0" w:uiPriority="67" w:unhideWhenUsed="0"/>
-    <w:lsdException w:name="Medium Grid 2 Accent 4" w:semiHidden="0" w:uiPriority="68" w:unhideWhenUsed="0"/>
-    <w:lsdException w:name="Medium Grid 3 Accent 4" w:semiHidden="0" w:uiPriority="69" w:unhideWhenUsed="0"/>
-    <w:lsdException w:name="Dark List Accent 4" w:semiHidden="0" w:uiPriority="70" w:unhideWhenUsed="0"/>
-    <w:lsdException w:name="Colorful Shading Accent 4" w:semiHidden="0" w:uiPriority="71" w:unhideWhenUsed="0"/>
-    <w:lsdException w:name="Colorful List Accent 4" w:semiHidden="0" w:uiPriority="72" w:unhideWhenUsed="0"/>
-    <w:lsdException w:name="Colorful Grid Accent 4" w:semiHidden="0" w:uiPriority="73" w:unhideWhenUsed="0"/>
-    <w:lsdException w:name="Light Shading Accent 5" w:semiHidden="0" w:uiPriority="60" w:unhideWhenUsed="0"/>
-    <w:lsdException w:name="Light List Accent 5" w:semiHidden="0" w:uiPriority="61" w:unhideWhenUsed="0"/>
-    <w:lsdException w:name="Light Grid Accent 5" w:semiHidden="0" w:uiPriority="62" w:unhideWhenUsed="0"/>
-    <w:lsdException w:name="Medium Shading 1 Accent 5" w:semiHidden="0" w:uiPriority="63" w:unhideWhenUsed="0"/>
-    <w:lsdException w:name="Medium Shading 2 Accent 5" w:semiHidden="0" w:uiPriority="64" w:unhideWhenUsed="0"/>
-    <w:lsdException w:name="Medium List 1 Accent 5" w:semiHidden="0" w:uiPriority="65" w:unhideWhenUsed="0"/>
-    <w:lsdException w:name="Medium List 2 Accent 5" w:semiHidden="0" w:uiPriority="66" w:unhideWhenUsed="0"/>
-    <w:lsdException w:name="Medium Grid 1 Accent 5" w:semiHidden="0" w:uiPriority="67" w:unhideWhenUsed="0"/>
-    <w:lsdException w:name="Medium Grid 2 Accent 5" w:semiHidden="0" w:uiPriority="68" w:unhideWhenUsed="0"/>
-    <w:lsdException w:name="Medium Grid 3 Accent 5" w:semiHidden="0" w:uiPriority="69" w:unhideWhenUsed="0"/>
-    <w:lsdException w:name="Dark List Accent 5" w:semiHidden="0" w:uiPriority="70" w:unhideWhenUsed="0"/>
-    <w:lsdException w:name="Colorful Shading Accent 5" w:semiHidden="0" w:uiPriority="71" w:unhideWhenUsed="0"/>
-    <w:lsdException w:name="Colorful List Accent 5" w:semiHidden="0" w:uiPriority="72" w:unhideWhenUsed="0"/>
-    <w:lsdException w:name="Colorful Grid Accent 5" w:semiHidden="0" w:uiPriority="73" w:unhideWhenUsed="0"/>
-    <w:lsdException w:name="Light Shading Accent 6" w:semiHidden="0" w:uiPriority="60" w:unhideWhenUsed="0"/>
-    <w:lsdException w:name="Light List Accent 6" w:semiHidden="0" w:uiPriority="61" w:unhideWhenUsed="0"/>
-    <w:lsdException w:name="Light Grid Accent 6" w:semiHidden="0" w:uiPriority="62" w:unhideWhenUsed="0"/>
-    <w:lsdException w:name="Medium Shading 1 Accent 6" w:semiHidden="0" w:uiPriority="63" w:unhideWhenUsed="0"/>
-    <w:lsdException w:name="Medium Shading 2 Accent 6" w:semiHidden="0" w:uiPriority="64" w:unhideWhenUsed="0"/>
-    <w:lsdException w:name="Medium List 1 Accent 6" w:semiHidden="0" w:uiPriority="65" w:unhideWhenUsed="0"/>
-    <w:lsdException w:name="Medium List 2 Accent 6" w:semiHidden="0" w:uiPriority="66" w:unhideWhenUsed="0"/>
-    <w:lsdException w:name="Medium Grid 1 Accent 6" w:semiHidden="0" w:uiPriority="67" w:unhideWhenUsed="0"/>
-    <w:lsdException w:name="Medium Grid 2 Accent 6" w:semiHidden="0" w:uiPriority="68" w:unhideWhenUsed="0"/>
-    <w:lsdException w:name="Medium Grid 3 Accent 6" w:semiHidden="0" w:uiPriority="69" w:unhideWhenUsed="0"/>
-    <w:lsdException w:name="Dark List Accent 6" w:semiHidden="0" w:uiPriority="70" w:unhideWhenUsed="0"/>
-    <w:lsdException w:name="Colorful Shading Accent 6" w:semiHidden="0" w:uiPriority="71" w:unhideWhenUsed="0"/>
-    <w:lsdException w:name="Colorful List Accent 6" w:semiHidden="0" w:uiPriority="72" w:unhideWhenUsed="0"/>
-    <w:lsdException w:name="Colorful Grid Accent 6" w:semiHidden="0" w:uiPriority="73" w:unhideWhenUsed="0"/>
-    <w:lsdException w:name="Subtle Emphasis" w:semiHidden="0" w:uiPriority="19" w:unhideWhenUsed="0"/>
-    <w:lsdException w:name="Intense Emphasis" w:semiHidden="0" w:uiPriority="21" w:unhideWhenUsed="0"/>
-    <w:lsdException w:name="Subtle Reference" w:semiHidden="0" w:uiPriority="31" w:unhideWhenUsed="0"/>
-    <w:lsdException w:name="Intense Reference" w:semiHidden="0" w:uiPriority="32" w:unhideWhenUsed="0"/>
-    <w:lsdException w:name="Book Title" w:semiHidden="0" w:uiPriority="33" w:unhideWhenUsed="0"/>
-    <w:lsdException w:name="Bibliography" w:uiPriority="37"/>
-    <w:lsdException w:name="TOC Heading" w:uiPriority="39" w:qFormat="1"/>
+  <w:latentStyles w:defLockedState="0" w:defUIPriority="99" w:defSemiHidden="0" w:defUnhideWhenUsed="0" w:defQFormat="0" w:count="374">
+    <w:lsdException w:name="Normal" w:uiPriority="0" w:qFormat="1"/>
+    <w:lsdException w:name="heading 1" w:uiPriority="9" w:qFormat="1"/>
+    <w:lsdException w:name="heading 2" w:semiHidden="1" w:uiPriority="9" w:unhideWhenUsed="1"/>
+    <w:lsdException w:name="heading 3" w:semiHidden="1" w:uiPriority="9" w:unhideWhenUsed="1" w:qFormat="1"/>
+    <w:lsdException w:name="heading 4" w:semiHidden="1" w:uiPriority="9" w:unhideWhenUsed="1" w:qFormat="1"/>
+    <w:lsdException w:name="heading 5" w:semiHidden="1" w:uiPriority="9" w:unhideWhenUsed="1" w:qFormat="1"/>
+    <w:lsdException w:name="heading 6" w:semiHidden="1" w:uiPriority="9" w:unhideWhenUsed="1" w:qFormat="1"/>
+    <w:lsdException w:name="heading 7" w:semiHidden="1" w:uiPriority="9" w:unhideWhenUsed="1" w:qFormat="1"/>
+    <w:lsdException w:name="heading 8" w:semiHidden="1" w:uiPriority="9" w:unhideWhenUsed="1" w:qFormat="1"/>
+    <w:lsdException w:name="heading 9" w:semiHidden="1" w:uiPriority="9" w:unhideWhenUsed="1" w:qFormat="1"/>
+    <w:lsdException w:name="index 1" w:semiHidden="1" w:unhideWhenUsed="1"/>
+    <w:lsdException w:name="index 2" w:semiHidden="1" w:unhideWhenUsed="1"/>
+    <w:lsdException w:name="index 3" w:semiHidden="1" w:unhideWhenUsed="1"/>
+    <w:lsdException w:name="index 4" w:semiHidden="1" w:unhideWhenUsed="1"/>
+    <w:lsdException w:name="index 5" w:semiHidden="1" w:unhideWhenUsed="1"/>
+    <w:lsdException w:name="index 6" w:semiHidden="1" w:unhideWhenUsed="1"/>
+    <w:lsdException w:name="index 7" w:semiHidden="1" w:unhideWhenUsed="1"/>
+    <w:lsdException w:name="index 8" w:semiHidden="1" w:unhideWhenUsed="1"/>
+    <w:lsdException w:name="index 9" w:semiHidden="1" w:unhideWhenUsed="1"/>
+    <w:lsdException w:name="toc 1" w:semiHidden="1" w:uiPriority="39" w:unhideWhenUsed="1"/>
+    <w:lsdException w:name="toc 2" w:semiHidden="1" w:uiPriority="39" w:unhideWhenUsed="1"/>
+    <w:lsdException w:name="toc 3" w:semiHidden="1" w:uiPriority="39" w:unhideWhenUsed="1"/>
+    <w:lsdException w:name="toc 4" w:semiHidden="1" w:uiPriority="39" w:unhideWhenUsed="1"/>
+    <w:lsdException w:name="toc 5" w:semiHidden="1" w:uiPriority="39" w:unhideWhenUsed="1"/>
+    <w:lsdException w:name="toc 6" w:semiHidden="1" w:uiPriority="39" w:unhideWhenUsed="1"/>
+    <w:lsdException w:name="toc 7" w:semiHidden="1" w:uiPriority="39" w:unhideWhenUsed="1"/>
+    <w:lsdException w:name="toc 8" w:semiHidden="1" w:uiPriority="39" w:unhideWhenUsed="1"/>
+    <w:lsdException w:name="toc 9" w:semiHidden="1" w:uiPriority="39" w:unhideWhenUsed="1"/>
+    <w:lsdException w:name="Normal Indent" w:semiHidden="1" w:unhideWhenUsed="1"/>
+    <w:lsdException w:name="footnote text" w:semiHidden="1" w:unhideWhenUsed="1"/>
+    <w:lsdException w:name="annotation text" w:semiHidden="1" w:unhideWhenUsed="1"/>
+    <w:lsdException w:name="header" w:semiHidden="1" w:unhideWhenUsed="1"/>
+    <w:lsdException w:name="footer" w:semiHidden="1" w:unhideWhenUsed="1"/>
+    <w:lsdException w:name="index heading" w:semiHidden="1" w:unhideWhenUsed="1"/>
+    <w:lsdException w:name="caption" w:semiHidden="1" w:uiPriority="35" w:unhideWhenUsed="1" w:qFormat="1"/>
+    <w:lsdException w:name="table of figures" w:semiHidden="1" w:unhideWhenUsed="1"/>
+    <w:lsdException w:name="envelope address" w:semiHidden="1" w:unhideWhenUsed="1"/>
+    <w:lsdException w:name="envelope return" w:semiHidden="1" w:unhideWhenUsed="1"/>
+    <w:lsdException w:name="footnote reference" w:semiHidden="1" w:unhideWhenUsed="1"/>
+    <w:lsdException w:name="annotation reference" w:semiHidden="1" w:unhideWhenUsed="1"/>
+    <w:lsdException w:name="line number" w:semiHidden="1" w:unhideWhenUsed="1"/>
+    <w:lsdException w:name="page number" w:semiHidden="1" w:unhideWhenUsed="1"/>
+    <w:lsdException w:name="endnote reference" w:semiHidden="1" w:unhideWhenUsed="1"/>
+    <w:lsdException w:name="endnote text" w:semiHidden="1" w:unhideWhenUsed="1"/>
+    <w:lsdException w:name="table of authorities" w:semiHidden="1" w:unhideWhenUsed="1"/>
+    <w:lsdException w:name="macro" w:semiHidden="1" w:unhideWhenUsed="1"/>
+    <w:lsdException w:name="toa heading" w:semiHidden="1" w:unhideWhenUsed="1"/>
+    <w:lsdException w:name="List" w:semiHidden="1" w:unhideWhenUsed="1"/>
+    <w:lsdException w:name="List Bullet" w:semiHidden="1" w:unhideWhenUsed="1"/>
+    <w:lsdException w:name="List Number" w:semiHidden="1" w:unhideWhenUsed="1"/>
+    <w:lsdException w:name="List 2" w:semiHidden="1" w:unhideWhenUsed="1"/>
+    <w:lsdException w:name="List 3" w:semiHidden="1" w:unhideWhenUsed="1"/>
+    <w:lsdException w:name="List 4" w:semiHidden="1" w:unhideWhenUsed="1"/>
+    <w:lsdException w:name="List 5" w:semiHidden="1" w:unhideWhenUsed="1"/>
+    <w:lsdException w:name="List Bullet 2" w:semiHidden="1" w:unhideWhenUsed="1"/>
+    <w:lsdException w:name="List Bullet 3" w:semiHidden="1" w:unhideWhenUsed="1"/>
+    <w:lsdException w:name="List Bullet 4" w:semiHidden="1" w:unhideWhenUsed="1"/>
+    <w:lsdException w:name="List Bullet 5" w:semiHidden="1" w:unhideWhenUsed="1"/>
+    <w:lsdException w:name="List Number 2" w:semiHidden="1" w:unhideWhenUsed="1"/>
+    <w:lsdException w:name="List Number 3" w:semiHidden="1" w:unhideWhenUsed="1"/>
+    <w:lsdException w:name="List Number 4" w:semiHidden="1" w:unhideWhenUsed="1"/>
+    <w:lsdException w:name="List Number 5" w:semiHidden="1" w:unhideWhenUsed="1"/>
+    <w:lsdException w:name="Title" w:uiPriority="10"/>
+    <w:lsdException w:name="Closing" w:semiHidden="1" w:unhideWhenUsed="1"/>
+    <w:lsdException w:name="Signature" w:semiHidden="1" w:unhideWhenUsed="1"/>
+    <w:lsdException w:name="Default Paragraph Font" w:semiHidden="1" w:uiPriority="1" w:unhideWhenUsed="1"/>
+    <w:lsdException w:name="Body Text" w:semiHidden="1" w:uiPriority="0" w:unhideWhenUsed="1" w:qFormat="1"/>
+    <w:lsdException w:name="Body Text Indent" w:semiHidden="1" w:unhideWhenUsed="1"/>
+    <w:lsdException w:name="List Continue" w:semiHidden="1" w:unhideWhenUsed="1"/>
+    <w:lsdException w:name="List Continue 2" w:semiHidden="1" w:unhideWhenUsed="1"/>
+    <w:lsdException w:name="List Continue 3" w:semiHidden="1" w:unhideWhenUsed="1"/>
+    <w:lsdException w:name="List Continue 4" w:semiHidden="1" w:unhideWhenUsed="1"/>
+    <w:lsdException w:name="List Continue 5" w:semiHidden="1" w:unhideWhenUsed="1"/>
+    <w:lsdException w:name="Message Header" w:semiHidden="1" w:unhideWhenUsed="1"/>
+    <w:lsdException w:name="Subtitle" w:uiPriority="11"/>
+    <w:lsdException w:name="Salutation" w:semiHidden="1" w:unhideWhenUsed="1"/>
+    <w:lsdException w:name="Date" w:semiHidden="1" w:unhideWhenUsed="1"/>
+    <w:lsdException w:name="Body Text First Indent" w:semiHidden="1" w:unhideWhenUsed="1"/>
+    <w:lsdException w:name="Body Text First Indent 2" w:semiHidden="1" w:unhideWhenUsed="1"/>
+    <w:lsdException w:name="Note Heading" w:semiHidden="1" w:unhideWhenUsed="1"/>
+    <w:lsdException w:name="Body Text 2" w:semiHidden="1" w:unhideWhenUsed="1"/>
+    <w:lsdException w:name="Body Text 3" w:semiHidden="1" w:unhideWhenUsed="1"/>
+    <w:lsdException w:name="Body Text Indent 2" w:semiHidden="1" w:unhideWhenUsed="1"/>
+    <w:lsdException w:name="Body Text Indent 3" w:semiHidden="1" w:unhideWhenUsed="1"/>
+    <w:lsdException w:name="Block Text" w:semiHidden="1" w:unhideWhenUsed="1"/>
+    <w:lsdException w:name="Hyperlink" w:semiHidden="1" w:unhideWhenUsed="1"/>
+    <w:lsdException w:name="FollowedHyperlink" w:semiHidden="1" w:unhideWhenUsed="1"/>
+    <w:lsdException w:name="Strong" w:uiPriority="22"/>
+    <w:lsdException w:name="Emphasis" w:uiPriority="20"/>
+    <w:lsdException w:name="Document Map" w:semiHidden="1" w:unhideWhenUsed="1"/>
+    <w:lsdException w:name="Plain Text" w:semiHidden="1" w:unhideWhenUsed="1"/>
+    <w:lsdException w:name="E-mail Signature" w:semiHidden="1" w:unhideWhenUsed="1"/>
+    <w:lsdException w:name="HTML Top of Form" w:semiHidden="1" w:unhideWhenUsed="1"/>
+    <w:lsdException w:name="HTML Bottom of Form" w:semiHidden="1" w:unhideWhenUsed="1"/>
+    <w:lsdException w:name="Normal (Web)" w:semiHidden="1" w:unhideWhenUsed="1"/>
+    <w:lsdException w:name="HTML Acronym" w:semiHidden="1" w:unhideWhenUsed="1"/>
+    <w:lsdException w:name="HTML Address" w:semiHidden="1" w:unhideWhenUsed="1"/>
+    <w:lsdException w:name="HTML Cite" w:semiHidden="1" w:unhideWhenUsed="1"/>
+    <w:lsdException w:name="HTML Code" w:semiHidden="1" w:unhideWhenUsed="1"/>
+    <w:lsdException w:name="HTML Definition" w:semiHidden="1" w:unhideWhenUsed="1"/>
+    <w:lsdException w:name="HTML Keyboard" w:semiHidden="1" w:unhideWhenUsed="1"/>
+    <w:lsdException w:name="HTML Preformatted" w:semiHidden="1" w:unhideWhenUsed="1"/>
+    <w:lsdException w:name="HTML Sample" w:semiHidden="1" w:unhideWhenUsed="1"/>
+    <w:lsdException w:name="HTML Typewriter" w:semiHidden="1" w:unhideWhenUsed="1"/>
+    <w:lsdException w:name="HTML Variable" w:semiHidden="1" w:unhideWhenUsed="1"/>
+    <w:lsdException w:name="Normal Table" w:semiHidden="1" w:unhideWhenUsed="1"/>
+    <w:lsdException w:name="annotation subject" w:semiHidden="1" w:unhideWhenUsed="1"/>
+    <w:lsdException w:name="No List" w:semiHidden="1" w:unhideWhenUsed="1"/>
+    <w:lsdException w:name="Outline List 1" w:semiHidden="1" w:unhideWhenUsed="1"/>
+    <w:lsdException w:name="Outline List 2" w:semiHidden="1" w:unhideWhenUsed="1"/>
+    <w:lsdException w:name="Outline List 3" w:semiHidden="1" w:unhideWhenUsed="1"/>
+    <w:lsdException w:name="Table Simple 1" w:semiHidden="1" w:unhideWhenUsed="1"/>
+    <w:lsdException w:name="Table Simple 2" w:semiHidden="1" w:unhideWhenUsed="1"/>
+    <w:lsdException w:name="Table Simple 3" w:semiHidden="1" w:unhideWhenUsed="1"/>
+    <w:lsdException w:name="Table Classic 1" w:semiHidden="1" w:unhideWhenUsed="1"/>
+    <w:lsdException w:name="Table Classic 2" w:semiHidden="1" w:unhideWhenUsed="1"/>
+    <w:lsdException w:name="Table Classic 3" w:semiHidden="1" w:unhideWhenUsed="1"/>
+    <w:lsdException w:name="Table Classic 4" w:semiHidden="1" w:unhideWhenUsed="1"/>
+    <w:lsdException w:name="Table Colorful 1" w:semiHidden="1" w:unhideWhenUsed="1"/>
+    <w:lsdException w:name="Table Colorful 2" w:semiHidden="1" w:unhideWhenUsed="1"/>
+    <w:lsdException w:name="Table Colorful 3" w:semiHidden="1" w:unhideWhenUsed="1"/>
+    <w:lsdException w:name="Table Columns 1" w:semiHidden="1" w:unhideWhenUsed="1"/>
+    <w:lsdException w:name="Table Columns 2" w:semiHidden="1" w:unhideWhenUsed="1"/>
+    <w:lsdException w:name="Table Columns 3" w:semiHidden="1" w:unhideWhenUsed="1"/>
+    <w:lsdException w:name="Table Columns 4" w:semiHidden="1" w:unhideWhenUsed="1"/>
+    <w:lsdException w:name="Table Columns 5" w:semiHidden="1" w:unhideWhenUsed="1"/>
+    <w:lsdException w:name="Table Grid 1" w:semiHidden="1" w:unhideWhenUsed="1"/>
+    <w:lsdException w:name="Table Grid 2" w:semiHidden="1" w:unhideWhenUsed="1"/>
+    <w:lsdException w:name="Table Grid 3" w:semiHidden="1" w:unhideWhenUsed="1"/>
+    <w:lsdException w:name="Table Grid 4" w:semiHidden="1" w:unhideWhenUsed="1"/>
+    <w:lsdException w:name="Table Grid 5" w:semiHidden="1" w:unhideWhenUsed="1"/>
+    <w:lsdException w:name="Table Grid 6" w:semiHidden="1" w:unhideWhenUsed="1"/>
+    <w:lsdException w:name="Table Grid 7" w:semiHidden="1" w:unhideWhenUsed="1"/>
+    <w:lsdException w:name="Table Grid 8" w:semiHidden="1" w:unhideWhenUsed="1"/>
+    <w:lsdException w:name="Table List 1" w:semiHidden="1" w:unhideWhenUsed="1"/>
+    <w:lsdException w:name="Table List 2" w:semiHidden="1" w:unhideWhenUsed="1"/>
+    <w:lsdException w:name="Table List 3" w:semiHidden="1" w:unhideWhenUsed="1"/>
+    <w:lsdException w:name="Table List 4" w:semiHidden="1" w:unhideWhenUsed="1"/>
+    <w:lsdException w:name="Table List 5" w:semiHidden="1" w:unhideWhenUsed="1"/>
+    <w:lsdException w:name="Table List 6" w:semiHidden="1" w:unhideWhenUsed="1"/>
+    <w:lsdException w:name="Table List 7" w:semiHidden="1" w:unhideWhenUsed="1"/>
+    <w:lsdException w:name="Table List 8" w:semiHidden="1" w:unhideWhenUsed="1"/>
+    <w:lsdException w:name="Table 3D effects 1" w:semiHidden="1" w:unhideWhenUsed="1"/>
+    <w:lsdException w:name="Table 3D effects 2" w:semiHidden="1" w:unhideWhenUsed="1"/>
+    <w:lsdException w:name="Table 3D effects 3" w:semiHidden="1" w:unhideWhenUsed="1"/>
+    <w:lsdException w:name="Table Contemporary" w:semiHidden="1" w:unhideWhenUsed="1"/>
+    <w:lsdException w:name="Table Elegant" w:semiHidden="1" w:unhideWhenUsed="1"/>
+    <w:lsdException w:name="Table Professional" w:semiHidden="1" w:unhideWhenUsed="1"/>
+    <w:lsdException w:name="Table Subtle 1" w:semiHidden="1" w:unhideWhenUsed="1"/>
+    <w:lsdException w:name="Table Subtle 2" w:semiHidden="1" w:unhideWhenUsed="1"/>
+    <w:lsdException w:name="Table Web 1" w:semiHidden="1" w:unhideWhenUsed="1"/>
+    <w:lsdException w:name="Table Web 2" w:semiHidden="1" w:unhideWhenUsed="1"/>
+    <w:lsdException w:name="Table Web 3" w:semiHidden="1" w:unhideWhenUsed="1"/>
+    <w:lsdException w:name="Balloon Text" w:semiHidden="1" w:unhideWhenUsed="1"/>
+    <w:lsdException w:name="Table Grid" w:uiPriority="59"/>
+    <w:lsdException w:name="Table Theme" w:semiHidden="1" w:unhideWhenUsed="1"/>
+    <w:lsdException w:name="Placeholder Text" w:semiHidden="1"/>
+    <w:lsdException w:name="No Spacing" w:uiPriority="1" w:qFormat="1"/>
+    <w:lsdException w:name="Light Shading" w:uiPriority="60"/>
+    <w:lsdException w:name="Light List" w:uiPriority="61"/>
+    <w:lsdException w:name="Light Grid" w:uiPriority="62"/>
+    <w:lsdException w:name="Medium Shading 1" w:uiPriority="63"/>
+    <w:lsdException w:name="Medium Shading 2" w:uiPriority="64"/>
+    <w:lsdException w:name="Medium List 1" w:uiPriority="65"/>
+    <w:lsdException w:name="Medium List 2" w:uiPriority="66"/>
+    <w:lsdException w:name="Medium Grid 1" w:uiPriority="67"/>
+    <w:lsdException w:name="Medium Grid 2" w:uiPriority="68"/>
+    <w:lsdException w:name="Medium Grid 3" w:uiPriority="69"/>
+    <w:lsdException w:name="Dark List" w:uiPriority="70"/>
+    <w:lsdException w:name="Colorful Shading" w:uiPriority="71"/>
+    <w:lsdException w:name="Colorful List" w:uiPriority="72"/>
+    <w:lsdException w:name="Colorful Grid" w:uiPriority="73"/>
+    <w:lsdException w:name="Light Shading Accent 1" w:uiPriority="60"/>
+    <w:lsdException w:name="Light List Accent 1" w:uiPriority="61"/>
+    <w:lsdException w:name="Light Grid Accent 1" w:uiPriority="62"/>
+    <w:lsdException w:name="Medium Shading 1 Accent 1" w:uiPriority="63"/>
+    <w:lsdException w:name="Medium Shading 2 Accent 1" w:uiPriority="64"/>
+    <w:lsdException w:name="Medium List 1 Accent 1" w:uiPriority="65"/>
+    <w:lsdException w:name="Revision" w:semiHidden="1"/>
+    <w:lsdException w:name="List Paragraph" w:uiPriority="34" w:qFormat="1"/>
+    <w:lsdException w:name="Quote" w:uiPriority="29"/>
+    <w:lsdException w:name="Intense Quote" w:uiPriority="30"/>
+    <w:lsdException w:name="Medium List 2 Accent 1" w:uiPriority="66"/>
+    <w:lsdException w:name="Medium Grid 1 Accent 1" w:uiPriority="67"/>
+    <w:lsdException w:name="Medium Grid 2 Accent 1" w:uiPriority="68"/>
+    <w:lsdException w:name="Medium Grid 3 Accent 1" w:uiPriority="69"/>
+    <w:lsdException w:name="Dark List Accent 1" w:uiPriority="70"/>
+    <w:lsdException w:name="Colorful Shading Accent 1" w:uiPriority="71"/>
+    <w:lsdException w:name="Colorful List Accent 1" w:uiPriority="72"/>
+    <w:lsdException w:name="Colorful Grid Accent 1" w:uiPriority="73"/>
+    <w:lsdException w:name="Light Shading Accent 2" w:uiPriority="60"/>
+    <w:lsdException w:name="Light List Accent 2" w:uiPriority="61"/>
+    <w:lsdException w:name="Light Grid Accent 2" w:uiPriority="62"/>
+    <w:lsdException w:name="Medium Shading 1 Accent 2" w:uiPriority="63"/>
+    <w:lsdException w:name="Medium Shading 2 Accent 2" w:uiPriority="64"/>
+    <w:lsdException w:name="Medium List 1 Accent 2" w:uiPriority="65"/>
+    <w:lsdException w:name="Medium List 2 Accent 2" w:uiPriority="66"/>
+    <w:lsdException w:name="Medium Grid 1 Accent 2" w:uiPriority="67"/>
+    <w:lsdException w:name="Medium Grid 2 Accent 2" w:uiPriority="68"/>
+    <w:lsdException w:name="Medium Grid 3 Accent 2" w:uiPriority="69"/>
+    <w:lsdException w:name="Dark List Accent 2" w:uiPriority="70"/>
+    <w:lsdException w:name="Colorful Shading Accent 2" w:uiPriority="71"/>
+    <w:lsdException w:name="Colorful List Accent 2" w:uiPriority="72"/>
+    <w:lsdException w:name="Colorful Grid Accent 2" w:uiPriority="73"/>
+    <w:lsdException w:name="Light Shading Accent 3" w:uiPriority="60"/>
+    <w:lsdException w:name="Light List Accent 3" w:uiPriority="61"/>
+    <w:lsdException w:name="Light Grid Accent 3" w:uiPriority="62"/>
+    <w:lsdException w:name="Medium Shading 1 Accent 3" w:uiPriority="63"/>
+    <w:lsdException w:name="Medium Shading 2 Accent 3" w:uiPriority="64"/>
+    <w:lsdException w:name="Medium List 1 Accent 3" w:uiPriority="65"/>
+    <w:lsdException w:name="Medium List 2 Accent 3" w:uiPriority="66"/>
+    <w:lsdException w:name="Medium Grid 1 Accent 3" w:uiPriority="67"/>
+    <w:lsdException w:name="Medium Grid 2 Accent 3" w:uiPriority="68"/>
+    <w:lsdException w:name="Medium Grid 3 Accent 3" w:uiPriority="69"/>
+    <w:lsdException w:name="Dark List Accent 3" w:uiPriority="70"/>
+    <w:lsdException w:name="Colorful Shading Accent 3" w:uiPriority="71"/>
+    <w:lsdException w:name="Colorful List Accent 3" w:uiPriority="72"/>
+    <w:lsdException w:name="Colorful Grid Accent 3" w:uiPriority="73"/>
+    <w:lsdException w:name="Light Shading Accent 4" w:uiPriority="60"/>
+    <w:lsdException w:name="Light List Accent 4" w:uiPriority="61"/>
+    <w:lsdException w:name="Light Grid Accent 4" w:uiPriority="62"/>
+    <w:lsdException w:name="Medium Shading 1 Accent 4" w:uiPriority="63"/>
+    <w:lsdException w:name="Medium Shading 2 Accent 4" w:uiPriority="64"/>
+    <w:lsdException w:name="Medium List 1 Accent 4" w:uiPriority="65"/>
+    <w:lsdException w:name="Medium List 2 Accent 4" w:uiPriority="66"/>
+    <w:lsdException w:name="Medium Grid 1 Accent 4" w:uiPriority="67"/>
+    <w:lsdException w:name="Medium Grid 2 Accent 4" w:uiPriority="68"/>
+    <w:lsdException w:name="Medium Grid 3 Accent 4" w:uiPriority="69"/>
+    <w:lsdException w:name="Dark List Accent 4" w:uiPriority="70"/>
+    <w:lsdException w:name="Colorful Shading Accent 4" w:uiPriority="71"/>
+    <w:lsdException w:name="Colorful List Accent 4" w:uiPriority="72"/>
+    <w:lsdException w:name="Colorful Grid Accent 4" w:uiPriority="73"/>
+    <w:lsdException w:name="Light Shading Accent 5" w:uiPriority="60"/>
+    <w:lsdException w:name="Light List Accent 5" w:uiPriority="61"/>
+    <w:lsdException w:name="Light Grid Accent 5" w:uiPriority="62"/>
+    <w:lsdException w:name="Medium Shading 1 Accent 5" w:uiPriority="63"/>
+    <w:lsdException w:name="Medium Shading 2 Accent 5" w:uiPriority="64"/>
+    <w:lsdException w:name="Medium List 1 Accent 5" w:uiPriority="65"/>
+    <w:lsdException w:name="Medium List 2 Accent 5" w:uiPriority="66"/>
+    <w:lsdException w:name="Medium Grid 1 Accent 5" w:uiPriority="67"/>
+    <w:lsdException w:name="Medium Grid 2 Accent 5" w:uiPriority="68"/>
+    <w:lsdException w:name="Medium Grid 3 Accent 5" w:uiPriority="69"/>
+    <w:lsdException w:name="Dark List Accent 5" w:uiPriority="70"/>
+    <w:lsdException w:name="Colorful Shading Accent 5" w:uiPriority="71"/>
+    <w:lsdException w:name="Colorful List Accent 5" w:uiPriority="72"/>
+    <w:lsdException w:name="Colorful Grid Accent 5" w:uiPriority="73"/>
+    <w:lsdException w:name="Light Shading Accent 6" w:uiPriority="60"/>
+    <w:lsdException w:name="Light List Accent 6" w:uiPriority="61"/>
+    <w:lsdException w:name="Light Grid Accent 6" w:uiPriority="62"/>
+    <w:lsdException w:name="Medium Shading 1 Accent 6" w:uiPriority="63"/>
+    <w:lsdException w:name="Medium Shading 2 Accent 6" w:uiPriority="64"/>
+    <w:lsdException w:name="Medium List 1 Accent 6" w:uiPriority="65"/>
+    <w:lsdException w:name="Medium List 2 Accent 6" w:uiPriority="66"/>
+    <w:lsdException w:name="Medium Grid 1 Accent 6" w:uiPriority="67"/>
+    <w:lsdException w:name="Medium Grid 2 Accent 6" w:uiPriority="68"/>
+    <w:lsdException w:name="Medium Grid 3 Accent 6" w:uiPriority="69"/>
+    <w:lsdException w:name="Dark List Accent 6" w:uiPriority="70"/>
+    <w:lsdException w:name="Colorful Shading Accent 6" w:uiPriority="71"/>
+    <w:lsdException w:name="Colorful List Accent 6" w:uiPriority="72"/>
+    <w:lsdException w:name="Colorful Grid Accent 6" w:uiPriority="73"/>
+    <w:lsdException w:name="Subtle Emphasis" w:uiPriority="19"/>
+    <w:lsdException w:name="Intense Emphasis" w:uiPriority="21"/>
+    <w:lsdException w:name="Subtle Reference" w:uiPriority="31"/>
+    <w:lsdException w:name="Intense Reference" w:uiPriority="32"/>
+    <w:lsdException w:name="Book Title" w:uiPriority="33"/>
+    <w:lsdException w:name="Bibliography" w:semiHidden="1" w:uiPriority="37" w:unhideWhenUsed="1"/>
+    <w:lsdException w:name="TOC Heading" w:semiHidden="1" w:uiPriority="39" w:unhideWhenUsed="1" w:qFormat="1"/>
+    <w:lsdException w:name="Grid Table 1 Light" w:semiHidden="1" w:unhideWhenUsed="1"/>
+    <w:lsdException w:name="Grid Table 2" w:semiHidden="1" w:unhideWhenUsed="1"/>
+    <w:lsdException w:name="Grid Table 3" w:semiHidden="1" w:unhideWhenUsed="1"/>
+    <w:lsdException w:name="Grid Table 4" w:uiPriority="49"/>
+    <w:lsdException w:name="Grid Table 5 Dark" w:uiPriority="50"/>
+    <w:lsdException w:name="Grid Table 6 Colorful" w:uiPriority="51"/>
+    <w:lsdException w:name="Grid Table 7 Colorful" w:uiPriority="52"/>
+    <w:lsdException w:name="Grid Table 1 Light Accent 1" w:uiPriority="46"/>
+    <w:lsdException w:name="Grid Table 2 Accent 1" w:uiPriority="47"/>
+    <w:lsdException w:name="Grid Table 3 Accent 1" w:uiPriority="48"/>
+    <w:lsdException w:name="Grid Table 4 Accent 1" w:uiPriority="49"/>
+    <w:lsdException w:name="Grid Table 5 Dark Accent 1" w:uiPriority="50"/>
+    <w:lsdException w:name="Grid Table 6 Colorful Accent 1" w:uiPriority="51"/>
+    <w:lsdException w:name="Grid Table 7 Colorful Accent 1" w:uiPriority="52"/>
+    <w:lsdException w:name="Grid Table 1 Light Accent 2" w:uiPriority="46"/>
+    <w:lsdException w:name="Grid Table 2 Accent 2" w:uiPriority="47"/>
+    <w:lsdException w:name="Grid Table 3 Accent 2" w:uiPriority="48"/>
+    <w:lsdException w:name="Grid Table 4 Accent 2" w:uiPriority="49"/>
+    <w:lsdException w:name="Grid Table 5 Dark Accent 2" w:uiPriority="50"/>
+    <w:lsdException w:name="Grid Table 6 Colorful Accent 2" w:uiPriority="51"/>
+    <w:lsdException w:name="Grid Table 7 Colorful Accent 2" w:uiPriority="52"/>
+    <w:lsdException w:name="Grid Table 1 Light Accent 3" w:uiPriority="46"/>
+    <w:lsdException w:name="Grid Table 2 Accent 3" w:uiPriority="47"/>
+    <w:lsdException w:name="Grid Table 3 Accent 3" w:uiPriority="48"/>
+    <w:lsdException w:name="Grid Table 4 Accent 3" w:uiPriority="49"/>
+    <w:lsdException w:name="Grid Table 5 Dark Accent 3" w:uiPriority="50"/>
+    <w:lsdException w:name="Grid Table 6 Colorful Accent 3" w:uiPriority="51"/>
+    <w:lsdException w:name="Grid Table 7 Colorful Accent 3" w:uiPriority="52"/>
+    <w:lsdException w:name="Grid Table 1 Light Accent 4" w:uiPriority="46"/>
+    <w:lsdException w:name="Grid Table 2 Accent 4" w:uiPriority="47"/>
+    <w:lsdException w:name="Grid Table 3 Accent 4" w:uiPriority="48"/>
+    <w:lsdException w:name="Grid Table 4 Accent 4" w:uiPriority="49"/>
+    <w:lsdException w:name="Grid Table 5 Dark Accent 4" w:uiPriority="50"/>
+    <w:lsdException w:name="Grid Table 6 Colorful Accent 4" w:uiPriority="51"/>
+    <w:lsdException w:name="Grid Table 7 Colorful Accent 4" w:uiPriority="52"/>
+    <w:lsdException w:name="Grid Table 1 Light Accent 5" w:uiPriority="46"/>
+    <w:lsdException w:name="Grid Table 2 Accent 5" w:uiPriority="47"/>
+    <w:lsdException w:name="Grid Table 3 Accent 5" w:uiPriority="48"/>
+    <w:lsdException w:name="Grid Table 4 Accent 5" w:uiPriority="49"/>
+    <w:lsdException w:name="Grid Table 5 Dark Accent 5" w:uiPriority="50"/>
+    <w:lsdException w:name="Grid Table 6 Colorful Accent 5" w:uiPriority="51"/>
+    <w:lsdException w:name="Grid Table 7 Colorful Accent 5" w:uiPriority="52"/>
+    <w:lsdException w:name="Grid Table 1 Light Accent 6" w:uiPriority="46"/>
+    <w:lsdException w:name="Grid Table 2 Accent 6" w:uiPriority="47"/>
+    <w:lsdException w:name="Grid Table 3 Accent 6" w:uiPriority="48"/>
+    <w:lsdException w:name="Grid Table 4 Accent 6" w:uiPriority="49"/>
+    <w:lsdException w:name="Grid Table 5 Dark Accent 6" w:uiPriority="50"/>
+    <w:lsdException w:name="Grid Table 6 Colorful Accent 6" w:uiPriority="51"/>
+    <w:lsdException w:name="Grid Table 7 Colorful Accent 6" w:uiPriority="52"/>
+    <w:lsdException w:name="List Table 1 Light" w:uiPriority="46"/>
+    <w:lsdException w:name="List Table 2" w:uiPriority="47"/>
+    <w:lsdException w:name="List Table 3" w:uiPriority="48"/>
+    <w:lsdException w:name="List Table 4" w:uiPriority="49"/>
+    <w:lsdException w:name="List Table 5 Dark" w:uiPriority="50"/>
+    <w:lsdException w:name="List Table 6 Colorful" w:uiPriority="51"/>
+    <w:lsdException w:name="List Table 7 Colorful" w:uiPriority="52"/>
+    <w:lsdException w:name="List Table 1 Light Accent 1" w:uiPriority="46"/>
+    <w:lsdException w:name="List Table 2 Accent 1" w:uiPriority="47"/>
+    <w:lsdException w:name="List Table 3 Accent 1" w:uiPriority="48"/>
+    <w:lsdException w:name="List Table 4 Accent 1" w:uiPriority="49"/>
+    <w:lsdException w:name="List Table 5 Dark Accent 1" w:uiPriority="50"/>
+    <w:lsdException w:name="List Table 6 Colorful Accent 1" w:uiPriority="51"/>
+    <w:lsdException w:name="List Table 7 Colorful Accent 1" w:uiPriority="52"/>
+    <w:lsdException w:name="List Table 1 Light Accent 2" w:uiPriority="46"/>
+    <w:lsdException w:name="List Table 2 Accent 2" w:uiPriority="47"/>
+    <w:lsdException w:name="List Table 3 Accent 2" w:uiPriority="48"/>
+    <w:lsdException w:name="List Table 4 Accent 2" w:uiPriority="49"/>
+    <w:lsdException w:name="List Table 5 Dark Accent 2" w:uiPriority="50"/>
+    <w:lsdException w:name="List Table 6 Colorful Accent 2" w:uiPriority="51"/>
+    <w:lsdException w:name="List Table 7 Colorful Accent 2" w:uiPriority="52"/>
+    <w:lsdException w:name="List Table 1 Light Accent 3" w:uiPriority="46"/>
+    <w:lsdException w:name="List Table 2 Accent 3" w:uiPriority="47"/>
+    <w:lsdException w:name="List Table 3 Accent 3" w:uiPriority="48"/>
+    <w:lsdException w:name="List Table 4 Accent 3" w:uiPriority="49"/>
+    <w:lsdException w:name="List Table 5 Dark Accent 3" w:uiPriority="50"/>
+    <w:lsdException w:name="List Table 6 Colorful Accent 3" w:uiPriority="51"/>
+    <w:lsdException w:name="List Table 7 Colorful Accent 3" w:uiPriority="52"/>
+    <w:lsdException w:name="List Table 1 Light Accent 4" w:uiPriority="46"/>
+    <w:lsdException w:name="List Table 2 Accent 4" w:uiPriority="47"/>
+    <w:lsdException w:name="List Table 3 Accent 4" w:uiPriority="48"/>
+    <w:lsdException w:name="List Table 4 Accent 4" w:uiPriority="49"/>
+    <w:lsdException w:name="List Table 5 Dark Accent 4" w:uiPriority="50"/>
+    <w:lsdException w:name="List Table 6 Colorful Accent 4" w:uiPriority="51"/>
+    <w:lsdException w:name="List Table 7 Colorful Accent 4" w:uiPriority="52"/>
+    <w:lsdException w:name="List Table 1 Light Accent 5" w:uiPriority="46"/>
+    <w:lsdException w:name="List Table 2 Accent 5" w:uiPriority="47"/>
+    <w:lsdException w:name="List Table 3 Accent 5" w:uiPriority="48"/>
+    <w:lsdException w:name="List Table 4 Accent 5" w:uiPriority="49"/>
+    <w:lsdException w:name="List Table 5 Dark Accent 5" w:uiPriority="50"/>
+    <w:lsdException w:name="List Table 6 Colorful Accent 5" w:uiPriority="51"/>
+    <w:lsdException w:name="List Table 7 Colorful Accent 5" w:uiPriority="52"/>
+    <w:lsdException w:name="List Table 1 Light Accent 6" w:uiPriority="46"/>
+    <w:lsdException w:name="List Table 2 Accent 6" w:uiPriority="47"/>
+    <w:lsdException w:name="List Table 3 Accent 6" w:uiPriority="48"/>
+    <w:lsdException w:name="List Table 4 Accent 6" w:uiPriority="49"/>
+    <w:lsdException w:name="List Table 5 Dark Accent 6" w:uiPriority="50"/>
+    <w:lsdException w:name="List Table 6 Colorful Accent 6" w:uiPriority="51"/>
+    <w:lsdException w:name="List Table 7 Colorful Accent 6" w:uiPriority="52"/>
+    <w:lsdException w:name="Mention" w:semiHidden="1" w:unhideWhenUsed="1"/>
+    <w:lsdException w:name="Smart Hyperlink" w:semiHidden="1" w:unhideWhenUsed="1"/>
+    <w:lsdException w:name="Hashtag" w:semiHidden="1" w:unhideWhenUsed="1"/>
   </w:latentStyles>
   <w:style w:type="paragraph" w:default="1" w:styleId="Normal">
     <w:name w:val="Normal"/>
@@ -18876,7 +17573,7 @@
 </file>
 
 <file path=customXml/itemProps1.xml><?xml version="1.0" encoding="utf-8"?>
-<ds:datastoreItem xmlns:ds="http://schemas.openxmlformats.org/officeDocument/2006/customXml" ds:itemID="{BE5A3055-2097-0D4E-9304-4EA37D729F41}">
+<ds:datastoreItem xmlns:ds="http://schemas.openxmlformats.org/officeDocument/2006/customXml" ds:itemID="{DF50463D-2309-4115-897D-2EF621ABDA8E}">
   <ds:schemaRefs>
     <ds:schemaRef ds:uri="http://schemas.openxmlformats.org/officeDocument/2006/bibliography"/>
   </ds:schemaRefs>

</xml_diff>